<commit_message>
Revisione SDD decomposizone in sottosistemi
</commit_message>
<xml_diff>
--- a/SDD_MusicParadise.com.docx
+++ b/SDD_MusicParadise.com.docx
@@ -2310,21 +2310,22 @@
     </w:p>
     <w:sdt>
       <w:sdtPr>
+        <w:rPr>
+          <w:rFonts w:asciiTheme="minorHAnsi" w:eastAsiaTheme="minorEastAsia" w:hAnsiTheme="minorHAnsi" w:cstheme="minorBidi"/>
+          <w:b w:val="0"/>
+          <w:bCs w:val="0"/>
+          <w:smallCaps w:val="0"/>
+          <w:color w:val="auto"/>
+          <w:sz w:val="22"/>
+          <w:szCs w:val="22"/>
+        </w:rPr>
         <w:id w:val="1472175970"/>
         <w:docPartObj>
           <w:docPartGallery w:val="Table of Contents"/>
           <w:docPartUnique/>
         </w:docPartObj>
       </w:sdtPr>
-      <w:sdtEndPr>
-        <w:rPr>
-          <w:rFonts w:asciiTheme="minorHAnsi" w:eastAsiaTheme="minorEastAsia" w:hAnsiTheme="minorHAnsi" w:cstheme="minorBidi"/>
-          <w:smallCaps w:val="0"/>
-          <w:color w:val="auto"/>
-          <w:sz w:val="22"/>
-          <w:szCs w:val="22"/>
-        </w:rPr>
-      </w:sdtEndPr>
+      <w:sdtEndPr/>
       <w:sdtContent>
         <w:p>
           <w:pPr>
@@ -2357,7 +2358,7 @@
           <w:r>
             <w:fldChar w:fldCharType="separate"/>
           </w:r>
-          <w:hyperlink w:anchor="_Toc500058005" w:history="1">
+          <w:hyperlink w:anchor="_Toc500061542" w:history="1">
             <w:r>
               <w:rPr>
                 <w:rStyle w:val="Collegamentoipertestuale"/>
@@ -2400,7 +2401,7 @@
                 <w:noProof/>
                 <w:webHidden/>
               </w:rPr>
-              <w:instrText xml:space="preserve"> PAGEREF _Toc500058005 \h </w:instrText>
+              <w:instrText xml:space="preserve"> PAGEREF _Toc500061542 \h </w:instrText>
             </w:r>
             <w:r>
               <w:rPr>
@@ -2420,7 +2421,7 @@
                 <w:noProof/>
                 <w:webHidden/>
               </w:rPr>
-              <w:t>3</w:t>
+              <w:t>4</w:t>
             </w:r>
             <w:r>
               <w:rPr>
@@ -2445,11 +2446,17 @@
               <w:lang w:eastAsia="it-IT"/>
             </w:rPr>
           </w:pPr>
-          <w:hyperlink w:anchor="_Toc500058006" w:history="1">
+          <w:hyperlink w:anchor="_Toc500061543" w:history="1">
             <w:r>
               <w:rPr>
                 <w:rStyle w:val="Collegamentoipertestuale"/>
                 <w:noProof/>
+                <w14:scene3d>
+                  <w14:camera w14:prst="orthographicFront"/>
+                  <w14:lightRig w14:rig="threePt" w14:dir="t">
+                    <w14:rot w14:lat="0" w14:lon="0" w14:rev="0"/>
+                  </w14:lightRig>
+                </w14:scene3d>
               </w:rPr>
               <w:t>1.1</w:t>
             </w:r>
@@ -2467,7 +2474,7 @@
                 <w:rStyle w:val="Collegamentoipertestuale"/>
                 <w:noProof/>
               </w:rPr>
-              <w:t>Purpose of system</w:t>
+              <w:t>scopo del sistema</w:t>
             </w:r>
             <w:r>
               <w:rPr>
@@ -2488,7 +2495,7 @@
                 <w:noProof/>
                 <w:webHidden/>
               </w:rPr>
-              <w:instrText xml:space="preserve"> PAGEREF _Toc500058006 \h </w:instrText>
+              <w:instrText xml:space="preserve"> PAGEREF _Toc500061543 \h </w:instrText>
             </w:r>
             <w:r>
               <w:rPr>
@@ -2508,7 +2515,7 @@
                 <w:noProof/>
                 <w:webHidden/>
               </w:rPr>
-              <w:t>3</w:t>
+              <w:t>4</w:t>
             </w:r>
             <w:r>
               <w:rPr>
@@ -2533,11 +2540,17 @@
               <w:lang w:eastAsia="it-IT"/>
             </w:rPr>
           </w:pPr>
-          <w:hyperlink w:anchor="_Toc500058007" w:history="1">
+          <w:hyperlink w:anchor="_Toc500061544" w:history="1">
             <w:r>
               <w:rPr>
                 <w:rStyle w:val="Collegamentoipertestuale"/>
                 <w:noProof/>
+                <w14:scene3d>
+                  <w14:camera w14:prst="orthographicFront"/>
+                  <w14:lightRig w14:rig="threePt" w14:dir="t">
+                    <w14:rot w14:lat="0" w14:lon="0" w14:rev="0"/>
+                  </w14:lightRig>
+                </w14:scene3d>
               </w:rPr>
               <w:t>1.2</w:t>
             </w:r>
@@ -2576,7 +2589,7 @@
                 <w:noProof/>
                 <w:webHidden/>
               </w:rPr>
-              <w:instrText xml:space="preserve"> PAGEREF _Toc500058007 \h </w:instrText>
+              <w:instrText xml:space="preserve"> PAGEREF _Toc500061544 \h </w:instrText>
             </w:r>
             <w:r>
               <w:rPr>
@@ -2596,7 +2609,7 @@
                 <w:noProof/>
                 <w:webHidden/>
               </w:rPr>
-              <w:t>3</w:t>
+              <w:t>5</w:t>
             </w:r>
             <w:r>
               <w:rPr>
@@ -2621,11 +2634,17 @@
               <w:lang w:eastAsia="it-IT"/>
             </w:rPr>
           </w:pPr>
-          <w:hyperlink w:anchor="_Toc500058008" w:history="1">
+          <w:hyperlink w:anchor="_Toc500061545" w:history="1">
             <w:r>
               <w:rPr>
                 <w:rStyle w:val="Collegamentoipertestuale"/>
                 <w:noProof/>
+                <w14:scene3d>
+                  <w14:camera w14:prst="orthographicFront"/>
+                  <w14:lightRig w14:rig="threePt" w14:dir="t">
+                    <w14:rot w14:lat="0" w14:lon="0" w14:rev="0"/>
+                  </w14:lightRig>
+                </w14:scene3d>
               </w:rPr>
               <w:t>1.3</w:t>
             </w:r>
@@ -2643,7 +2662,7 @@
                 <w:rStyle w:val="Collegamentoipertestuale"/>
                 <w:noProof/>
               </w:rPr>
-              <w:t>Definitions, acronyms, and abbreviations</w:t>
+              <w:t>definizioni, acronimi, e abbreviazioni</w:t>
             </w:r>
             <w:r>
               <w:rPr>
@@ -2664,7 +2683,7 @@
                 <w:noProof/>
                 <w:webHidden/>
               </w:rPr>
-              <w:instrText xml:space="preserve"> PAGEREF _Toc500058008 \h </w:instrText>
+              <w:instrText xml:space="preserve"> PAGEREF _Toc500061545 \h </w:instrText>
             </w:r>
             <w:r>
               <w:rPr>
@@ -2684,7 +2703,7 @@
                 <w:noProof/>
                 <w:webHidden/>
               </w:rPr>
-              <w:t>4</w:t>
+              <w:t>6</w:t>
             </w:r>
             <w:r>
               <w:rPr>
@@ -2709,11 +2728,17 @@
               <w:lang w:eastAsia="it-IT"/>
             </w:rPr>
           </w:pPr>
-          <w:hyperlink w:anchor="_Toc500058009" w:history="1">
+          <w:hyperlink w:anchor="_Toc500061546" w:history="1">
             <w:r>
               <w:rPr>
                 <w:rStyle w:val="Collegamentoipertestuale"/>
                 <w:noProof/>
+                <w14:scene3d>
+                  <w14:camera w14:prst="orthographicFront"/>
+                  <w14:lightRig w14:rig="threePt" w14:dir="t">
+                    <w14:rot w14:lat="0" w14:lon="0" w14:rev="0"/>
+                  </w14:lightRig>
+                </w14:scene3d>
               </w:rPr>
               <w:t>1.4</w:t>
             </w:r>
@@ -2731,7 +2756,7 @@
                 <w:rStyle w:val="Collegamentoipertestuale"/>
                 <w:noProof/>
               </w:rPr>
-              <w:t>References</w:t>
+              <w:t>riferimenti</w:t>
             </w:r>
             <w:r>
               <w:rPr>
@@ -2752,7 +2777,7 @@
                 <w:noProof/>
                 <w:webHidden/>
               </w:rPr>
-              <w:instrText xml:space="preserve"> PAGEREF _Toc500058009 \h </w:instrText>
+              <w:instrText xml:space="preserve"> PAGEREF _Toc500061546 \h </w:instrText>
             </w:r>
             <w:r>
               <w:rPr>
@@ -2772,7 +2797,7 @@
                 <w:noProof/>
                 <w:webHidden/>
               </w:rPr>
-              <w:t>5</w:t>
+              <w:t>7</w:t>
             </w:r>
             <w:r>
               <w:rPr>
@@ -2797,11 +2822,17 @@
               <w:lang w:eastAsia="it-IT"/>
             </w:rPr>
           </w:pPr>
-          <w:hyperlink w:anchor="_Toc500058010" w:history="1">
+          <w:hyperlink w:anchor="_Toc500061547" w:history="1">
             <w:r>
               <w:rPr>
                 <w:rStyle w:val="Collegamentoipertestuale"/>
                 <w:noProof/>
+                <w14:scene3d>
+                  <w14:camera w14:prst="orthographicFront"/>
+                  <w14:lightRig w14:rig="threePt" w14:dir="t">
+                    <w14:rot w14:lat="0" w14:lon="0" w14:rev="0"/>
+                  </w14:lightRig>
+                </w14:scene3d>
               </w:rPr>
               <w:t>1.5</w:t>
             </w:r>
@@ -2840,7 +2871,7 @@
                 <w:noProof/>
                 <w:webHidden/>
               </w:rPr>
-              <w:instrText xml:space="preserve"> PAGEREF _Toc500058010 \h </w:instrText>
+              <w:instrText xml:space="preserve"> PAGEREF _Toc500061547 \h </w:instrText>
             </w:r>
             <w:r>
               <w:rPr>
@@ -2860,7 +2891,7 @@
                 <w:noProof/>
                 <w:webHidden/>
               </w:rPr>
-              <w:t>6</w:t>
+              <w:t>8</w:t>
             </w:r>
             <w:r>
               <w:rPr>
@@ -2885,11 +2916,17 @@
               <w:lang w:eastAsia="it-IT"/>
             </w:rPr>
           </w:pPr>
-          <w:hyperlink w:anchor="_Toc500058011" w:history="1">
+          <w:hyperlink w:anchor="_Toc500061548" w:history="1">
             <w:r>
               <w:rPr>
                 <w:rStyle w:val="Collegamentoipertestuale"/>
                 <w:noProof/>
+                <w14:scene3d>
+                  <w14:camera w14:prst="orthographicFront"/>
+                  <w14:lightRig w14:rig="threePt" w14:dir="t">
+                    <w14:rot w14:lat="0" w14:lon="0" w14:rev="0"/>
+                  </w14:lightRig>
+                </w14:scene3d>
               </w:rPr>
               <w:t>2</w:t>
             </w:r>
@@ -2928,7 +2965,7 @@
                 <w:noProof/>
                 <w:webHidden/>
               </w:rPr>
-              <w:instrText xml:space="preserve"> PAGEREF _Toc500058011 \h </w:instrText>
+              <w:instrText xml:space="preserve"> PAGEREF _Toc500061548 \h </w:instrText>
             </w:r>
             <w:r>
               <w:rPr>
@@ -2948,7 +2985,7 @@
                 <w:noProof/>
                 <w:webHidden/>
               </w:rPr>
-              <w:t>8</w:t>
+              <w:t>9</w:t>
             </w:r>
             <w:r>
               <w:rPr>
@@ -2973,11 +3010,17 @@
               <w:lang w:eastAsia="it-IT"/>
             </w:rPr>
           </w:pPr>
-          <w:hyperlink w:anchor="_Toc500058012" w:history="1">
+          <w:hyperlink w:anchor="_Toc500061549" w:history="1">
             <w:r>
               <w:rPr>
                 <w:rStyle w:val="Collegamentoipertestuale"/>
                 <w:noProof/>
+                <w14:scene3d>
+                  <w14:camera w14:prst="orthographicFront"/>
+                  <w14:lightRig w14:rig="threePt" w14:dir="t">
+                    <w14:rot w14:lat="0" w14:lon="0" w14:rev="0"/>
+                  </w14:lightRig>
+                </w14:scene3d>
               </w:rPr>
               <w:t>3</w:t>
             </w:r>
@@ -3016,7 +3059,7 @@
                 <w:noProof/>
                 <w:webHidden/>
               </w:rPr>
-              <w:instrText xml:space="preserve"> PAGEREF _Toc500058012 \h </w:instrText>
+              <w:instrText xml:space="preserve"> PAGEREF _Toc500061549 \h </w:instrText>
             </w:r>
             <w:r>
               <w:rPr>
@@ -3036,7 +3079,7 @@
                 <w:noProof/>
                 <w:webHidden/>
               </w:rPr>
-              <w:t>9</w:t>
+              <w:t>10</w:t>
             </w:r>
             <w:r>
               <w:rPr>
@@ -3061,11 +3104,17 @@
               <w:lang w:eastAsia="it-IT"/>
             </w:rPr>
           </w:pPr>
-          <w:hyperlink w:anchor="_Toc500058013" w:history="1">
+          <w:hyperlink w:anchor="_Toc500061550" w:history="1">
             <w:r>
               <w:rPr>
                 <w:rStyle w:val="Collegamentoipertestuale"/>
                 <w:noProof/>
+                <w14:scene3d>
+                  <w14:camera w14:prst="orthographicFront"/>
+                  <w14:lightRig w14:rig="threePt" w14:dir="t">
+                    <w14:rot w14:lat="0" w14:lon="0" w14:rev="0"/>
+                  </w14:lightRig>
+                </w14:scene3d>
               </w:rPr>
               <w:t>3.1</w:t>
             </w:r>
@@ -3104,7 +3153,7 @@
                 <w:noProof/>
                 <w:webHidden/>
               </w:rPr>
-              <w:instrText xml:space="preserve"> PAGEREF _Toc500058013 \h </w:instrText>
+              <w:instrText xml:space="preserve"> PAGEREF _Toc500061550 \h </w:instrText>
             </w:r>
             <w:r>
               <w:rPr>
@@ -3124,7 +3173,7 @@
                 <w:noProof/>
                 <w:webHidden/>
               </w:rPr>
-              <w:t>9</w:t>
+              <w:t>10</w:t>
             </w:r>
             <w:r>
               <w:rPr>
@@ -3149,11 +3198,17 @@
               <w:lang w:eastAsia="it-IT"/>
             </w:rPr>
           </w:pPr>
-          <w:hyperlink w:anchor="_Toc500058014" w:history="1">
+          <w:hyperlink w:anchor="_Toc500061551" w:history="1">
             <w:r>
               <w:rPr>
                 <w:rStyle w:val="Collegamentoipertestuale"/>
                 <w:noProof/>
+                <w14:scene3d>
+                  <w14:camera w14:prst="orthographicFront"/>
+                  <w14:lightRig w14:rig="threePt" w14:dir="t">
+                    <w14:rot w14:lat="0" w14:lon="0" w14:rev="0"/>
+                  </w14:lightRig>
+                </w14:scene3d>
               </w:rPr>
               <w:t>3.2</w:t>
             </w:r>
@@ -3192,7 +3247,7 @@
                 <w:noProof/>
                 <w:webHidden/>
               </w:rPr>
-              <w:instrText xml:space="preserve"> PAGEREF _Toc500058014 \h </w:instrText>
+              <w:instrText xml:space="preserve"> PAGEREF _Toc500061551 \h </w:instrText>
             </w:r>
             <w:r>
               <w:rPr>
@@ -3212,7 +3267,7 @@
                 <w:noProof/>
                 <w:webHidden/>
               </w:rPr>
-              <w:t>10</w:t>
+              <w:t>11</w:t>
             </w:r>
             <w:r>
               <w:rPr>
@@ -3237,11 +3292,17 @@
               <w:lang w:eastAsia="it-IT"/>
             </w:rPr>
           </w:pPr>
-          <w:hyperlink w:anchor="_Toc500058015" w:history="1">
+          <w:hyperlink w:anchor="_Toc500061552" w:history="1">
             <w:r>
               <w:rPr>
                 <w:rStyle w:val="Collegamentoipertestuale"/>
                 <w:noProof/>
+                <w14:scene3d>
+                  <w14:camera w14:prst="orthographicFront"/>
+                  <w14:lightRig w14:rig="threePt" w14:dir="t">
+                    <w14:rot w14:lat="0" w14:lon="0" w14:rev="0"/>
+                  </w14:lightRig>
+                </w14:scene3d>
               </w:rPr>
               <w:t>3.3</w:t>
             </w:r>
@@ -3280,7 +3341,7 @@
                 <w:noProof/>
                 <w:webHidden/>
               </w:rPr>
-              <w:instrText xml:space="preserve"> PAGEREF _Toc500058015 \h </w:instrText>
+              <w:instrText xml:space="preserve"> PAGEREF _Toc500061552 \h </w:instrText>
             </w:r>
             <w:r>
               <w:rPr>
@@ -3300,7 +3361,7 @@
                 <w:noProof/>
                 <w:webHidden/>
               </w:rPr>
-              <w:t>11</w:t>
+              <w:t>13</w:t>
             </w:r>
             <w:r>
               <w:rPr>
@@ -3325,11 +3386,17 @@
               <w:lang w:eastAsia="it-IT"/>
             </w:rPr>
           </w:pPr>
-          <w:hyperlink w:anchor="_Toc500058016" w:history="1">
+          <w:hyperlink w:anchor="_Toc500061553" w:history="1">
             <w:r>
               <w:rPr>
                 <w:rStyle w:val="Collegamentoipertestuale"/>
                 <w:noProof/>
+                <w14:scene3d>
+                  <w14:camera w14:prst="orthographicFront"/>
+                  <w14:lightRig w14:rig="threePt" w14:dir="t">
+                    <w14:rot w14:lat="0" w14:lon="0" w14:rev="0"/>
+                  </w14:lightRig>
+                </w14:scene3d>
               </w:rPr>
               <w:t>3.4</w:t>
             </w:r>
@@ -3368,7 +3435,7 @@
                 <w:noProof/>
                 <w:webHidden/>
               </w:rPr>
-              <w:instrText xml:space="preserve"> PAGEREF _Toc500058016 \h </w:instrText>
+              <w:instrText xml:space="preserve"> PAGEREF _Toc500061553 \h </w:instrText>
             </w:r>
             <w:r>
               <w:rPr>
@@ -3388,7 +3455,7 @@
                 <w:noProof/>
                 <w:webHidden/>
               </w:rPr>
-              <w:t>12</w:t>
+              <w:t>14</w:t>
             </w:r>
             <w:r>
               <w:rPr>
@@ -3413,11 +3480,17 @@
               <w:lang w:eastAsia="it-IT"/>
             </w:rPr>
           </w:pPr>
-          <w:hyperlink w:anchor="_Toc500058017" w:history="1">
+          <w:hyperlink w:anchor="_Toc500061554" w:history="1">
             <w:r>
               <w:rPr>
                 <w:rStyle w:val="Collegamentoipertestuale"/>
                 <w:noProof/>
+                <w14:scene3d>
+                  <w14:camera w14:prst="orthographicFront"/>
+                  <w14:lightRig w14:rig="threePt" w14:dir="t">
+                    <w14:rot w14:lat="0" w14:lon="0" w14:rev="0"/>
+                  </w14:lightRig>
+                </w14:scene3d>
               </w:rPr>
               <w:t>3.5</w:t>
             </w:r>
@@ -3456,7 +3529,7 @@
                 <w:noProof/>
                 <w:webHidden/>
               </w:rPr>
-              <w:instrText xml:space="preserve"> PAGEREF _Toc500058017 \h </w:instrText>
+              <w:instrText xml:space="preserve"> PAGEREF _Toc500061554 \h </w:instrText>
             </w:r>
             <w:r>
               <w:rPr>
@@ -3476,7 +3549,7 @@
                 <w:noProof/>
                 <w:webHidden/>
               </w:rPr>
-              <w:t>13</w:t>
+              <w:t>15</w:t>
             </w:r>
             <w:r>
               <w:rPr>
@@ -3501,11 +3574,17 @@
               <w:lang w:eastAsia="it-IT"/>
             </w:rPr>
           </w:pPr>
-          <w:hyperlink w:anchor="_Toc500058018" w:history="1">
+          <w:hyperlink w:anchor="_Toc500061555" w:history="1">
             <w:r>
               <w:rPr>
                 <w:rStyle w:val="Collegamentoipertestuale"/>
                 <w:noProof/>
+                <w14:scene3d>
+                  <w14:camera w14:prst="orthographicFront"/>
+                  <w14:lightRig w14:rig="threePt" w14:dir="t">
+                    <w14:rot w14:lat="0" w14:lon="0" w14:rev="0"/>
+                  </w14:lightRig>
+                </w14:scene3d>
               </w:rPr>
               <w:t>3.6</w:t>
             </w:r>
@@ -3544,7 +3623,7 @@
                 <w:noProof/>
                 <w:webHidden/>
               </w:rPr>
-              <w:instrText xml:space="preserve"> PAGEREF _Toc500058018 \h </w:instrText>
+              <w:instrText xml:space="preserve"> PAGEREF _Toc500061555 \h </w:instrText>
             </w:r>
             <w:r>
               <w:rPr>
@@ -3564,7 +3643,7 @@
                 <w:noProof/>
                 <w:webHidden/>
               </w:rPr>
-              <w:t>14</w:t>
+              <w:t>16</w:t>
             </w:r>
             <w:r>
               <w:rPr>
@@ -3589,11 +3668,17 @@
               <w:lang w:eastAsia="it-IT"/>
             </w:rPr>
           </w:pPr>
-          <w:hyperlink w:anchor="_Toc500058019" w:history="1">
+          <w:hyperlink w:anchor="_Toc500061556" w:history="1">
             <w:r>
               <w:rPr>
                 <w:rStyle w:val="Collegamentoipertestuale"/>
                 <w:noProof/>
+                <w14:scene3d>
+                  <w14:camera w14:prst="orthographicFront"/>
+                  <w14:lightRig w14:rig="threePt" w14:dir="t">
+                    <w14:rot w14:lat="0" w14:lon="0" w14:rev="0"/>
+                  </w14:lightRig>
+                </w14:scene3d>
               </w:rPr>
               <w:t>3.7</w:t>
             </w:r>
@@ -3632,7 +3717,7 @@
                 <w:noProof/>
                 <w:webHidden/>
               </w:rPr>
-              <w:instrText xml:space="preserve"> PAGEREF _Toc500058019 \h </w:instrText>
+              <w:instrText xml:space="preserve"> PAGEREF _Toc500061556 \h </w:instrText>
             </w:r>
             <w:r>
               <w:rPr>
@@ -3652,7 +3737,7 @@
                 <w:noProof/>
                 <w:webHidden/>
               </w:rPr>
-              <w:t>15</w:t>
+              <w:t>17</w:t>
             </w:r>
             <w:r>
               <w:rPr>
@@ -3677,11 +3762,17 @@
               <w:lang w:eastAsia="it-IT"/>
             </w:rPr>
           </w:pPr>
-          <w:hyperlink w:anchor="_Toc500058020" w:history="1">
+          <w:hyperlink w:anchor="_Toc500061557" w:history="1">
             <w:r>
               <w:rPr>
                 <w:rStyle w:val="Collegamentoipertestuale"/>
                 <w:noProof/>
+                <w14:scene3d>
+                  <w14:camera w14:prst="orthographicFront"/>
+                  <w14:lightRig w14:rig="threePt" w14:dir="t">
+                    <w14:rot w14:lat="0" w14:lon="0" w14:rev="0"/>
+                  </w14:lightRig>
+                </w14:scene3d>
               </w:rPr>
               <w:t>4</w:t>
             </w:r>
@@ -3720,7 +3811,7 @@
                 <w:noProof/>
                 <w:webHidden/>
               </w:rPr>
-              <w:instrText xml:space="preserve"> PAGEREF _Toc500058020 \h </w:instrText>
+              <w:instrText xml:space="preserve"> PAGEREF _Toc500061557 \h </w:instrText>
             </w:r>
             <w:r>
               <w:rPr>
@@ -3740,7 +3831,7 @@
                 <w:noProof/>
                 <w:webHidden/>
               </w:rPr>
-              <w:t>17</w:t>
+              <w:t>19</w:t>
             </w:r>
             <w:r>
               <w:rPr>
@@ -3765,11 +3856,17 @@
               <w:lang w:eastAsia="it-IT"/>
             </w:rPr>
           </w:pPr>
-          <w:hyperlink w:anchor="_Toc500058021" w:history="1">
+          <w:hyperlink w:anchor="_Toc500061558" w:history="1">
             <w:r>
               <w:rPr>
                 <w:rStyle w:val="Collegamentoipertestuale"/>
                 <w:noProof/>
+                <w14:scene3d>
+                  <w14:camera w14:prst="orthographicFront"/>
+                  <w14:lightRig w14:rig="threePt" w14:dir="t">
+                    <w14:rot w14:lat="0" w14:lon="0" w14:rev="0"/>
+                  </w14:lightRig>
+                </w14:scene3d>
               </w:rPr>
               <w:t>5</w:t>
             </w:r>
@@ -3808,7 +3905,7 @@
                 <w:noProof/>
                 <w:webHidden/>
               </w:rPr>
-              <w:instrText xml:space="preserve"> PAGEREF _Toc500058021 \h </w:instrText>
+              <w:instrText xml:space="preserve"> PAGEREF _Toc500061558 \h </w:instrText>
             </w:r>
             <w:r>
               <w:rPr>
@@ -3828,7 +3925,7 @@
                 <w:noProof/>
                 <w:webHidden/>
               </w:rPr>
-              <w:t>18</w:t>
+              <w:t>20</w:t>
             </w:r>
             <w:r>
               <w:rPr>
@@ -3903,7 +4000,7 @@
         </w:rPr>
       </w:pPr>
       <w:bookmarkStart w:id="0" w:name="_Toc499043475"/>
-      <w:bookmarkStart w:id="1" w:name="_Toc500058005"/>
+      <w:bookmarkStart w:id="1" w:name="_Toc500061542"/>
       <w:r>
         <w:rPr>
           <w:rFonts w:asciiTheme="minorHAnsi" w:hAnsiTheme="minorHAnsi"/>
@@ -3919,7 +4016,7 @@
         <w:pStyle w:val="Titolo2"/>
       </w:pPr>
       <w:bookmarkStart w:id="2" w:name="_Toc499043476"/>
-      <w:bookmarkStart w:id="3" w:name="_Toc500058006"/>
+      <w:bookmarkStart w:id="3" w:name="_Toc500061543"/>
       <w:r>
         <w:t>scopo</w:t>
       </w:r>
@@ -3927,10 +4024,10 @@
         <w:t xml:space="preserve"> </w:t>
       </w:r>
       <w:bookmarkEnd w:id="2"/>
+      <w:r>
+        <w:t>del sistema</w:t>
+      </w:r>
       <w:bookmarkEnd w:id="3"/>
-      <w:r>
-        <w:t>del sistema</w:t>
-      </w:r>
       <w:r>
         <w:t xml:space="preserve"> </w:t>
       </w:r>
@@ -4259,7 +4356,7 @@
       <w:pPr>
         <w:pStyle w:val="Titolo2"/>
       </w:pPr>
-      <w:bookmarkStart w:id="5" w:name="_Toc500058007"/>
+      <w:bookmarkStart w:id="5" w:name="_Toc500061544"/>
       <w:r>
         <w:lastRenderedPageBreak/>
         <w:t>Obiettivi di design</w:t>
@@ -4810,7 +4907,7 @@
         <w:pStyle w:val="Titolo2"/>
       </w:pPr>
       <w:bookmarkStart w:id="6" w:name="_Toc499043478"/>
-      <w:bookmarkStart w:id="7" w:name="_Toc500058008"/>
+      <w:bookmarkStart w:id="7" w:name="_Toc500061545"/>
       <w:r>
         <w:lastRenderedPageBreak/>
         <w:t>definizioni</w:t>
@@ -4831,10 +4928,10 @@
         <w:t xml:space="preserve"> </w:t>
       </w:r>
       <w:bookmarkEnd w:id="6"/>
+      <w:r>
+        <w:t>abbreviazioni</w:t>
+      </w:r>
       <w:bookmarkEnd w:id="7"/>
-      <w:r>
-        <w:t>abbreviazioni</w:t>
-      </w:r>
     </w:p>
     <w:p>
       <w:pPr>
@@ -5236,10 +5333,12 @@
       <w:pPr>
         <w:pStyle w:val="Titolo2"/>
       </w:pPr>
+      <w:bookmarkStart w:id="8" w:name="_Toc500061546"/>
       <w:r>
         <w:lastRenderedPageBreak/>
         <w:t>riferimenti</w:t>
       </w:r>
+      <w:bookmarkEnd w:id="8"/>
     </w:p>
     <w:p>
       <w:pPr>
@@ -5623,15 +5722,15 @@
       <w:pPr>
         <w:pStyle w:val="Titolo2"/>
       </w:pPr>
-      <w:bookmarkStart w:id="8" w:name="_Toc499043480"/>
-      <w:bookmarkStart w:id="9" w:name="_Toc500058010"/>
+      <w:bookmarkStart w:id="9" w:name="_Toc499043480"/>
+      <w:bookmarkStart w:id="10" w:name="_Toc500061547"/>
       <w:proofErr w:type="spellStart"/>
       <w:r>
         <w:lastRenderedPageBreak/>
         <w:t>Overview</w:t>
       </w:r>
-      <w:bookmarkEnd w:id="8"/>
       <w:bookmarkEnd w:id="9"/>
+      <w:bookmarkEnd w:id="10"/>
       <w:proofErr w:type="spellEnd"/>
     </w:p>
     <w:p>
@@ -5787,12 +5886,12 @@
       <w:pPr>
         <w:pStyle w:val="Titolo1"/>
       </w:pPr>
-      <w:bookmarkStart w:id="10" w:name="_Toc500058011"/>
+      <w:bookmarkStart w:id="11" w:name="_Toc500061548"/>
       <w:r>
         <w:lastRenderedPageBreak/>
         <w:t>Architettura software corrente</w:t>
       </w:r>
-      <w:bookmarkEnd w:id="10"/>
+      <w:bookmarkEnd w:id="11"/>
     </w:p>
     <w:p>
       <w:pPr>
@@ -5938,23 +6037,23 @@
       <w:pPr>
         <w:pStyle w:val="Titolo1"/>
       </w:pPr>
-      <w:bookmarkStart w:id="11" w:name="_Toc500058012"/>
+      <w:bookmarkStart w:id="12" w:name="_Toc500061549"/>
       <w:r>
         <w:lastRenderedPageBreak/>
         <w:t>Architettura software proposta</w:t>
       </w:r>
-      <w:bookmarkEnd w:id="11"/>
+      <w:bookmarkEnd w:id="12"/>
     </w:p>
     <w:p>
       <w:pPr>
         <w:pStyle w:val="Titolo2"/>
       </w:pPr>
-      <w:bookmarkStart w:id="12" w:name="_Toc500058013"/>
+      <w:bookmarkStart w:id="13" w:name="_Toc500061550"/>
       <w:proofErr w:type="spellStart"/>
       <w:r>
         <w:t>Overview</w:t>
       </w:r>
-      <w:bookmarkEnd w:id="12"/>
+      <w:bookmarkEnd w:id="13"/>
       <w:proofErr w:type="spellEnd"/>
     </w:p>
     <w:p/>
@@ -5987,12 +6086,14 @@
       <w:pPr>
         <w:pStyle w:val="Titolo2"/>
       </w:pPr>
-      <w:bookmarkStart w:id="13" w:name="_Toc500058014"/>
+      <w:bookmarkStart w:id="14" w:name="_Toc500061551"/>
+      <w:bookmarkStart w:id="15" w:name="_GoBack"/>
+      <w:bookmarkEnd w:id="15"/>
       <w:r>
         <w:lastRenderedPageBreak/>
         <w:t>Decomposizione sottosistemi</w:t>
       </w:r>
-      <w:bookmarkEnd w:id="13"/>
+      <w:bookmarkEnd w:id="14"/>
     </w:p>
     <w:p>
       <w:pPr>
@@ -6646,6 +6747,59 @@
       </w:r>
       <w:r>
         <w:t>si occupa del funzionamento e la comunicazione tra i sottosistemi</w:t>
+      </w:r>
+    </w:p>
+    <w:p/>
+    <w:p>
+      <w:pPr>
+        <w:ind w:hanging="567"/>
+      </w:pPr>
+      <w:r>
+        <w:rPr>
+          <w:noProof/>
+        </w:rPr>
+        <w:lastRenderedPageBreak/>
+        <w:drawing>
+          <wp:inline distT="0" distB="0" distL="0" distR="0" wp14:anchorId="4382385B" wp14:editId="018CB439">
+            <wp:extent cx="6716787" cy="3634740"/>
+            <wp:effectExtent l="0" t="0" r="8255" b="3810"/>
+            <wp:docPr id="3" name="Immagine 3"/>
+            <wp:cNvGraphicFramePr>
+              <a:graphicFrameLocks xmlns:a="http://schemas.openxmlformats.org/drawingml/2006/main" noChangeAspect="1"/>
+            </wp:cNvGraphicFramePr>
+            <a:graphic xmlns:a="http://schemas.openxmlformats.org/drawingml/2006/main">
+              <a:graphicData uri="http://schemas.openxmlformats.org/drawingml/2006/picture">
+                <pic:pic xmlns:pic="http://schemas.openxmlformats.org/drawingml/2006/picture">
+                  <pic:nvPicPr>
+                    <pic:cNvPr id="3" name="Sottosistemi.PNG"/>
+                    <pic:cNvPicPr/>
+                  </pic:nvPicPr>
+                  <pic:blipFill>
+                    <a:blip r:embed="rId11">
+                      <a:extLst>
+                        <a:ext uri="{28A0092B-C50C-407E-A947-70E740481C1C}">
+                          <a14:useLocalDpi xmlns:a14="http://schemas.microsoft.com/office/drawing/2010/main" val="0"/>
+                        </a:ext>
+                      </a:extLst>
+                    </a:blip>
+                    <a:stretch>
+                      <a:fillRect/>
+                    </a:stretch>
+                  </pic:blipFill>
+                  <pic:spPr>
+                    <a:xfrm>
+                      <a:off x="0" y="0"/>
+                      <a:ext cx="6773365" cy="3665357"/>
+                    </a:xfrm>
+                    <a:prstGeom prst="rect">
+                      <a:avLst/>
+                    </a:prstGeom>
+                  </pic:spPr>
+                </pic:pic>
+              </a:graphicData>
+            </a:graphic>
+          </wp:inline>
+        </w:drawing>
       </w:r>
     </w:p>
     <w:p/>
@@ -6656,15 +6810,18 @@
     <w:p/>
     <w:p/>
     <w:p/>
-    <w:p>
-      <w:bookmarkStart w:id="14" w:name="_GoBack"/>
-      <w:bookmarkEnd w:id="14"/>
-    </w:p>
+    <w:p/>
+    <w:p/>
+    <w:p/>
+    <w:p/>
+    <w:p/>
+    <w:p/>
+    <w:p/>
     <w:p>
       <w:pPr>
         <w:pStyle w:val="Titolo2"/>
       </w:pPr>
-      <w:bookmarkStart w:id="15" w:name="_Toc500058015"/>
+      <w:bookmarkStart w:id="16" w:name="_Toc500061552"/>
       <w:r>
         <w:lastRenderedPageBreak/>
         <w:t xml:space="preserve">Mapping </w:t>
@@ -6677,7 +6834,7 @@
       <w:r>
         <w:t xml:space="preserve"> / Software</w:t>
       </w:r>
-      <w:bookmarkEnd w:id="15"/>
+      <w:bookmarkEnd w:id="16"/>
     </w:p>
     <w:p>
       <w:pPr>
@@ -6721,7 +6878,7 @@
                     <pic:cNvPicPr/>
                   </pic:nvPicPr>
                   <pic:blipFill>
-                    <a:blip r:embed="rId11">
+                    <a:blip r:embed="rId12">
                       <a:extLst>
                         <a:ext uri="{28A0092B-C50C-407E-A947-70E740481C1C}">
                           <a14:useLocalDpi xmlns:a14="http://schemas.microsoft.com/office/drawing/2010/main" val="0"/>
@@ -6807,12 +6964,12 @@
       <w:pPr>
         <w:pStyle w:val="Titolo2"/>
       </w:pPr>
-      <w:bookmarkStart w:id="16" w:name="_Toc500058016"/>
+      <w:bookmarkStart w:id="17" w:name="_Toc500061553"/>
       <w:r>
         <w:lastRenderedPageBreak/>
         <w:t>Gestione dei dati persistenti</w:t>
       </w:r>
-      <w:bookmarkEnd w:id="16"/>
+      <w:bookmarkEnd w:id="17"/>
       <w:r>
         <w:t xml:space="preserve"> </w:t>
       </w:r>
@@ -7061,12 +7218,12 @@
       <w:pPr>
         <w:pStyle w:val="Titolo2"/>
       </w:pPr>
-      <w:bookmarkStart w:id="17" w:name="_Toc500058017"/>
+      <w:bookmarkStart w:id="18" w:name="_Toc500061554"/>
       <w:r>
         <w:lastRenderedPageBreak/>
         <w:t>Controllo accesso e sicurezza</w:t>
       </w:r>
-      <w:bookmarkEnd w:id="17"/>
+      <w:bookmarkEnd w:id="18"/>
     </w:p>
     <w:p>
       <w:pPr>
@@ -7312,7 +7469,7 @@
       <w:pPr>
         <w:pStyle w:val="Titolo2"/>
       </w:pPr>
-      <w:bookmarkStart w:id="18" w:name="_Toc500058018"/>
+      <w:bookmarkStart w:id="19" w:name="_Toc500061555"/>
       <w:r>
         <w:lastRenderedPageBreak/>
         <w:t xml:space="preserve">Controllo globale </w:t>
@@ -7321,7 +7478,7 @@
       <w:r>
         <w:t>sotware</w:t>
       </w:r>
-      <w:bookmarkEnd w:id="18"/>
+      <w:bookmarkEnd w:id="19"/>
       <w:proofErr w:type="spellEnd"/>
     </w:p>
     <w:p>
@@ -7558,7 +7715,7 @@
       <w:pPr>
         <w:pStyle w:val="Titolo2"/>
       </w:pPr>
-      <w:bookmarkStart w:id="19" w:name="_Toc500058019"/>
+      <w:bookmarkStart w:id="20" w:name="_Toc500061556"/>
       <w:proofErr w:type="spellStart"/>
       <w:r>
         <w:lastRenderedPageBreak/>
@@ -7572,7 +7729,7 @@
       <w:r>
         <w:t>conditions</w:t>
       </w:r>
-      <w:bookmarkEnd w:id="19"/>
+      <w:bookmarkEnd w:id="20"/>
       <w:proofErr w:type="spellEnd"/>
       <w:r>
         <w:t xml:space="preserve"> </w:t>
@@ -9575,12 +9732,12 @@
       <w:pPr>
         <w:pStyle w:val="Titolo1"/>
       </w:pPr>
-      <w:bookmarkStart w:id="20" w:name="_Toc500058020"/>
+      <w:bookmarkStart w:id="21" w:name="_Toc500061557"/>
       <w:r>
         <w:lastRenderedPageBreak/>
         <w:t>Servizi sottosistemi</w:t>
       </w:r>
-      <w:bookmarkEnd w:id="20"/>
+      <w:bookmarkEnd w:id="21"/>
     </w:p>
     <w:p>
       <w:pPr>
@@ -9826,12 +9983,12 @@
       <w:pPr>
         <w:pStyle w:val="Titolo1"/>
       </w:pPr>
-      <w:bookmarkStart w:id="21" w:name="_Toc500058021"/>
+      <w:bookmarkStart w:id="22" w:name="_Toc500061558"/>
       <w:r>
         <w:lastRenderedPageBreak/>
         <w:t>Glossario</w:t>
       </w:r>
-      <w:bookmarkEnd w:id="21"/>
+      <w:bookmarkEnd w:id="22"/>
     </w:p>
     <w:p>
       <w:pPr>
@@ -10080,8 +10237,8 @@
           <w:szCs w:val="36"/>
         </w:rPr>
       </w:pPr>
-      <w:bookmarkStart w:id="22" w:name="_PictureBullets"/>
-      <w:bookmarkEnd w:id="22"/>
+      <w:bookmarkStart w:id="23" w:name="_PictureBullets"/>
+      <w:bookmarkEnd w:id="23"/>
     </w:p>
     <w:p>
       <w:pPr>
@@ -10089,8 +10246,8 @@
       </w:pPr>
     </w:p>
     <w:sectPr>
-      <w:headerReference w:type="default" r:id="rId12"/>
-      <w:footerReference w:type="default" r:id="rId13"/>
+      <w:headerReference w:type="default" r:id="rId13"/>
+      <w:footerReference w:type="default" r:id="rId14"/>
       <w:pgSz w:w="11906" w:h="16838"/>
       <w:pgMar w:top="1560" w:right="1134" w:bottom="1798" w:left="1134" w:header="720" w:footer="720" w:gutter="0"/>
       <w:cols w:space="720"/>
@@ -12789,7 +12946,7 @@
 </file>
 
 <file path=customXml/itemProps1.xml><?xml version="1.0" encoding="utf-8"?>
-<ds:datastoreItem xmlns:ds="http://schemas.openxmlformats.org/officeDocument/2006/customXml" ds:itemID="{1BAA4360-D4FA-4D07-8F80-E745AC33D000}">
+<ds:datastoreItem xmlns:ds="http://schemas.openxmlformats.org/officeDocument/2006/customXml" ds:itemID="{4BFA9AD5-F95E-472E-9DEE-6EE2E157CA6B}">
   <ds:schemaRefs>
     <ds:schemaRef ds:uri="http://schemas.openxmlformats.org/officeDocument/2006/bibliography"/>
   </ds:schemaRefs>

</xml_diff>

<commit_message>
Aggiornamento ER e DSS
</commit_message>
<xml_diff>
--- a/SDD_MusicParadise.com.docx
+++ b/SDD_MusicParadise.com.docx
@@ -5369,64 +5369,11 @@
     </w:p>
     <w:p>
       <w:pPr>
-        <w:pStyle w:val="Standard"/>
-        <w:jc w:val="both"/>
-        <w:rPr>
-          <w:rFonts w:asciiTheme="minorHAnsi" w:hAnsiTheme="minorHAnsi"/>
-        </w:rPr>
-      </w:pPr>
-    </w:p>
-    <w:p>
-      <w:pPr>
-        <w:pStyle w:val="Standard"/>
-        <w:jc w:val="both"/>
-        <w:rPr>
-          <w:rFonts w:asciiTheme="minorHAnsi" w:hAnsiTheme="minorHAnsi"/>
-        </w:rPr>
-      </w:pPr>
-    </w:p>
-    <w:p>
-      <w:pPr>
-        <w:pStyle w:val="Standard"/>
-        <w:jc w:val="both"/>
-        <w:rPr>
-          <w:rFonts w:asciiTheme="minorHAnsi" w:hAnsiTheme="minorHAnsi"/>
-        </w:rPr>
-      </w:pPr>
-    </w:p>
-    <w:p>
-      <w:pPr>
-        <w:pStyle w:val="Standard"/>
-        <w:jc w:val="both"/>
-        <w:rPr>
-          <w:rFonts w:asciiTheme="minorHAnsi" w:hAnsiTheme="minorHAnsi"/>
-        </w:rPr>
-      </w:pPr>
-    </w:p>
-    <w:p>
-      <w:pPr>
-        <w:pStyle w:val="Standard"/>
-        <w:jc w:val="both"/>
-        <w:rPr>
-          <w:rFonts w:asciiTheme="minorHAnsi" w:hAnsiTheme="minorHAnsi"/>
-        </w:rPr>
-      </w:pPr>
-    </w:p>
-    <w:p>
-      <w:pPr>
-        <w:pStyle w:val="Standard"/>
-        <w:jc w:val="both"/>
-        <w:rPr>
-          <w:rFonts w:asciiTheme="minorHAnsi" w:hAnsiTheme="minorHAnsi"/>
-        </w:rPr>
-      </w:pPr>
-    </w:p>
-    <w:p>
-      <w:pPr>
         <w:pStyle w:val="Titolo2"/>
       </w:pPr>
       <w:bookmarkStart w:id="8" w:name="_Toc500061546"/>
       <w:r>
+        <w:lastRenderedPageBreak/>
         <w:t>riferimenti</w:t>
       </w:r>
       <w:bookmarkEnd w:id="8"/>
@@ -5515,6 +5462,60 @@
         </w:rPr>
         <w:t>;</w:t>
       </w:r>
+    </w:p>
+    <w:p>
+      <w:pPr>
+        <w:pStyle w:val="Standard"/>
+        <w:jc w:val="both"/>
+        <w:rPr>
+          <w:rFonts w:asciiTheme="minorHAnsi" w:hAnsiTheme="minorHAnsi"/>
+        </w:rPr>
+      </w:pPr>
+    </w:p>
+    <w:p>
+      <w:pPr>
+        <w:pStyle w:val="Standard"/>
+        <w:jc w:val="both"/>
+        <w:rPr>
+          <w:rFonts w:asciiTheme="minorHAnsi" w:hAnsiTheme="minorHAnsi"/>
+        </w:rPr>
+      </w:pPr>
+    </w:p>
+    <w:p>
+      <w:pPr>
+        <w:pStyle w:val="Standard"/>
+        <w:jc w:val="both"/>
+        <w:rPr>
+          <w:rFonts w:asciiTheme="minorHAnsi" w:hAnsiTheme="minorHAnsi"/>
+        </w:rPr>
+      </w:pPr>
+    </w:p>
+    <w:p>
+      <w:pPr>
+        <w:pStyle w:val="Standard"/>
+        <w:jc w:val="both"/>
+        <w:rPr>
+          <w:rFonts w:asciiTheme="minorHAnsi" w:hAnsiTheme="minorHAnsi"/>
+        </w:rPr>
+      </w:pPr>
+    </w:p>
+    <w:p>
+      <w:pPr>
+        <w:pStyle w:val="Standard"/>
+        <w:jc w:val="both"/>
+        <w:rPr>
+          <w:rFonts w:asciiTheme="minorHAnsi" w:hAnsiTheme="minorHAnsi"/>
+        </w:rPr>
+      </w:pPr>
+    </w:p>
+    <w:p>
+      <w:pPr>
+        <w:pStyle w:val="Standard"/>
+        <w:jc w:val="both"/>
+        <w:rPr>
+          <w:rFonts w:asciiTheme="minorHAnsi" w:hAnsiTheme="minorHAnsi"/>
+        </w:rPr>
+      </w:pPr>
     </w:p>
     <w:p>
       <w:pPr>
@@ -7027,6 +7028,7 @@
     </w:p>
     <w:p>
       <w:pPr>
+        <w:ind w:hanging="567"/>
         <w:jc w:val="both"/>
         <w:rPr>
           <w:b/>
@@ -7034,16 +7036,55 @@
           <w:szCs w:val="28"/>
         </w:rPr>
       </w:pPr>
-    </w:p>
-    <w:p>
-      <w:pPr>
-        <w:jc w:val="both"/>
-        <w:rPr>
-          <w:b/>
+      <w:r>
+        <w:rPr>
+          <w:b/>
+          <w:noProof/>
           <w:sz w:val="28"/>
           <w:szCs w:val="28"/>
         </w:rPr>
-      </w:pPr>
+        <w:drawing>
+          <wp:inline distT="0" distB="0" distL="0" distR="0" wp14:anchorId="7085D6CF" wp14:editId="3B4053DE">
+            <wp:extent cx="7105650" cy="4168431"/>
+            <wp:effectExtent l="0" t="0" r="0" b="3810"/>
+            <wp:docPr id="5" name="Immagine 5" descr="Immagine che contiene screenshot&#10;&#10;Descrizione generata con affidabilità elevata"/>
+            <wp:cNvGraphicFramePr>
+              <a:graphicFrameLocks xmlns:a="http://schemas.openxmlformats.org/drawingml/2006/main" noChangeAspect="1"/>
+            </wp:cNvGraphicFramePr>
+            <a:graphic xmlns:a="http://schemas.openxmlformats.org/drawingml/2006/main">
+              <a:graphicData uri="http://schemas.openxmlformats.org/drawingml/2006/picture">
+                <pic:pic xmlns:pic="http://schemas.openxmlformats.org/drawingml/2006/picture">
+                  <pic:nvPicPr>
+                    <pic:cNvPr id="5" name="ER.PNG"/>
+                    <pic:cNvPicPr/>
+                  </pic:nvPicPr>
+                  <pic:blipFill>
+                    <a:blip r:embed="rId14">
+                      <a:extLst>
+                        <a:ext uri="{28A0092B-C50C-407E-A947-70E740481C1C}">
+                          <a14:useLocalDpi xmlns:a14="http://schemas.microsoft.com/office/drawing/2010/main" val="0"/>
+                        </a:ext>
+                      </a:extLst>
+                    </a:blip>
+                    <a:stretch>
+                      <a:fillRect/>
+                    </a:stretch>
+                  </pic:blipFill>
+                  <pic:spPr>
+                    <a:xfrm>
+                      <a:off x="0" y="0"/>
+                      <a:ext cx="7137024" cy="4186836"/>
+                    </a:xfrm>
+                    <a:prstGeom prst="rect">
+                      <a:avLst/>
+                    </a:prstGeom>
+                  </pic:spPr>
+                </pic:pic>
+              </a:graphicData>
+            </a:graphic>
+          </wp:inline>
+        </w:drawing>
+      </w:r>
     </w:p>
     <w:p>
       <w:pPr>
@@ -7157,6 +7198,17 @@
     </w:p>
     <w:p>
       <w:pPr>
+        <w:pStyle w:val="Titolo2"/>
+      </w:pPr>
+      <w:bookmarkStart w:id="17" w:name="_Toc500061554"/>
+      <w:r>
+        <w:lastRenderedPageBreak/>
+        <w:t>Controllo accesso e sicurezza</w:t>
+      </w:r>
+      <w:bookmarkEnd w:id="17"/>
+    </w:p>
+    <w:p>
+      <w:pPr>
         <w:jc w:val="both"/>
         <w:rPr>
           <w:b/>
@@ -7167,127 +7219,6 @@
     </w:p>
     <w:p>
       <w:pPr>
-        <w:jc w:val="both"/>
-        <w:rPr>
-          <w:b/>
-          <w:sz w:val="28"/>
-          <w:szCs w:val="28"/>
-        </w:rPr>
-      </w:pPr>
-    </w:p>
-    <w:p>
-      <w:pPr>
-        <w:jc w:val="both"/>
-        <w:rPr>
-          <w:b/>
-          <w:sz w:val="28"/>
-          <w:szCs w:val="28"/>
-        </w:rPr>
-      </w:pPr>
-    </w:p>
-    <w:p>
-      <w:pPr>
-        <w:jc w:val="both"/>
-        <w:rPr>
-          <w:b/>
-          <w:sz w:val="28"/>
-          <w:szCs w:val="28"/>
-        </w:rPr>
-      </w:pPr>
-    </w:p>
-    <w:p>
-      <w:pPr>
-        <w:jc w:val="both"/>
-        <w:rPr>
-          <w:b/>
-          <w:sz w:val="28"/>
-          <w:szCs w:val="28"/>
-        </w:rPr>
-      </w:pPr>
-    </w:p>
-    <w:p>
-      <w:pPr>
-        <w:jc w:val="both"/>
-        <w:rPr>
-          <w:b/>
-          <w:sz w:val="28"/>
-          <w:szCs w:val="28"/>
-        </w:rPr>
-      </w:pPr>
-    </w:p>
-    <w:p>
-      <w:pPr>
-        <w:jc w:val="both"/>
-        <w:rPr>
-          <w:b/>
-          <w:sz w:val="28"/>
-          <w:szCs w:val="28"/>
-        </w:rPr>
-      </w:pPr>
-    </w:p>
-    <w:p>
-      <w:pPr>
-        <w:jc w:val="both"/>
-        <w:rPr>
-          <w:b/>
-          <w:sz w:val="28"/>
-          <w:szCs w:val="28"/>
-        </w:rPr>
-      </w:pPr>
-    </w:p>
-    <w:p>
-      <w:pPr>
-        <w:jc w:val="both"/>
-        <w:rPr>
-          <w:b/>
-          <w:sz w:val="28"/>
-          <w:szCs w:val="28"/>
-        </w:rPr>
-      </w:pPr>
-    </w:p>
-    <w:p>
-      <w:pPr>
-        <w:jc w:val="both"/>
-        <w:rPr>
-          <w:b/>
-          <w:sz w:val="28"/>
-          <w:szCs w:val="28"/>
-        </w:rPr>
-      </w:pPr>
-    </w:p>
-    <w:p>
-      <w:pPr>
-        <w:jc w:val="both"/>
-        <w:rPr>
-          <w:b/>
-          <w:sz w:val="28"/>
-          <w:szCs w:val="28"/>
-        </w:rPr>
-      </w:pPr>
-    </w:p>
-    <w:p>
-      <w:pPr>
-        <w:pStyle w:val="Titolo2"/>
-      </w:pPr>
-      <w:bookmarkStart w:id="17" w:name="_Toc500061554"/>
-      <w:r>
-        <w:lastRenderedPageBreak/>
-        <w:t>Controllo accesso e sicurezza</w:t>
-      </w:r>
-      <w:bookmarkEnd w:id="17"/>
-    </w:p>
-    <w:p>
-      <w:pPr>
-        <w:jc w:val="both"/>
-        <w:rPr>
-          <w:b/>
-          <w:sz w:val="28"/>
-          <w:szCs w:val="28"/>
-        </w:rPr>
-      </w:pPr>
-    </w:p>
-    <w:p>
-      <w:pPr>
         <w:rPr>
           <w:sz w:val="24"/>
           <w:szCs w:val="24"/>
@@ -7381,236 +7312,1829 @@
     </w:p>
     <w:tbl>
       <w:tblPr>
-        <w:tblStyle w:val="Grigliatabella"/>
-        <w:tblW w:w="0" w:type="auto"/>
+        <w:tblStyle w:val="Tabellagriglia6acolori-colore1"/>
+        <w:tblW w:w="11625" w:type="dxa"/>
+        <w:tblInd w:w="-998" w:type="dxa"/>
+        <w:tblLayout w:type="fixed"/>
         <w:tblLook w:val="04A0" w:firstRow="1" w:lastRow="0" w:firstColumn="1" w:lastColumn="0" w:noHBand="0" w:noVBand="1"/>
       </w:tblPr>
       <w:tblGrid>
-        <w:gridCol w:w="9628"/>
+        <w:gridCol w:w="1696"/>
+        <w:gridCol w:w="1276"/>
+        <w:gridCol w:w="992"/>
+        <w:gridCol w:w="993"/>
+        <w:gridCol w:w="998"/>
+        <w:gridCol w:w="992"/>
+        <w:gridCol w:w="1134"/>
+        <w:gridCol w:w="992"/>
+        <w:gridCol w:w="992"/>
+        <w:gridCol w:w="1560"/>
       </w:tblGrid>
       <w:tr>
         <w:trPr>
-          <w:trHeight w:val="591"/>
+          <w:cnfStyle w:val="100000000000" w:firstRow="1" w:lastRow="0" w:firstColumn="0" w:lastColumn="0" w:oddVBand="0" w:evenVBand="0" w:oddHBand="0" w:evenHBand="0" w:firstRowFirstColumn="0" w:firstRowLastColumn="0" w:lastRowFirstColumn="0" w:lastRowLastColumn="0"/>
+          <w:trHeight w:val="718"/>
         </w:trPr>
         <w:tc>
           <w:tcPr>
-            <w:tcW w:w="9628" w:type="dxa"/>
-            <w:shd w:val="clear" w:color="auto" w:fill="FF0000"/>
-          </w:tcPr>
-          <w:p>
-            <w:pPr>
-              <w:jc w:val="center"/>
-              <w:rPr>
-                <w:b/>
-                <w:sz w:val="44"/>
-                <w:szCs w:val="44"/>
-              </w:rPr>
-            </w:pPr>
-            <w:r>
-              <w:rPr>
-                <w:b/>
-                <w:color w:val="FFFFFF" w:themeColor="background1"/>
-                <w:sz w:val="44"/>
-                <w:szCs w:val="44"/>
-              </w:rPr>
-              <w:t>Gestore Utenti</w:t>
-            </w:r>
+            <w:cnfStyle w:val="001000000000" w:firstRow="0" w:lastRow="0" w:firstColumn="1" w:lastColumn="0" w:oddVBand="0" w:evenVBand="0" w:oddHBand="0" w:evenHBand="0" w:firstRowFirstColumn="0" w:firstRowLastColumn="0" w:lastRowFirstColumn="0" w:lastRowLastColumn="0"/>
+            <w:tcW w:w="1696" w:type="dxa"/>
+          </w:tcPr>
+          <w:p>
+            <w:pPr>
+              <w:tabs>
+                <w:tab w:val="right" w:pos="1754"/>
+              </w:tabs>
+              <w:rPr>
+                <w:sz w:val="18"/>
+                <w:szCs w:val="18"/>
+              </w:rPr>
+            </w:pPr>
+            <w:r>
+              <w:rPr>
+                <w:sz w:val="18"/>
+                <w:szCs w:val="18"/>
+              </w:rPr>
+              <w:tab/>
+              <w:t>Sottosistemi</w:t>
+            </w:r>
+          </w:p>
+          <w:p>
+            <w:pPr>
+              <w:rPr>
+                <w:sz w:val="18"/>
+                <w:szCs w:val="18"/>
+              </w:rPr>
+            </w:pPr>
+          </w:p>
+          <w:p>
+            <w:pPr>
+              <w:rPr>
+                <w:sz w:val="18"/>
+                <w:szCs w:val="18"/>
+              </w:rPr>
+            </w:pPr>
+            <w:r>
+              <w:rPr>
+                <w:sz w:val="18"/>
+                <w:szCs w:val="18"/>
+              </w:rPr>
+              <w:t>Attore</w:t>
+            </w:r>
+          </w:p>
+        </w:tc>
+        <w:tc>
+          <w:tcPr>
+            <w:tcW w:w="1276" w:type="dxa"/>
+          </w:tcPr>
+          <w:p>
+            <w:pPr>
+              <w:cnfStyle w:val="100000000000" w:firstRow="1" w:lastRow="0" w:firstColumn="0" w:lastColumn="0" w:oddVBand="0" w:evenVBand="0" w:oddHBand="0" w:evenHBand="0" w:firstRowFirstColumn="0" w:firstRowLastColumn="0" w:lastRowFirstColumn="0" w:lastRowLastColumn="0"/>
+              <w:rPr>
+                <w:sz w:val="18"/>
+                <w:szCs w:val="18"/>
+              </w:rPr>
+            </w:pPr>
+            <w:r>
+              <w:rPr>
+                <w:sz w:val="18"/>
+                <w:szCs w:val="18"/>
+              </w:rPr>
+              <w:t>Accesso</w:t>
+            </w:r>
+          </w:p>
+        </w:tc>
+        <w:tc>
+          <w:tcPr>
+            <w:tcW w:w="992" w:type="dxa"/>
+          </w:tcPr>
+          <w:p>
+            <w:pPr>
+              <w:cnfStyle w:val="100000000000" w:firstRow="1" w:lastRow="0" w:firstColumn="0" w:lastColumn="0" w:oddVBand="0" w:evenVBand="0" w:oddHBand="0" w:evenHBand="0" w:firstRowFirstColumn="0" w:firstRowLastColumn="0" w:lastRowFirstColumn="0" w:lastRowLastColumn="0"/>
+              <w:rPr>
+                <w:sz w:val="18"/>
+                <w:szCs w:val="18"/>
+              </w:rPr>
+            </w:pPr>
+            <w:r>
+              <w:rPr>
+                <w:sz w:val="18"/>
+                <w:szCs w:val="18"/>
+              </w:rPr>
+              <w:t>Profilo</w:t>
+            </w:r>
+          </w:p>
+        </w:tc>
+        <w:tc>
+          <w:tcPr>
+            <w:tcW w:w="993" w:type="dxa"/>
+          </w:tcPr>
+          <w:p>
+            <w:pPr>
+              <w:cnfStyle w:val="100000000000" w:firstRow="1" w:lastRow="0" w:firstColumn="0" w:lastColumn="0" w:oddVBand="0" w:evenVBand="0" w:oddHBand="0" w:evenHBand="0" w:firstRowFirstColumn="0" w:firstRowLastColumn="0" w:lastRowFirstColumn="0" w:lastRowLastColumn="0"/>
+              <w:rPr>
+                <w:sz w:val="18"/>
+                <w:szCs w:val="18"/>
+              </w:rPr>
+            </w:pPr>
+            <w:r>
+              <w:rPr>
+                <w:sz w:val="18"/>
+                <w:szCs w:val="18"/>
+              </w:rPr>
+              <w:t>Acquisto</w:t>
+            </w:r>
+          </w:p>
+        </w:tc>
+        <w:tc>
+          <w:tcPr>
+            <w:tcW w:w="998" w:type="dxa"/>
+          </w:tcPr>
+          <w:p>
+            <w:pPr>
+              <w:cnfStyle w:val="100000000000" w:firstRow="1" w:lastRow="0" w:firstColumn="0" w:lastColumn="0" w:oddVBand="0" w:evenVBand="0" w:oddHBand="0" w:evenHBand="0" w:firstRowFirstColumn="0" w:firstRowLastColumn="0" w:lastRowFirstColumn="0" w:lastRowLastColumn="0"/>
+              <w:rPr>
+                <w:sz w:val="18"/>
+                <w:szCs w:val="18"/>
+              </w:rPr>
+            </w:pPr>
+            <w:r>
+              <w:rPr>
+                <w:sz w:val="18"/>
+                <w:szCs w:val="18"/>
+              </w:rPr>
+              <w:t>Ricerca</w:t>
+            </w:r>
+          </w:p>
+        </w:tc>
+        <w:tc>
+          <w:tcPr>
+            <w:tcW w:w="992" w:type="dxa"/>
+          </w:tcPr>
+          <w:p>
+            <w:pPr>
+              <w:cnfStyle w:val="100000000000" w:firstRow="1" w:lastRow="0" w:firstColumn="0" w:lastColumn="0" w:oddVBand="0" w:evenVBand="0" w:oddHBand="0" w:evenHBand="0" w:firstRowFirstColumn="0" w:firstRowLastColumn="0" w:lastRowFirstColumn="0" w:lastRowLastColumn="0"/>
+              <w:rPr>
+                <w:sz w:val="18"/>
+                <w:szCs w:val="18"/>
+              </w:rPr>
+            </w:pPr>
+            <w:r>
+              <w:rPr>
+                <w:sz w:val="18"/>
+                <w:szCs w:val="18"/>
+              </w:rPr>
+              <w:t>Gestione-Prodotto</w:t>
+            </w:r>
+          </w:p>
+        </w:tc>
+        <w:tc>
+          <w:tcPr>
+            <w:tcW w:w="1134" w:type="dxa"/>
+          </w:tcPr>
+          <w:p>
+            <w:pPr>
+              <w:cnfStyle w:val="100000000000" w:firstRow="1" w:lastRow="0" w:firstColumn="0" w:lastColumn="0" w:oddVBand="0" w:evenVBand="0" w:oddHBand="0" w:evenHBand="0" w:firstRowFirstColumn="0" w:firstRowLastColumn="0" w:lastRowFirstColumn="0" w:lastRowLastColumn="0"/>
+              <w:rPr>
+                <w:sz w:val="18"/>
+                <w:szCs w:val="18"/>
+              </w:rPr>
+            </w:pPr>
+            <w:r>
+              <w:rPr>
+                <w:sz w:val="18"/>
+                <w:szCs w:val="18"/>
+              </w:rPr>
+              <w:t>Gestione-offerte</w:t>
+            </w:r>
+          </w:p>
+        </w:tc>
+        <w:tc>
+          <w:tcPr>
+            <w:tcW w:w="992" w:type="dxa"/>
+          </w:tcPr>
+          <w:p>
+            <w:pPr>
+              <w:cnfStyle w:val="100000000000" w:firstRow="1" w:lastRow="0" w:firstColumn="0" w:lastColumn="0" w:oddVBand="0" w:evenVBand="0" w:oddHBand="0" w:evenHBand="0" w:firstRowFirstColumn="0" w:firstRowLastColumn="0" w:lastRowFirstColumn="0" w:lastRowLastColumn="0"/>
+              <w:rPr>
+                <w:sz w:val="18"/>
+                <w:szCs w:val="18"/>
+              </w:rPr>
+            </w:pPr>
+            <w:r>
+              <w:rPr>
+                <w:sz w:val="18"/>
+                <w:szCs w:val="18"/>
+              </w:rPr>
+              <w:t>Gestione-utenti</w:t>
+            </w:r>
+          </w:p>
+        </w:tc>
+        <w:tc>
+          <w:tcPr>
+            <w:tcW w:w="992" w:type="dxa"/>
+          </w:tcPr>
+          <w:p>
+            <w:pPr>
+              <w:cnfStyle w:val="100000000000" w:firstRow="1" w:lastRow="0" w:firstColumn="0" w:lastColumn="0" w:oddVBand="0" w:evenVBand="0" w:oddHBand="0" w:evenHBand="0" w:firstRowFirstColumn="0" w:firstRowLastColumn="0" w:lastRowFirstColumn="0" w:lastRowLastColumn="0"/>
+              <w:rPr>
+                <w:sz w:val="18"/>
+                <w:szCs w:val="18"/>
+              </w:rPr>
+            </w:pPr>
+            <w:r>
+              <w:rPr>
+                <w:sz w:val="18"/>
+                <w:szCs w:val="18"/>
+              </w:rPr>
+              <w:t>Gestione-ordine</w:t>
+            </w:r>
+          </w:p>
+        </w:tc>
+        <w:tc>
+          <w:tcPr>
+            <w:tcW w:w="1560" w:type="dxa"/>
+          </w:tcPr>
+          <w:p>
+            <w:pPr>
+              <w:cnfStyle w:val="100000000000" w:firstRow="1" w:lastRow="0" w:firstColumn="0" w:lastColumn="0" w:oddVBand="0" w:evenVBand="0" w:oddHBand="0" w:evenHBand="0" w:firstRowFirstColumn="0" w:firstRowLastColumn="0" w:lastRowFirstColumn="0" w:lastRowLastColumn="0"/>
+              <w:rPr>
+                <w:sz w:val="18"/>
+                <w:szCs w:val="18"/>
+              </w:rPr>
+            </w:pPr>
+            <w:r>
+              <w:rPr>
+                <w:sz w:val="18"/>
+                <w:szCs w:val="18"/>
+              </w:rPr>
+              <w:t>Amministrazione</w:t>
+            </w:r>
+          </w:p>
+        </w:tc>
+      </w:tr>
+      <w:tr>
+        <w:trPr>
+          <w:cnfStyle w:val="000000100000" w:firstRow="0" w:lastRow="0" w:firstColumn="0" w:lastColumn="0" w:oddVBand="0" w:evenVBand="0" w:oddHBand="1" w:evenHBand="0" w:firstRowFirstColumn="0" w:firstRowLastColumn="0" w:lastRowFirstColumn="0" w:lastRowLastColumn="0"/>
+        </w:trPr>
+        <w:tc>
+          <w:tcPr>
+            <w:cnfStyle w:val="001000000000" w:firstRow="0" w:lastRow="0" w:firstColumn="1" w:lastColumn="0" w:oddVBand="0" w:evenVBand="0" w:oddHBand="0" w:evenHBand="0" w:firstRowFirstColumn="0" w:firstRowLastColumn="0" w:lastRowFirstColumn="0" w:lastRowLastColumn="0"/>
+            <w:tcW w:w="1696" w:type="dxa"/>
+          </w:tcPr>
+          <w:p>
+            <w:pPr>
+              <w:rPr>
+                <w:sz w:val="18"/>
+                <w:szCs w:val="18"/>
+              </w:rPr>
+            </w:pPr>
+            <w:r>
+              <w:rPr>
+                <w:sz w:val="18"/>
+                <w:szCs w:val="18"/>
+              </w:rPr>
+              <w:t>Cliente</w:t>
+            </w:r>
+          </w:p>
+        </w:tc>
+        <w:tc>
+          <w:tcPr>
+            <w:tcW w:w="1276" w:type="dxa"/>
+          </w:tcPr>
+          <w:p>
+            <w:pPr>
+              <w:pStyle w:val="Paragrafoelenco"/>
+              <w:numPr>
+                <w:ilvl w:val="0"/>
+                <w:numId w:val="16"/>
+              </w:numPr>
+              <w:spacing w:after="0" w:line="240" w:lineRule="auto"/>
+              <w:ind w:left="183" w:hanging="183"/>
+              <w:cnfStyle w:val="000000100000" w:firstRow="0" w:lastRow="0" w:firstColumn="0" w:lastColumn="0" w:oddVBand="0" w:evenVBand="0" w:oddHBand="1" w:evenHBand="0" w:firstRowFirstColumn="0" w:firstRowLastColumn="0" w:lastRowFirstColumn="0" w:lastRowLastColumn="0"/>
+              <w:rPr>
+                <w:sz w:val="18"/>
+                <w:szCs w:val="18"/>
+              </w:rPr>
+            </w:pPr>
+            <w:r>
+              <w:rPr>
+                <w:sz w:val="18"/>
+                <w:szCs w:val="18"/>
+              </w:rPr>
+              <w:t>Login</w:t>
+            </w:r>
+          </w:p>
+          <w:p>
+            <w:pPr>
+              <w:pStyle w:val="Paragrafoelenco"/>
+              <w:numPr>
+                <w:ilvl w:val="0"/>
+                <w:numId w:val="16"/>
+              </w:numPr>
+              <w:spacing w:after="0" w:line="240" w:lineRule="auto"/>
+              <w:ind w:left="183" w:hanging="183"/>
+              <w:cnfStyle w:val="000000100000" w:firstRow="0" w:lastRow="0" w:firstColumn="0" w:lastColumn="0" w:oddVBand="0" w:evenVBand="0" w:oddHBand="1" w:evenHBand="0" w:firstRowFirstColumn="0" w:firstRowLastColumn="0" w:lastRowFirstColumn="0" w:lastRowLastColumn="0"/>
+              <w:rPr>
+                <w:sz w:val="18"/>
+                <w:szCs w:val="18"/>
+              </w:rPr>
+            </w:pPr>
+            <w:r>
+              <w:rPr>
+                <w:sz w:val="18"/>
+                <w:szCs w:val="18"/>
+              </w:rPr>
+              <w:t>Registrazione</w:t>
+            </w:r>
+          </w:p>
+          <w:p>
+            <w:pPr>
+              <w:pStyle w:val="Paragrafoelenco"/>
+              <w:numPr>
+                <w:ilvl w:val="0"/>
+                <w:numId w:val="16"/>
+              </w:numPr>
+              <w:spacing w:after="0" w:line="240" w:lineRule="auto"/>
+              <w:ind w:left="183" w:hanging="183"/>
+              <w:cnfStyle w:val="000000100000" w:firstRow="0" w:lastRow="0" w:firstColumn="0" w:lastColumn="0" w:oddVBand="0" w:evenVBand="0" w:oddHBand="1" w:evenHBand="0" w:firstRowFirstColumn="0" w:firstRowLastColumn="0" w:lastRowFirstColumn="0" w:lastRowLastColumn="0"/>
+              <w:rPr>
+                <w:rFonts w:eastAsiaTheme="minorHAnsi"/>
+                <w:sz w:val="18"/>
+                <w:szCs w:val="18"/>
+              </w:rPr>
+            </w:pPr>
+            <w:proofErr w:type="spellStart"/>
+            <w:r>
+              <w:rPr>
+                <w:sz w:val="18"/>
+                <w:szCs w:val="18"/>
+              </w:rPr>
+              <w:t>Logout</w:t>
+            </w:r>
+            <w:proofErr w:type="spellEnd"/>
+          </w:p>
+        </w:tc>
+        <w:tc>
+          <w:tcPr>
+            <w:tcW w:w="992" w:type="dxa"/>
+          </w:tcPr>
+          <w:p>
+            <w:pPr>
+              <w:pStyle w:val="Paragrafoelenco"/>
+              <w:numPr>
+                <w:ilvl w:val="0"/>
+                <w:numId w:val="16"/>
+              </w:numPr>
+              <w:spacing w:after="0" w:line="240" w:lineRule="auto"/>
+              <w:ind w:left="37" w:hanging="142"/>
+              <w:cnfStyle w:val="000000100000" w:firstRow="0" w:lastRow="0" w:firstColumn="0" w:lastColumn="0" w:oddVBand="0" w:evenVBand="0" w:oddHBand="1" w:evenHBand="0" w:firstRowFirstColumn="0" w:firstRowLastColumn="0" w:lastRowFirstColumn="0" w:lastRowLastColumn="0"/>
+              <w:rPr>
+                <w:sz w:val="18"/>
+                <w:szCs w:val="18"/>
+              </w:rPr>
+            </w:pPr>
+            <w:proofErr w:type="spellStart"/>
+            <w:r>
+              <w:rPr>
+                <w:sz w:val="18"/>
+                <w:szCs w:val="18"/>
+              </w:rPr>
+              <w:t>Modific</w:t>
+            </w:r>
+            <w:proofErr w:type="spellEnd"/>
+          </w:p>
+          <w:p>
+            <w:pPr>
+              <w:pStyle w:val="Paragrafoelenco"/>
+              <w:numPr>
+                <w:ilvl w:val="0"/>
+                <w:numId w:val="16"/>
+              </w:numPr>
+              <w:spacing w:after="0" w:line="240" w:lineRule="auto"/>
+              <w:ind w:left="37" w:hanging="142"/>
+              <w:cnfStyle w:val="000000100000" w:firstRow="0" w:lastRow="0" w:firstColumn="0" w:lastColumn="0" w:oddVBand="0" w:evenVBand="0" w:oddHBand="1" w:evenHBand="0" w:firstRowFirstColumn="0" w:firstRowLastColumn="0" w:lastRowFirstColumn="0" w:lastRowLastColumn="0"/>
+              <w:rPr>
+                <w:sz w:val="18"/>
+                <w:szCs w:val="18"/>
+              </w:rPr>
+            </w:pPr>
+            <w:r>
+              <w:rPr>
+                <w:sz w:val="18"/>
+                <w:szCs w:val="18"/>
+              </w:rPr>
+              <w:t>Visualizza</w:t>
+            </w:r>
+          </w:p>
+        </w:tc>
+        <w:tc>
+          <w:tcPr>
+            <w:tcW w:w="993" w:type="dxa"/>
+          </w:tcPr>
+          <w:p>
+            <w:pPr>
+              <w:pStyle w:val="Paragrafoelenco"/>
+              <w:numPr>
+                <w:ilvl w:val="0"/>
+                <w:numId w:val="16"/>
+              </w:numPr>
+              <w:spacing w:after="0" w:line="240" w:lineRule="auto"/>
+              <w:ind w:left="39" w:hanging="142"/>
+              <w:cnfStyle w:val="000000100000" w:firstRow="0" w:lastRow="0" w:firstColumn="0" w:lastColumn="0" w:oddVBand="0" w:evenVBand="0" w:oddHBand="1" w:evenHBand="0" w:firstRowFirstColumn="0" w:firstRowLastColumn="0" w:lastRowFirstColumn="0" w:lastRowLastColumn="0"/>
+              <w:rPr>
+                <w:sz w:val="18"/>
+                <w:szCs w:val="18"/>
+              </w:rPr>
+            </w:pPr>
+            <w:r>
+              <w:rPr>
+                <w:sz w:val="18"/>
+                <w:szCs w:val="18"/>
+              </w:rPr>
+              <w:t>Aggiungi prodotto al carrello</w:t>
+            </w:r>
+          </w:p>
+          <w:p>
+            <w:pPr>
+              <w:pStyle w:val="Paragrafoelenco"/>
+              <w:numPr>
+                <w:ilvl w:val="0"/>
+                <w:numId w:val="16"/>
+              </w:numPr>
+              <w:spacing w:after="0" w:line="240" w:lineRule="auto"/>
+              <w:ind w:left="39" w:hanging="142"/>
+              <w:cnfStyle w:val="000000100000" w:firstRow="0" w:lastRow="0" w:firstColumn="0" w:lastColumn="0" w:oddVBand="0" w:evenVBand="0" w:oddHBand="1" w:evenHBand="0" w:firstRowFirstColumn="0" w:firstRowLastColumn="0" w:lastRowFirstColumn="0" w:lastRowLastColumn="0"/>
+              <w:rPr>
+                <w:sz w:val="18"/>
+                <w:szCs w:val="18"/>
+              </w:rPr>
+            </w:pPr>
+            <w:r>
+              <w:rPr>
+                <w:sz w:val="18"/>
+                <w:szCs w:val="18"/>
+              </w:rPr>
+              <w:t>Elimina prodotto dal</w:t>
+            </w:r>
+            <w:r>
+              <w:rPr>
+                <w:sz w:val="18"/>
+                <w:szCs w:val="18"/>
+              </w:rPr>
+              <w:t xml:space="preserve"> </w:t>
+            </w:r>
+            <w:r>
+              <w:rPr>
+                <w:sz w:val="18"/>
+                <w:szCs w:val="18"/>
+              </w:rPr>
+              <w:t>carrello</w:t>
+            </w:r>
+          </w:p>
+          <w:p>
+            <w:pPr>
+              <w:pStyle w:val="Paragrafoelenco"/>
+              <w:numPr>
+                <w:ilvl w:val="0"/>
+                <w:numId w:val="16"/>
+              </w:numPr>
+              <w:spacing w:after="0" w:line="240" w:lineRule="auto"/>
+              <w:ind w:left="39" w:hanging="142"/>
+              <w:cnfStyle w:val="000000100000" w:firstRow="0" w:lastRow="0" w:firstColumn="0" w:lastColumn="0" w:oddVBand="0" w:evenVBand="0" w:oddHBand="1" w:evenHBand="0" w:firstRowFirstColumn="0" w:firstRowLastColumn="0" w:lastRowFirstColumn="0" w:lastRowLastColumn="0"/>
+              <w:rPr>
+                <w:sz w:val="18"/>
+                <w:szCs w:val="18"/>
+              </w:rPr>
+            </w:pPr>
+            <w:r>
+              <w:rPr>
+                <w:sz w:val="18"/>
+                <w:szCs w:val="18"/>
+              </w:rPr>
+              <w:t>Acquista</w:t>
+            </w:r>
+          </w:p>
+        </w:tc>
+        <w:tc>
+          <w:tcPr>
+            <w:tcW w:w="998" w:type="dxa"/>
+          </w:tcPr>
+          <w:p>
+            <w:pPr>
+              <w:pStyle w:val="Paragrafoelenco"/>
+              <w:numPr>
+                <w:ilvl w:val="0"/>
+                <w:numId w:val="16"/>
+              </w:numPr>
+              <w:tabs>
+                <w:tab w:val="left" w:pos="360"/>
+              </w:tabs>
+              <w:spacing w:after="0" w:line="240" w:lineRule="auto"/>
+              <w:ind w:left="41" w:hanging="142"/>
+              <w:cnfStyle w:val="000000100000" w:firstRow="0" w:lastRow="0" w:firstColumn="0" w:lastColumn="0" w:oddVBand="0" w:evenVBand="0" w:oddHBand="1" w:evenHBand="0" w:firstRowFirstColumn="0" w:firstRowLastColumn="0" w:lastRowFirstColumn="0" w:lastRowLastColumn="0"/>
+              <w:rPr>
+                <w:sz w:val="18"/>
+                <w:szCs w:val="18"/>
+              </w:rPr>
+            </w:pPr>
+            <w:r>
+              <w:rPr>
+                <w:sz w:val="18"/>
+                <w:szCs w:val="18"/>
+              </w:rPr>
+              <w:t>Ricerca prodotto</w:t>
+            </w:r>
+          </w:p>
+        </w:tc>
+        <w:tc>
+          <w:tcPr>
+            <w:tcW w:w="992" w:type="dxa"/>
+          </w:tcPr>
+          <w:p>
+            <w:pPr>
+              <w:cnfStyle w:val="000000100000" w:firstRow="0" w:lastRow="0" w:firstColumn="0" w:lastColumn="0" w:oddVBand="0" w:evenVBand="0" w:oddHBand="1" w:evenHBand="0" w:firstRowFirstColumn="0" w:firstRowLastColumn="0" w:lastRowFirstColumn="0" w:lastRowLastColumn="0"/>
+              <w:rPr>
+                <w:sz w:val="18"/>
+                <w:szCs w:val="18"/>
+              </w:rPr>
+            </w:pPr>
+          </w:p>
+        </w:tc>
+        <w:tc>
+          <w:tcPr>
+            <w:tcW w:w="1134" w:type="dxa"/>
+          </w:tcPr>
+          <w:p>
+            <w:pPr>
+              <w:cnfStyle w:val="000000100000" w:firstRow="0" w:lastRow="0" w:firstColumn="0" w:lastColumn="0" w:oddVBand="0" w:evenVBand="0" w:oddHBand="1" w:evenHBand="0" w:firstRowFirstColumn="0" w:firstRowLastColumn="0" w:lastRowFirstColumn="0" w:lastRowLastColumn="0"/>
+              <w:rPr>
+                <w:sz w:val="18"/>
+                <w:szCs w:val="18"/>
+              </w:rPr>
+            </w:pPr>
+          </w:p>
+        </w:tc>
+        <w:tc>
+          <w:tcPr>
+            <w:tcW w:w="992" w:type="dxa"/>
+          </w:tcPr>
+          <w:p>
+            <w:pPr>
+              <w:cnfStyle w:val="000000100000" w:firstRow="0" w:lastRow="0" w:firstColumn="0" w:lastColumn="0" w:oddVBand="0" w:evenVBand="0" w:oddHBand="1" w:evenHBand="0" w:firstRowFirstColumn="0" w:firstRowLastColumn="0" w:lastRowFirstColumn="0" w:lastRowLastColumn="0"/>
+              <w:rPr>
+                <w:sz w:val="18"/>
+                <w:szCs w:val="18"/>
+              </w:rPr>
+            </w:pPr>
+          </w:p>
+        </w:tc>
+        <w:tc>
+          <w:tcPr>
+            <w:tcW w:w="992" w:type="dxa"/>
+          </w:tcPr>
+          <w:p>
+            <w:pPr>
+              <w:cnfStyle w:val="000000100000" w:firstRow="0" w:lastRow="0" w:firstColumn="0" w:lastColumn="0" w:oddVBand="0" w:evenVBand="0" w:oddHBand="1" w:evenHBand="0" w:firstRowFirstColumn="0" w:firstRowLastColumn="0" w:lastRowFirstColumn="0" w:lastRowLastColumn="0"/>
+              <w:rPr>
+                <w:sz w:val="18"/>
+                <w:szCs w:val="18"/>
+              </w:rPr>
+            </w:pPr>
+          </w:p>
+        </w:tc>
+        <w:tc>
+          <w:tcPr>
+            <w:tcW w:w="1560" w:type="dxa"/>
+          </w:tcPr>
+          <w:p>
+            <w:pPr>
+              <w:cnfStyle w:val="000000100000" w:firstRow="0" w:lastRow="0" w:firstColumn="0" w:lastColumn="0" w:oddVBand="0" w:evenVBand="0" w:oddHBand="1" w:evenHBand="0" w:firstRowFirstColumn="0" w:firstRowLastColumn="0" w:lastRowFirstColumn="0" w:lastRowLastColumn="0"/>
+              <w:rPr>
+                <w:sz w:val="18"/>
+                <w:szCs w:val="18"/>
+              </w:rPr>
+            </w:pPr>
+            <w:bookmarkStart w:id="18" w:name="_GoBack"/>
+            <w:bookmarkEnd w:id="18"/>
+          </w:p>
+        </w:tc>
+      </w:tr>
+      <w:tr>
+        <w:tc>
+          <w:tcPr>
+            <w:cnfStyle w:val="001000000000" w:firstRow="0" w:lastRow="0" w:firstColumn="1" w:lastColumn="0" w:oddVBand="0" w:evenVBand="0" w:oddHBand="0" w:evenHBand="0" w:firstRowFirstColumn="0" w:firstRowLastColumn="0" w:lastRowFirstColumn="0" w:lastRowLastColumn="0"/>
+            <w:tcW w:w="1696" w:type="dxa"/>
+          </w:tcPr>
+          <w:p>
+            <w:pPr>
+              <w:rPr>
+                <w:sz w:val="18"/>
+                <w:szCs w:val="18"/>
+              </w:rPr>
+            </w:pPr>
+            <w:r>
+              <w:rPr>
+                <w:sz w:val="18"/>
+                <w:szCs w:val="18"/>
+              </w:rPr>
+              <w:t>Amministratore</w:t>
+            </w:r>
+          </w:p>
+        </w:tc>
+        <w:tc>
+          <w:tcPr>
+            <w:tcW w:w="1276" w:type="dxa"/>
+          </w:tcPr>
+          <w:p>
+            <w:pPr>
+              <w:pStyle w:val="Paragrafoelenco"/>
+              <w:numPr>
+                <w:ilvl w:val="0"/>
+                <w:numId w:val="17"/>
+              </w:numPr>
+              <w:spacing w:after="0" w:line="240" w:lineRule="auto"/>
+              <w:ind w:left="183" w:hanging="183"/>
+              <w:cnfStyle w:val="000000000000" w:firstRow="0" w:lastRow="0" w:firstColumn="0" w:lastColumn="0" w:oddVBand="0" w:evenVBand="0" w:oddHBand="0" w:evenHBand="0" w:firstRowFirstColumn="0" w:firstRowLastColumn="0" w:lastRowFirstColumn="0" w:lastRowLastColumn="0"/>
+              <w:rPr>
+                <w:sz w:val="18"/>
+                <w:szCs w:val="18"/>
+              </w:rPr>
+            </w:pPr>
+            <w:r>
+              <w:rPr>
+                <w:sz w:val="18"/>
+                <w:szCs w:val="18"/>
+              </w:rPr>
+              <w:t>Login</w:t>
+            </w:r>
+          </w:p>
+          <w:p>
+            <w:pPr>
+              <w:pStyle w:val="Paragrafoelenco"/>
+              <w:numPr>
+                <w:ilvl w:val="0"/>
+                <w:numId w:val="17"/>
+              </w:numPr>
+              <w:spacing w:after="0" w:line="240" w:lineRule="auto"/>
+              <w:ind w:left="183" w:hanging="183"/>
+              <w:cnfStyle w:val="000000000000" w:firstRow="0" w:lastRow="0" w:firstColumn="0" w:lastColumn="0" w:oddVBand="0" w:evenVBand="0" w:oddHBand="0" w:evenHBand="0" w:firstRowFirstColumn="0" w:firstRowLastColumn="0" w:lastRowFirstColumn="0" w:lastRowLastColumn="0"/>
+              <w:rPr>
+                <w:sz w:val="18"/>
+                <w:szCs w:val="18"/>
+              </w:rPr>
+            </w:pPr>
+            <w:proofErr w:type="spellStart"/>
+            <w:r>
+              <w:rPr>
+                <w:sz w:val="18"/>
+                <w:szCs w:val="18"/>
+              </w:rPr>
+              <w:t>Logout</w:t>
+            </w:r>
+            <w:proofErr w:type="spellEnd"/>
+          </w:p>
+        </w:tc>
+        <w:tc>
+          <w:tcPr>
+            <w:tcW w:w="992" w:type="dxa"/>
+          </w:tcPr>
+          <w:p>
+            <w:pPr>
+              <w:cnfStyle w:val="000000000000" w:firstRow="0" w:lastRow="0" w:firstColumn="0" w:lastColumn="0" w:oddVBand="0" w:evenVBand="0" w:oddHBand="0" w:evenHBand="0" w:firstRowFirstColumn="0" w:firstRowLastColumn="0" w:lastRowFirstColumn="0" w:lastRowLastColumn="0"/>
+              <w:rPr>
+                <w:sz w:val="18"/>
+                <w:szCs w:val="18"/>
+              </w:rPr>
+            </w:pPr>
+          </w:p>
+        </w:tc>
+        <w:tc>
+          <w:tcPr>
+            <w:tcW w:w="993" w:type="dxa"/>
+          </w:tcPr>
+          <w:p>
+            <w:pPr>
+              <w:cnfStyle w:val="000000000000" w:firstRow="0" w:lastRow="0" w:firstColumn="0" w:lastColumn="0" w:oddVBand="0" w:evenVBand="0" w:oddHBand="0" w:evenHBand="0" w:firstRowFirstColumn="0" w:firstRowLastColumn="0" w:lastRowFirstColumn="0" w:lastRowLastColumn="0"/>
+              <w:rPr>
+                <w:sz w:val="18"/>
+                <w:szCs w:val="18"/>
+              </w:rPr>
+            </w:pPr>
+          </w:p>
+        </w:tc>
+        <w:tc>
+          <w:tcPr>
+            <w:tcW w:w="998" w:type="dxa"/>
+          </w:tcPr>
+          <w:p>
+            <w:pPr>
+              <w:cnfStyle w:val="000000000000" w:firstRow="0" w:lastRow="0" w:firstColumn="0" w:lastColumn="0" w:oddVBand="0" w:evenVBand="0" w:oddHBand="0" w:evenHBand="0" w:firstRowFirstColumn="0" w:firstRowLastColumn="0" w:lastRowFirstColumn="0" w:lastRowLastColumn="0"/>
+              <w:rPr>
+                <w:sz w:val="18"/>
+                <w:szCs w:val="18"/>
+              </w:rPr>
+            </w:pPr>
+          </w:p>
+        </w:tc>
+        <w:tc>
+          <w:tcPr>
+            <w:tcW w:w="992" w:type="dxa"/>
+          </w:tcPr>
+          <w:p>
+            <w:pPr>
+              <w:cnfStyle w:val="000000000000" w:firstRow="0" w:lastRow="0" w:firstColumn="0" w:lastColumn="0" w:oddVBand="0" w:evenVBand="0" w:oddHBand="0" w:evenHBand="0" w:firstRowFirstColumn="0" w:firstRowLastColumn="0" w:lastRowFirstColumn="0" w:lastRowLastColumn="0"/>
+              <w:rPr>
+                <w:sz w:val="18"/>
+                <w:szCs w:val="18"/>
+              </w:rPr>
+            </w:pPr>
+          </w:p>
+        </w:tc>
+        <w:tc>
+          <w:tcPr>
+            <w:tcW w:w="1134" w:type="dxa"/>
+          </w:tcPr>
+          <w:p>
+            <w:pPr>
+              <w:cnfStyle w:val="000000000000" w:firstRow="0" w:lastRow="0" w:firstColumn="0" w:lastColumn="0" w:oddVBand="0" w:evenVBand="0" w:oddHBand="0" w:evenHBand="0" w:firstRowFirstColumn="0" w:firstRowLastColumn="0" w:lastRowFirstColumn="0" w:lastRowLastColumn="0"/>
+              <w:rPr>
+                <w:sz w:val="18"/>
+                <w:szCs w:val="18"/>
+              </w:rPr>
+            </w:pPr>
+          </w:p>
+        </w:tc>
+        <w:tc>
+          <w:tcPr>
+            <w:tcW w:w="992" w:type="dxa"/>
+          </w:tcPr>
+          <w:p>
+            <w:pPr>
+              <w:cnfStyle w:val="000000000000" w:firstRow="0" w:lastRow="0" w:firstColumn="0" w:lastColumn="0" w:oddVBand="0" w:evenVBand="0" w:oddHBand="0" w:evenHBand="0" w:firstRowFirstColumn="0" w:firstRowLastColumn="0" w:lastRowFirstColumn="0" w:lastRowLastColumn="0"/>
+              <w:rPr>
+                <w:sz w:val="18"/>
+                <w:szCs w:val="18"/>
+              </w:rPr>
+            </w:pPr>
+          </w:p>
+        </w:tc>
+        <w:tc>
+          <w:tcPr>
+            <w:tcW w:w="992" w:type="dxa"/>
+          </w:tcPr>
+          <w:p>
+            <w:pPr>
+              <w:cnfStyle w:val="000000000000" w:firstRow="0" w:lastRow="0" w:firstColumn="0" w:lastColumn="0" w:oddVBand="0" w:evenVBand="0" w:oddHBand="0" w:evenHBand="0" w:firstRowFirstColumn="0" w:firstRowLastColumn="0" w:lastRowFirstColumn="0" w:lastRowLastColumn="0"/>
+              <w:rPr>
+                <w:sz w:val="18"/>
+                <w:szCs w:val="18"/>
+              </w:rPr>
+            </w:pPr>
+          </w:p>
+        </w:tc>
+        <w:tc>
+          <w:tcPr>
+            <w:tcW w:w="1560" w:type="dxa"/>
+          </w:tcPr>
+          <w:p>
+            <w:pPr>
+              <w:pStyle w:val="Paragrafoelenco"/>
+              <w:numPr>
+                <w:ilvl w:val="0"/>
+                <w:numId w:val="17"/>
+              </w:numPr>
+              <w:spacing w:after="0" w:line="240" w:lineRule="auto"/>
+              <w:ind w:left="31" w:hanging="142"/>
+              <w:cnfStyle w:val="000000000000" w:firstRow="0" w:lastRow="0" w:firstColumn="0" w:lastColumn="0" w:oddVBand="0" w:evenVBand="0" w:oddHBand="0" w:evenHBand="0" w:firstRowFirstColumn="0" w:firstRowLastColumn="0" w:lastRowFirstColumn="0" w:lastRowLastColumn="0"/>
+              <w:rPr>
+                <w:sz w:val="18"/>
+                <w:szCs w:val="18"/>
+              </w:rPr>
+            </w:pPr>
+            <w:r>
+              <w:rPr>
+                <w:sz w:val="18"/>
+                <w:szCs w:val="18"/>
+              </w:rPr>
+              <w:t>Aggiungi gestore</w:t>
+            </w:r>
+          </w:p>
+          <w:p>
+            <w:pPr>
+              <w:pStyle w:val="Paragrafoelenco"/>
+              <w:numPr>
+                <w:ilvl w:val="0"/>
+                <w:numId w:val="17"/>
+              </w:numPr>
+              <w:spacing w:after="0" w:line="240" w:lineRule="auto"/>
+              <w:ind w:left="31" w:hanging="142"/>
+              <w:cnfStyle w:val="000000000000" w:firstRow="0" w:lastRow="0" w:firstColumn="0" w:lastColumn="0" w:oddVBand="0" w:evenVBand="0" w:oddHBand="0" w:evenHBand="0" w:firstRowFirstColumn="0" w:firstRowLastColumn="0" w:lastRowFirstColumn="0" w:lastRowLastColumn="0"/>
+              <w:rPr>
+                <w:sz w:val="18"/>
+                <w:szCs w:val="18"/>
+              </w:rPr>
+            </w:pPr>
+            <w:r>
+              <w:rPr>
+                <w:sz w:val="18"/>
+                <w:szCs w:val="18"/>
+              </w:rPr>
+              <w:t>Elimina gestore</w:t>
+            </w:r>
+          </w:p>
+        </w:tc>
+      </w:tr>
+      <w:tr>
+        <w:trPr>
+          <w:cnfStyle w:val="000000100000" w:firstRow="0" w:lastRow="0" w:firstColumn="0" w:lastColumn="0" w:oddVBand="0" w:evenVBand="0" w:oddHBand="1" w:evenHBand="0" w:firstRowFirstColumn="0" w:firstRowLastColumn="0" w:lastRowFirstColumn="0" w:lastRowLastColumn="0"/>
+        </w:trPr>
+        <w:tc>
+          <w:tcPr>
+            <w:cnfStyle w:val="001000000000" w:firstRow="0" w:lastRow="0" w:firstColumn="1" w:lastColumn="0" w:oddVBand="0" w:evenVBand="0" w:oddHBand="0" w:evenHBand="0" w:firstRowFirstColumn="0" w:firstRowLastColumn="0" w:lastRowFirstColumn="0" w:lastRowLastColumn="0"/>
+            <w:tcW w:w="1696" w:type="dxa"/>
+          </w:tcPr>
+          <w:p>
+            <w:pPr>
+              <w:rPr>
+                <w:sz w:val="18"/>
+                <w:szCs w:val="18"/>
+              </w:rPr>
+            </w:pPr>
+            <w:r>
+              <w:rPr>
+                <w:sz w:val="18"/>
+                <w:szCs w:val="18"/>
+              </w:rPr>
+              <w:t>Gestore-ordini</w:t>
+            </w:r>
+          </w:p>
+        </w:tc>
+        <w:tc>
+          <w:tcPr>
+            <w:tcW w:w="1276" w:type="dxa"/>
+          </w:tcPr>
+          <w:p>
+            <w:pPr>
+              <w:pStyle w:val="Paragrafoelenco"/>
+              <w:numPr>
+                <w:ilvl w:val="0"/>
+                <w:numId w:val="17"/>
+              </w:numPr>
+              <w:spacing w:after="0" w:line="240" w:lineRule="auto"/>
+              <w:ind w:left="183" w:hanging="183"/>
+              <w:cnfStyle w:val="000000100000" w:firstRow="0" w:lastRow="0" w:firstColumn="0" w:lastColumn="0" w:oddVBand="0" w:evenVBand="0" w:oddHBand="1" w:evenHBand="0" w:firstRowFirstColumn="0" w:firstRowLastColumn="0" w:lastRowFirstColumn="0" w:lastRowLastColumn="0"/>
+              <w:rPr>
+                <w:sz w:val="18"/>
+                <w:szCs w:val="18"/>
+              </w:rPr>
+            </w:pPr>
+            <w:r>
+              <w:rPr>
+                <w:sz w:val="18"/>
+                <w:szCs w:val="18"/>
+              </w:rPr>
+              <w:t>Login</w:t>
+            </w:r>
+          </w:p>
+          <w:p>
+            <w:pPr>
+              <w:pStyle w:val="Paragrafoelenco"/>
+              <w:numPr>
+                <w:ilvl w:val="0"/>
+                <w:numId w:val="17"/>
+              </w:numPr>
+              <w:spacing w:after="0" w:line="240" w:lineRule="auto"/>
+              <w:ind w:left="183" w:hanging="183"/>
+              <w:cnfStyle w:val="000000100000" w:firstRow="0" w:lastRow="0" w:firstColumn="0" w:lastColumn="0" w:oddVBand="0" w:evenVBand="0" w:oddHBand="1" w:evenHBand="0" w:firstRowFirstColumn="0" w:firstRowLastColumn="0" w:lastRowFirstColumn="0" w:lastRowLastColumn="0"/>
+              <w:rPr>
+                <w:sz w:val="18"/>
+                <w:szCs w:val="18"/>
+              </w:rPr>
+            </w:pPr>
+            <w:proofErr w:type="spellStart"/>
+            <w:r>
+              <w:rPr>
+                <w:sz w:val="18"/>
+                <w:szCs w:val="18"/>
+              </w:rPr>
+              <w:t>Logout</w:t>
+            </w:r>
+            <w:proofErr w:type="spellEnd"/>
+          </w:p>
+        </w:tc>
+        <w:tc>
+          <w:tcPr>
+            <w:tcW w:w="992" w:type="dxa"/>
+          </w:tcPr>
+          <w:p>
+            <w:pPr>
+              <w:cnfStyle w:val="000000100000" w:firstRow="0" w:lastRow="0" w:firstColumn="0" w:lastColumn="0" w:oddVBand="0" w:evenVBand="0" w:oddHBand="1" w:evenHBand="0" w:firstRowFirstColumn="0" w:firstRowLastColumn="0" w:lastRowFirstColumn="0" w:lastRowLastColumn="0"/>
+              <w:rPr>
+                <w:sz w:val="18"/>
+                <w:szCs w:val="18"/>
+              </w:rPr>
+            </w:pPr>
+          </w:p>
+        </w:tc>
+        <w:tc>
+          <w:tcPr>
+            <w:tcW w:w="993" w:type="dxa"/>
+          </w:tcPr>
+          <w:p>
+            <w:pPr>
+              <w:cnfStyle w:val="000000100000" w:firstRow="0" w:lastRow="0" w:firstColumn="0" w:lastColumn="0" w:oddVBand="0" w:evenVBand="0" w:oddHBand="1" w:evenHBand="0" w:firstRowFirstColumn="0" w:firstRowLastColumn="0" w:lastRowFirstColumn="0" w:lastRowLastColumn="0"/>
+              <w:rPr>
+                <w:sz w:val="18"/>
+                <w:szCs w:val="18"/>
+              </w:rPr>
+            </w:pPr>
+          </w:p>
+        </w:tc>
+        <w:tc>
+          <w:tcPr>
+            <w:tcW w:w="998" w:type="dxa"/>
+          </w:tcPr>
+          <w:p>
+            <w:pPr>
+              <w:cnfStyle w:val="000000100000" w:firstRow="0" w:lastRow="0" w:firstColumn="0" w:lastColumn="0" w:oddVBand="0" w:evenVBand="0" w:oddHBand="1" w:evenHBand="0" w:firstRowFirstColumn="0" w:firstRowLastColumn="0" w:lastRowFirstColumn="0" w:lastRowLastColumn="0"/>
+              <w:rPr>
+                <w:sz w:val="18"/>
+                <w:szCs w:val="18"/>
+              </w:rPr>
+            </w:pPr>
+          </w:p>
+        </w:tc>
+        <w:tc>
+          <w:tcPr>
+            <w:tcW w:w="992" w:type="dxa"/>
+          </w:tcPr>
+          <w:p>
+            <w:pPr>
+              <w:cnfStyle w:val="000000100000" w:firstRow="0" w:lastRow="0" w:firstColumn="0" w:lastColumn="0" w:oddVBand="0" w:evenVBand="0" w:oddHBand="1" w:evenHBand="0" w:firstRowFirstColumn="0" w:firstRowLastColumn="0" w:lastRowFirstColumn="0" w:lastRowLastColumn="0"/>
+              <w:rPr>
+                <w:sz w:val="18"/>
+                <w:szCs w:val="18"/>
+              </w:rPr>
+            </w:pPr>
+          </w:p>
+        </w:tc>
+        <w:tc>
+          <w:tcPr>
+            <w:tcW w:w="1134" w:type="dxa"/>
+          </w:tcPr>
+          <w:p>
+            <w:pPr>
+              <w:cnfStyle w:val="000000100000" w:firstRow="0" w:lastRow="0" w:firstColumn="0" w:lastColumn="0" w:oddVBand="0" w:evenVBand="0" w:oddHBand="1" w:evenHBand="0" w:firstRowFirstColumn="0" w:firstRowLastColumn="0" w:lastRowFirstColumn="0" w:lastRowLastColumn="0"/>
+              <w:rPr>
+                <w:sz w:val="18"/>
+                <w:szCs w:val="18"/>
+              </w:rPr>
+            </w:pPr>
+          </w:p>
+        </w:tc>
+        <w:tc>
+          <w:tcPr>
+            <w:tcW w:w="992" w:type="dxa"/>
+          </w:tcPr>
+          <w:p>
+            <w:pPr>
+              <w:cnfStyle w:val="000000100000" w:firstRow="0" w:lastRow="0" w:firstColumn="0" w:lastColumn="0" w:oddVBand="0" w:evenVBand="0" w:oddHBand="1" w:evenHBand="0" w:firstRowFirstColumn="0" w:firstRowLastColumn="0" w:lastRowFirstColumn="0" w:lastRowLastColumn="0"/>
+              <w:rPr>
+                <w:sz w:val="18"/>
+                <w:szCs w:val="18"/>
+              </w:rPr>
+            </w:pPr>
+          </w:p>
+        </w:tc>
+        <w:tc>
+          <w:tcPr>
+            <w:tcW w:w="992" w:type="dxa"/>
+          </w:tcPr>
+          <w:p>
+            <w:pPr>
+              <w:pStyle w:val="Paragrafoelenco"/>
+              <w:numPr>
+                <w:ilvl w:val="0"/>
+                <w:numId w:val="17"/>
+              </w:numPr>
+              <w:spacing w:after="0" w:line="240" w:lineRule="auto"/>
+              <w:ind w:left="34" w:hanging="142"/>
+              <w:cnfStyle w:val="000000100000" w:firstRow="0" w:lastRow="0" w:firstColumn="0" w:lastColumn="0" w:oddVBand="0" w:evenVBand="0" w:oddHBand="1" w:evenHBand="0" w:firstRowFirstColumn="0" w:firstRowLastColumn="0" w:lastRowFirstColumn="0" w:lastRowLastColumn="0"/>
+              <w:rPr>
+                <w:sz w:val="18"/>
+                <w:szCs w:val="18"/>
+              </w:rPr>
+            </w:pPr>
+            <w:r>
+              <w:rPr>
+                <w:sz w:val="18"/>
+                <w:szCs w:val="18"/>
+              </w:rPr>
+              <w:t>Visualizza ordine</w:t>
+            </w:r>
+          </w:p>
+          <w:p>
+            <w:pPr>
+              <w:pStyle w:val="Paragrafoelenco"/>
+              <w:numPr>
+                <w:ilvl w:val="0"/>
+                <w:numId w:val="17"/>
+              </w:numPr>
+              <w:spacing w:after="0" w:line="240" w:lineRule="auto"/>
+              <w:ind w:left="34" w:hanging="142"/>
+              <w:cnfStyle w:val="000000100000" w:firstRow="0" w:lastRow="0" w:firstColumn="0" w:lastColumn="0" w:oddVBand="0" w:evenVBand="0" w:oddHBand="1" w:evenHBand="0" w:firstRowFirstColumn="0" w:firstRowLastColumn="0" w:lastRowFirstColumn="0" w:lastRowLastColumn="0"/>
+              <w:rPr>
+                <w:sz w:val="18"/>
+                <w:szCs w:val="18"/>
+              </w:rPr>
+            </w:pPr>
+            <w:r>
+              <w:rPr>
+                <w:sz w:val="18"/>
+                <w:szCs w:val="18"/>
+              </w:rPr>
+              <w:t>Modifica stato ordine</w:t>
+            </w:r>
+          </w:p>
+        </w:tc>
+        <w:tc>
+          <w:tcPr>
+            <w:tcW w:w="1560" w:type="dxa"/>
+          </w:tcPr>
+          <w:p>
+            <w:pPr>
+              <w:cnfStyle w:val="000000100000" w:firstRow="0" w:lastRow="0" w:firstColumn="0" w:lastColumn="0" w:oddVBand="0" w:evenVBand="0" w:oddHBand="1" w:evenHBand="0" w:firstRowFirstColumn="0" w:firstRowLastColumn="0" w:lastRowFirstColumn="0" w:lastRowLastColumn="0"/>
+              <w:rPr>
+                <w:sz w:val="18"/>
+                <w:szCs w:val="18"/>
+              </w:rPr>
+            </w:pPr>
+          </w:p>
+        </w:tc>
+      </w:tr>
+      <w:tr>
+        <w:tc>
+          <w:tcPr>
+            <w:cnfStyle w:val="001000000000" w:firstRow="0" w:lastRow="0" w:firstColumn="1" w:lastColumn="0" w:oddVBand="0" w:evenVBand="0" w:oddHBand="0" w:evenHBand="0" w:firstRowFirstColumn="0" w:firstRowLastColumn="0" w:lastRowFirstColumn="0" w:lastRowLastColumn="0"/>
+            <w:tcW w:w="1696" w:type="dxa"/>
+          </w:tcPr>
+          <w:p>
+            <w:pPr>
+              <w:rPr>
+                <w:sz w:val="18"/>
+                <w:szCs w:val="18"/>
+              </w:rPr>
+            </w:pPr>
+            <w:r>
+              <w:rPr>
+                <w:sz w:val="18"/>
+                <w:szCs w:val="18"/>
+              </w:rPr>
+              <w:t>Gestore-Prodotti</w:t>
+            </w:r>
+          </w:p>
+        </w:tc>
+        <w:tc>
+          <w:tcPr>
+            <w:tcW w:w="1276" w:type="dxa"/>
+          </w:tcPr>
+          <w:p>
+            <w:pPr>
+              <w:pStyle w:val="Paragrafoelenco"/>
+              <w:numPr>
+                <w:ilvl w:val="0"/>
+                <w:numId w:val="17"/>
+              </w:numPr>
+              <w:spacing w:after="0" w:line="240" w:lineRule="auto"/>
+              <w:ind w:left="183" w:hanging="183"/>
+              <w:cnfStyle w:val="000000000000" w:firstRow="0" w:lastRow="0" w:firstColumn="0" w:lastColumn="0" w:oddVBand="0" w:evenVBand="0" w:oddHBand="0" w:evenHBand="0" w:firstRowFirstColumn="0" w:firstRowLastColumn="0" w:lastRowFirstColumn="0" w:lastRowLastColumn="0"/>
+              <w:rPr>
+                <w:sz w:val="18"/>
+                <w:szCs w:val="18"/>
+              </w:rPr>
+            </w:pPr>
+            <w:r>
+              <w:rPr>
+                <w:sz w:val="18"/>
+                <w:szCs w:val="18"/>
+              </w:rPr>
+              <w:t>Login</w:t>
+            </w:r>
+          </w:p>
+          <w:p>
+            <w:pPr>
+              <w:pStyle w:val="Paragrafoelenco"/>
+              <w:numPr>
+                <w:ilvl w:val="0"/>
+                <w:numId w:val="17"/>
+              </w:numPr>
+              <w:spacing w:after="0" w:line="240" w:lineRule="auto"/>
+              <w:ind w:left="183" w:hanging="183"/>
+              <w:cnfStyle w:val="000000000000" w:firstRow="0" w:lastRow="0" w:firstColumn="0" w:lastColumn="0" w:oddVBand="0" w:evenVBand="0" w:oddHBand="0" w:evenHBand="0" w:firstRowFirstColumn="0" w:firstRowLastColumn="0" w:lastRowFirstColumn="0" w:lastRowLastColumn="0"/>
+              <w:rPr>
+                <w:sz w:val="18"/>
+                <w:szCs w:val="18"/>
+              </w:rPr>
+            </w:pPr>
+            <w:proofErr w:type="spellStart"/>
+            <w:r>
+              <w:rPr>
+                <w:sz w:val="18"/>
+                <w:szCs w:val="18"/>
+              </w:rPr>
+              <w:t>Logout</w:t>
+            </w:r>
+            <w:proofErr w:type="spellEnd"/>
+          </w:p>
+        </w:tc>
+        <w:tc>
+          <w:tcPr>
+            <w:tcW w:w="992" w:type="dxa"/>
+          </w:tcPr>
+          <w:p>
+            <w:pPr>
+              <w:cnfStyle w:val="000000000000" w:firstRow="0" w:lastRow="0" w:firstColumn="0" w:lastColumn="0" w:oddVBand="0" w:evenVBand="0" w:oddHBand="0" w:evenHBand="0" w:firstRowFirstColumn="0" w:firstRowLastColumn="0" w:lastRowFirstColumn="0" w:lastRowLastColumn="0"/>
+              <w:rPr>
+                <w:sz w:val="18"/>
+                <w:szCs w:val="18"/>
+              </w:rPr>
+            </w:pPr>
+          </w:p>
+        </w:tc>
+        <w:tc>
+          <w:tcPr>
+            <w:tcW w:w="993" w:type="dxa"/>
+          </w:tcPr>
+          <w:p>
+            <w:pPr>
+              <w:cnfStyle w:val="000000000000" w:firstRow="0" w:lastRow="0" w:firstColumn="0" w:lastColumn="0" w:oddVBand="0" w:evenVBand="0" w:oddHBand="0" w:evenHBand="0" w:firstRowFirstColumn="0" w:firstRowLastColumn="0" w:lastRowFirstColumn="0" w:lastRowLastColumn="0"/>
+              <w:rPr>
+                <w:sz w:val="18"/>
+                <w:szCs w:val="18"/>
+              </w:rPr>
+            </w:pPr>
+          </w:p>
+        </w:tc>
+        <w:tc>
+          <w:tcPr>
+            <w:tcW w:w="998" w:type="dxa"/>
+          </w:tcPr>
+          <w:p>
+            <w:pPr>
+              <w:cnfStyle w:val="000000000000" w:firstRow="0" w:lastRow="0" w:firstColumn="0" w:lastColumn="0" w:oddVBand="0" w:evenVBand="0" w:oddHBand="0" w:evenHBand="0" w:firstRowFirstColumn="0" w:firstRowLastColumn="0" w:lastRowFirstColumn="0" w:lastRowLastColumn="0"/>
+              <w:rPr>
+                <w:sz w:val="18"/>
+                <w:szCs w:val="18"/>
+              </w:rPr>
+            </w:pPr>
+          </w:p>
+        </w:tc>
+        <w:tc>
+          <w:tcPr>
+            <w:tcW w:w="992" w:type="dxa"/>
+          </w:tcPr>
+          <w:p>
+            <w:pPr>
+              <w:pStyle w:val="Paragrafoelenco"/>
+              <w:numPr>
+                <w:ilvl w:val="0"/>
+                <w:numId w:val="17"/>
+              </w:numPr>
+              <w:spacing w:after="0" w:line="240" w:lineRule="auto"/>
+              <w:ind w:left="0" w:hanging="108"/>
+              <w:cnfStyle w:val="000000000000" w:firstRow="0" w:lastRow="0" w:firstColumn="0" w:lastColumn="0" w:oddVBand="0" w:evenVBand="0" w:oddHBand="0" w:evenHBand="0" w:firstRowFirstColumn="0" w:firstRowLastColumn="0" w:lastRowFirstColumn="0" w:lastRowLastColumn="0"/>
+              <w:rPr>
+                <w:sz w:val="18"/>
+                <w:szCs w:val="18"/>
+              </w:rPr>
+            </w:pPr>
+            <w:r>
+              <w:rPr>
+                <w:sz w:val="18"/>
+                <w:szCs w:val="18"/>
+              </w:rPr>
+              <w:t xml:space="preserve">Aggiungi </w:t>
+            </w:r>
+            <w:proofErr w:type="spellStart"/>
+            <w:r>
+              <w:rPr>
+                <w:sz w:val="18"/>
+                <w:szCs w:val="18"/>
+              </w:rPr>
+              <w:t>prodott</w:t>
+            </w:r>
+            <w:proofErr w:type="spellEnd"/>
+          </w:p>
+          <w:p>
+            <w:pPr>
+              <w:pStyle w:val="Paragrafoelenco"/>
+              <w:numPr>
+                <w:ilvl w:val="0"/>
+                <w:numId w:val="17"/>
+              </w:numPr>
+              <w:spacing w:after="0" w:line="240" w:lineRule="auto"/>
+              <w:ind w:left="0" w:hanging="108"/>
+              <w:cnfStyle w:val="000000000000" w:firstRow="0" w:lastRow="0" w:firstColumn="0" w:lastColumn="0" w:oddVBand="0" w:evenVBand="0" w:oddHBand="0" w:evenHBand="0" w:firstRowFirstColumn="0" w:firstRowLastColumn="0" w:lastRowFirstColumn="0" w:lastRowLastColumn="0"/>
+              <w:rPr>
+                <w:sz w:val="18"/>
+                <w:szCs w:val="18"/>
+              </w:rPr>
+            </w:pPr>
+            <w:r>
+              <w:rPr>
+                <w:sz w:val="18"/>
+                <w:szCs w:val="18"/>
+              </w:rPr>
+              <w:t>Modifica prodotto</w:t>
+            </w:r>
+          </w:p>
+          <w:p>
+            <w:pPr>
+              <w:pStyle w:val="Paragrafoelenco"/>
+              <w:numPr>
+                <w:ilvl w:val="0"/>
+                <w:numId w:val="17"/>
+              </w:numPr>
+              <w:spacing w:after="0" w:line="240" w:lineRule="auto"/>
+              <w:ind w:left="0" w:hanging="108"/>
+              <w:cnfStyle w:val="000000000000" w:firstRow="0" w:lastRow="0" w:firstColumn="0" w:lastColumn="0" w:oddVBand="0" w:evenVBand="0" w:oddHBand="0" w:evenHBand="0" w:firstRowFirstColumn="0" w:firstRowLastColumn="0" w:lastRowFirstColumn="0" w:lastRowLastColumn="0"/>
+              <w:rPr>
+                <w:sz w:val="18"/>
+                <w:szCs w:val="18"/>
+              </w:rPr>
+            </w:pPr>
+            <w:r>
+              <w:rPr>
+                <w:sz w:val="18"/>
+                <w:szCs w:val="18"/>
+              </w:rPr>
+              <w:t>Elimina prodotto</w:t>
+            </w:r>
+          </w:p>
+        </w:tc>
+        <w:tc>
+          <w:tcPr>
+            <w:tcW w:w="1134" w:type="dxa"/>
+          </w:tcPr>
+          <w:p>
+            <w:pPr>
+              <w:cnfStyle w:val="000000000000" w:firstRow="0" w:lastRow="0" w:firstColumn="0" w:lastColumn="0" w:oddVBand="0" w:evenVBand="0" w:oddHBand="0" w:evenHBand="0" w:firstRowFirstColumn="0" w:firstRowLastColumn="0" w:lastRowFirstColumn="0" w:lastRowLastColumn="0"/>
+              <w:rPr>
+                <w:sz w:val="18"/>
+                <w:szCs w:val="18"/>
+              </w:rPr>
+            </w:pPr>
+          </w:p>
+        </w:tc>
+        <w:tc>
+          <w:tcPr>
+            <w:tcW w:w="992" w:type="dxa"/>
+          </w:tcPr>
+          <w:p>
+            <w:pPr>
+              <w:cnfStyle w:val="000000000000" w:firstRow="0" w:lastRow="0" w:firstColumn="0" w:lastColumn="0" w:oddVBand="0" w:evenVBand="0" w:oddHBand="0" w:evenHBand="0" w:firstRowFirstColumn="0" w:firstRowLastColumn="0" w:lastRowFirstColumn="0" w:lastRowLastColumn="0"/>
+              <w:rPr>
+                <w:sz w:val="18"/>
+                <w:szCs w:val="18"/>
+              </w:rPr>
+            </w:pPr>
+          </w:p>
+        </w:tc>
+        <w:tc>
+          <w:tcPr>
+            <w:tcW w:w="992" w:type="dxa"/>
+          </w:tcPr>
+          <w:p>
+            <w:pPr>
+              <w:cnfStyle w:val="000000000000" w:firstRow="0" w:lastRow="0" w:firstColumn="0" w:lastColumn="0" w:oddVBand="0" w:evenVBand="0" w:oddHBand="0" w:evenHBand="0" w:firstRowFirstColumn="0" w:firstRowLastColumn="0" w:lastRowFirstColumn="0" w:lastRowLastColumn="0"/>
+              <w:rPr>
+                <w:sz w:val="18"/>
+                <w:szCs w:val="18"/>
+              </w:rPr>
+            </w:pPr>
+          </w:p>
+        </w:tc>
+        <w:tc>
+          <w:tcPr>
+            <w:tcW w:w="1560" w:type="dxa"/>
+          </w:tcPr>
+          <w:p>
+            <w:pPr>
+              <w:cnfStyle w:val="000000000000" w:firstRow="0" w:lastRow="0" w:firstColumn="0" w:lastColumn="0" w:oddVBand="0" w:evenVBand="0" w:oddHBand="0" w:evenHBand="0" w:firstRowFirstColumn="0" w:firstRowLastColumn="0" w:lastRowFirstColumn="0" w:lastRowLastColumn="0"/>
+              <w:rPr>
+                <w:sz w:val="18"/>
+                <w:szCs w:val="18"/>
+              </w:rPr>
+            </w:pPr>
+          </w:p>
+        </w:tc>
+      </w:tr>
+      <w:tr>
+        <w:trPr>
+          <w:cnfStyle w:val="000000100000" w:firstRow="0" w:lastRow="0" w:firstColumn="0" w:lastColumn="0" w:oddVBand="0" w:evenVBand="0" w:oddHBand="1" w:evenHBand="0" w:firstRowFirstColumn="0" w:firstRowLastColumn="0" w:lastRowFirstColumn="0" w:lastRowLastColumn="0"/>
+        </w:trPr>
+        <w:tc>
+          <w:tcPr>
+            <w:cnfStyle w:val="001000000000" w:firstRow="0" w:lastRow="0" w:firstColumn="1" w:lastColumn="0" w:oddVBand="0" w:evenVBand="0" w:oddHBand="0" w:evenHBand="0" w:firstRowFirstColumn="0" w:firstRowLastColumn="0" w:lastRowFirstColumn="0" w:lastRowLastColumn="0"/>
+            <w:tcW w:w="1696" w:type="dxa"/>
+          </w:tcPr>
+          <w:p>
+            <w:pPr>
+              <w:rPr>
+                <w:sz w:val="18"/>
+                <w:szCs w:val="18"/>
+              </w:rPr>
+            </w:pPr>
+            <w:r>
+              <w:rPr>
+                <w:sz w:val="18"/>
+                <w:szCs w:val="18"/>
+              </w:rPr>
+              <w:t>Gestore-Offerte</w:t>
+            </w:r>
+          </w:p>
+        </w:tc>
+        <w:tc>
+          <w:tcPr>
+            <w:tcW w:w="1276" w:type="dxa"/>
+          </w:tcPr>
+          <w:p>
+            <w:pPr>
+              <w:pStyle w:val="Paragrafoelenco"/>
+              <w:numPr>
+                <w:ilvl w:val="0"/>
+                <w:numId w:val="17"/>
+              </w:numPr>
+              <w:spacing w:after="0" w:line="240" w:lineRule="auto"/>
+              <w:ind w:left="183" w:hanging="183"/>
+              <w:cnfStyle w:val="000000100000" w:firstRow="0" w:lastRow="0" w:firstColumn="0" w:lastColumn="0" w:oddVBand="0" w:evenVBand="0" w:oddHBand="1" w:evenHBand="0" w:firstRowFirstColumn="0" w:firstRowLastColumn="0" w:lastRowFirstColumn="0" w:lastRowLastColumn="0"/>
+              <w:rPr>
+                <w:sz w:val="18"/>
+                <w:szCs w:val="18"/>
+              </w:rPr>
+            </w:pPr>
+            <w:r>
+              <w:rPr>
+                <w:sz w:val="18"/>
+                <w:szCs w:val="18"/>
+              </w:rPr>
+              <w:t>Login</w:t>
+            </w:r>
+          </w:p>
+          <w:p>
+            <w:pPr>
+              <w:pStyle w:val="Paragrafoelenco"/>
+              <w:numPr>
+                <w:ilvl w:val="0"/>
+                <w:numId w:val="17"/>
+              </w:numPr>
+              <w:spacing w:after="0" w:line="240" w:lineRule="auto"/>
+              <w:ind w:left="183" w:hanging="183"/>
+              <w:cnfStyle w:val="000000100000" w:firstRow="0" w:lastRow="0" w:firstColumn="0" w:lastColumn="0" w:oddVBand="0" w:evenVBand="0" w:oddHBand="1" w:evenHBand="0" w:firstRowFirstColumn="0" w:firstRowLastColumn="0" w:lastRowFirstColumn="0" w:lastRowLastColumn="0"/>
+              <w:rPr>
+                <w:sz w:val="18"/>
+                <w:szCs w:val="18"/>
+              </w:rPr>
+            </w:pPr>
+            <w:proofErr w:type="spellStart"/>
+            <w:r>
+              <w:rPr>
+                <w:sz w:val="18"/>
+                <w:szCs w:val="18"/>
+              </w:rPr>
+              <w:t>Logout</w:t>
+            </w:r>
+            <w:proofErr w:type="spellEnd"/>
+          </w:p>
+        </w:tc>
+        <w:tc>
+          <w:tcPr>
+            <w:tcW w:w="992" w:type="dxa"/>
+          </w:tcPr>
+          <w:p>
+            <w:pPr>
+              <w:cnfStyle w:val="000000100000" w:firstRow="0" w:lastRow="0" w:firstColumn="0" w:lastColumn="0" w:oddVBand="0" w:evenVBand="0" w:oddHBand="1" w:evenHBand="0" w:firstRowFirstColumn="0" w:firstRowLastColumn="0" w:lastRowFirstColumn="0" w:lastRowLastColumn="0"/>
+              <w:rPr>
+                <w:sz w:val="18"/>
+                <w:szCs w:val="18"/>
+              </w:rPr>
+            </w:pPr>
+          </w:p>
+        </w:tc>
+        <w:tc>
+          <w:tcPr>
+            <w:tcW w:w="993" w:type="dxa"/>
+          </w:tcPr>
+          <w:p>
+            <w:pPr>
+              <w:cnfStyle w:val="000000100000" w:firstRow="0" w:lastRow="0" w:firstColumn="0" w:lastColumn="0" w:oddVBand="0" w:evenVBand="0" w:oddHBand="1" w:evenHBand="0" w:firstRowFirstColumn="0" w:firstRowLastColumn="0" w:lastRowFirstColumn="0" w:lastRowLastColumn="0"/>
+              <w:rPr>
+                <w:sz w:val="18"/>
+                <w:szCs w:val="18"/>
+              </w:rPr>
+            </w:pPr>
+          </w:p>
+        </w:tc>
+        <w:tc>
+          <w:tcPr>
+            <w:tcW w:w="998" w:type="dxa"/>
+          </w:tcPr>
+          <w:p>
+            <w:pPr>
+              <w:cnfStyle w:val="000000100000" w:firstRow="0" w:lastRow="0" w:firstColumn="0" w:lastColumn="0" w:oddVBand="0" w:evenVBand="0" w:oddHBand="1" w:evenHBand="0" w:firstRowFirstColumn="0" w:firstRowLastColumn="0" w:lastRowFirstColumn="0" w:lastRowLastColumn="0"/>
+              <w:rPr>
+                <w:sz w:val="18"/>
+                <w:szCs w:val="18"/>
+              </w:rPr>
+            </w:pPr>
+          </w:p>
+        </w:tc>
+        <w:tc>
+          <w:tcPr>
+            <w:tcW w:w="992" w:type="dxa"/>
+          </w:tcPr>
+          <w:p>
+            <w:pPr>
+              <w:cnfStyle w:val="000000100000" w:firstRow="0" w:lastRow="0" w:firstColumn="0" w:lastColumn="0" w:oddVBand="0" w:evenVBand="0" w:oddHBand="1" w:evenHBand="0" w:firstRowFirstColumn="0" w:firstRowLastColumn="0" w:lastRowFirstColumn="0" w:lastRowLastColumn="0"/>
+              <w:rPr>
+                <w:sz w:val="18"/>
+                <w:szCs w:val="18"/>
+              </w:rPr>
+            </w:pPr>
+          </w:p>
+        </w:tc>
+        <w:tc>
+          <w:tcPr>
+            <w:tcW w:w="1134" w:type="dxa"/>
+          </w:tcPr>
+          <w:p>
+            <w:pPr>
+              <w:pStyle w:val="Paragrafoelenco"/>
+              <w:numPr>
+                <w:ilvl w:val="0"/>
+                <w:numId w:val="17"/>
+              </w:numPr>
+              <w:spacing w:after="0" w:line="240" w:lineRule="auto"/>
+              <w:ind w:left="36" w:hanging="142"/>
+              <w:cnfStyle w:val="000000100000" w:firstRow="0" w:lastRow="0" w:firstColumn="0" w:lastColumn="0" w:oddVBand="0" w:evenVBand="0" w:oddHBand="1" w:evenHBand="0" w:firstRowFirstColumn="0" w:firstRowLastColumn="0" w:lastRowFirstColumn="0" w:lastRowLastColumn="0"/>
+              <w:rPr>
+                <w:sz w:val="18"/>
+                <w:szCs w:val="18"/>
+              </w:rPr>
+            </w:pPr>
+            <w:r>
+              <w:rPr>
+                <w:sz w:val="18"/>
+                <w:szCs w:val="18"/>
+              </w:rPr>
+              <w:t xml:space="preserve">Aggiungi </w:t>
+            </w:r>
+            <w:r>
+              <w:rPr>
+                <w:sz w:val="18"/>
+                <w:szCs w:val="18"/>
+              </w:rPr>
+              <w:t>offerta</w:t>
+            </w:r>
+          </w:p>
+          <w:p>
+            <w:pPr>
+              <w:pStyle w:val="Paragrafoelenco"/>
+              <w:numPr>
+                <w:ilvl w:val="0"/>
+                <w:numId w:val="17"/>
+              </w:numPr>
+              <w:spacing w:after="0" w:line="240" w:lineRule="auto"/>
+              <w:ind w:left="36" w:hanging="142"/>
+              <w:cnfStyle w:val="000000100000" w:firstRow="0" w:lastRow="0" w:firstColumn="0" w:lastColumn="0" w:oddVBand="0" w:evenVBand="0" w:oddHBand="1" w:evenHBand="0" w:firstRowFirstColumn="0" w:firstRowLastColumn="0" w:lastRowFirstColumn="0" w:lastRowLastColumn="0"/>
+              <w:rPr>
+                <w:sz w:val="18"/>
+                <w:szCs w:val="18"/>
+              </w:rPr>
+            </w:pPr>
+            <w:r>
+              <w:rPr>
+                <w:sz w:val="18"/>
+                <w:szCs w:val="18"/>
+              </w:rPr>
+              <w:t xml:space="preserve">Modifica </w:t>
+            </w:r>
+            <w:r>
+              <w:rPr>
+                <w:sz w:val="18"/>
+                <w:szCs w:val="18"/>
+              </w:rPr>
+              <w:t>offerta</w:t>
+            </w:r>
+          </w:p>
+          <w:p>
+            <w:pPr>
+              <w:pStyle w:val="Paragrafoelenco"/>
+              <w:numPr>
+                <w:ilvl w:val="0"/>
+                <w:numId w:val="17"/>
+              </w:numPr>
+              <w:spacing w:after="0" w:line="240" w:lineRule="auto"/>
+              <w:ind w:left="36" w:hanging="142"/>
+              <w:cnfStyle w:val="000000100000" w:firstRow="0" w:lastRow="0" w:firstColumn="0" w:lastColumn="0" w:oddVBand="0" w:evenVBand="0" w:oddHBand="1" w:evenHBand="0" w:firstRowFirstColumn="0" w:firstRowLastColumn="0" w:lastRowFirstColumn="0" w:lastRowLastColumn="0"/>
+              <w:rPr>
+                <w:sz w:val="18"/>
+                <w:szCs w:val="18"/>
+              </w:rPr>
+            </w:pPr>
+            <w:r>
+              <w:rPr>
+                <w:sz w:val="18"/>
+                <w:szCs w:val="18"/>
+              </w:rPr>
+              <w:t xml:space="preserve">Elimina </w:t>
+            </w:r>
+            <w:r>
+              <w:rPr>
+                <w:sz w:val="18"/>
+                <w:szCs w:val="18"/>
+              </w:rPr>
+              <w:t>offerta</w:t>
+            </w:r>
+          </w:p>
+        </w:tc>
+        <w:tc>
+          <w:tcPr>
+            <w:tcW w:w="992" w:type="dxa"/>
+          </w:tcPr>
+          <w:p>
+            <w:pPr>
+              <w:cnfStyle w:val="000000100000" w:firstRow="0" w:lastRow="0" w:firstColumn="0" w:lastColumn="0" w:oddVBand="0" w:evenVBand="0" w:oddHBand="1" w:evenHBand="0" w:firstRowFirstColumn="0" w:firstRowLastColumn="0" w:lastRowFirstColumn="0" w:lastRowLastColumn="0"/>
+              <w:rPr>
+                <w:sz w:val="18"/>
+                <w:szCs w:val="18"/>
+              </w:rPr>
+            </w:pPr>
+          </w:p>
+        </w:tc>
+        <w:tc>
+          <w:tcPr>
+            <w:tcW w:w="992" w:type="dxa"/>
+          </w:tcPr>
+          <w:p>
+            <w:pPr>
+              <w:cnfStyle w:val="000000100000" w:firstRow="0" w:lastRow="0" w:firstColumn="0" w:lastColumn="0" w:oddVBand="0" w:evenVBand="0" w:oddHBand="1" w:evenHBand="0" w:firstRowFirstColumn="0" w:firstRowLastColumn="0" w:lastRowFirstColumn="0" w:lastRowLastColumn="0"/>
+              <w:rPr>
+                <w:sz w:val="18"/>
+                <w:szCs w:val="18"/>
+              </w:rPr>
+            </w:pPr>
+          </w:p>
+        </w:tc>
+        <w:tc>
+          <w:tcPr>
+            <w:tcW w:w="1560" w:type="dxa"/>
+          </w:tcPr>
+          <w:p>
+            <w:pPr>
+              <w:cnfStyle w:val="000000100000" w:firstRow="0" w:lastRow="0" w:firstColumn="0" w:lastColumn="0" w:oddVBand="0" w:evenVBand="0" w:oddHBand="1" w:evenHBand="0" w:firstRowFirstColumn="0" w:firstRowLastColumn="0" w:lastRowFirstColumn="0" w:lastRowLastColumn="0"/>
+              <w:rPr>
+                <w:sz w:val="18"/>
+                <w:szCs w:val="18"/>
+              </w:rPr>
+            </w:pPr>
+          </w:p>
+        </w:tc>
+      </w:tr>
+      <w:tr>
+        <w:tc>
+          <w:tcPr>
+            <w:cnfStyle w:val="001000000000" w:firstRow="0" w:lastRow="0" w:firstColumn="1" w:lastColumn="0" w:oddVBand="0" w:evenVBand="0" w:oddHBand="0" w:evenHBand="0" w:firstRowFirstColumn="0" w:firstRowLastColumn="0" w:lastRowFirstColumn="0" w:lastRowLastColumn="0"/>
+            <w:tcW w:w="1696" w:type="dxa"/>
+          </w:tcPr>
+          <w:p>
+            <w:pPr>
+              <w:rPr>
+                <w:sz w:val="18"/>
+                <w:szCs w:val="18"/>
+              </w:rPr>
+            </w:pPr>
+            <w:r>
+              <w:rPr>
+                <w:sz w:val="18"/>
+                <w:szCs w:val="18"/>
+              </w:rPr>
+              <w:t>Gestore-Utenti</w:t>
+            </w:r>
+          </w:p>
+        </w:tc>
+        <w:tc>
+          <w:tcPr>
+            <w:tcW w:w="1276" w:type="dxa"/>
+          </w:tcPr>
+          <w:p>
+            <w:pPr>
+              <w:pStyle w:val="Paragrafoelenco"/>
+              <w:numPr>
+                <w:ilvl w:val="0"/>
+                <w:numId w:val="17"/>
+              </w:numPr>
+              <w:spacing w:after="0" w:line="240" w:lineRule="auto"/>
+              <w:ind w:left="183" w:hanging="183"/>
+              <w:cnfStyle w:val="000000000000" w:firstRow="0" w:lastRow="0" w:firstColumn="0" w:lastColumn="0" w:oddVBand="0" w:evenVBand="0" w:oddHBand="0" w:evenHBand="0" w:firstRowFirstColumn="0" w:firstRowLastColumn="0" w:lastRowFirstColumn="0" w:lastRowLastColumn="0"/>
+              <w:rPr>
+                <w:sz w:val="18"/>
+                <w:szCs w:val="18"/>
+              </w:rPr>
+            </w:pPr>
+            <w:r>
+              <w:rPr>
+                <w:sz w:val="18"/>
+                <w:szCs w:val="18"/>
+              </w:rPr>
+              <w:t>Login</w:t>
+            </w:r>
+          </w:p>
+          <w:p>
+            <w:pPr>
+              <w:pStyle w:val="Paragrafoelenco"/>
+              <w:numPr>
+                <w:ilvl w:val="0"/>
+                <w:numId w:val="17"/>
+              </w:numPr>
+              <w:spacing w:after="0" w:line="240" w:lineRule="auto"/>
+              <w:ind w:left="183" w:hanging="183"/>
+              <w:cnfStyle w:val="000000000000" w:firstRow="0" w:lastRow="0" w:firstColumn="0" w:lastColumn="0" w:oddVBand="0" w:evenVBand="0" w:oddHBand="0" w:evenHBand="0" w:firstRowFirstColumn="0" w:firstRowLastColumn="0" w:lastRowFirstColumn="0" w:lastRowLastColumn="0"/>
+              <w:rPr>
+                <w:sz w:val="18"/>
+                <w:szCs w:val="18"/>
+              </w:rPr>
+            </w:pPr>
+            <w:proofErr w:type="spellStart"/>
+            <w:r>
+              <w:rPr>
+                <w:sz w:val="18"/>
+                <w:szCs w:val="18"/>
+              </w:rPr>
+              <w:t>Logout</w:t>
+            </w:r>
+            <w:proofErr w:type="spellEnd"/>
+          </w:p>
+        </w:tc>
+        <w:tc>
+          <w:tcPr>
+            <w:tcW w:w="992" w:type="dxa"/>
+          </w:tcPr>
+          <w:p>
+            <w:pPr>
+              <w:cnfStyle w:val="000000000000" w:firstRow="0" w:lastRow="0" w:firstColumn="0" w:lastColumn="0" w:oddVBand="0" w:evenVBand="0" w:oddHBand="0" w:evenHBand="0" w:firstRowFirstColumn="0" w:firstRowLastColumn="0" w:lastRowFirstColumn="0" w:lastRowLastColumn="0"/>
+              <w:rPr>
+                <w:sz w:val="18"/>
+                <w:szCs w:val="18"/>
+              </w:rPr>
+            </w:pPr>
+          </w:p>
+        </w:tc>
+        <w:tc>
+          <w:tcPr>
+            <w:tcW w:w="993" w:type="dxa"/>
+          </w:tcPr>
+          <w:p>
+            <w:pPr>
+              <w:cnfStyle w:val="000000000000" w:firstRow="0" w:lastRow="0" w:firstColumn="0" w:lastColumn="0" w:oddVBand="0" w:evenVBand="0" w:oddHBand="0" w:evenHBand="0" w:firstRowFirstColumn="0" w:firstRowLastColumn="0" w:lastRowFirstColumn="0" w:lastRowLastColumn="0"/>
+              <w:rPr>
+                <w:sz w:val="18"/>
+                <w:szCs w:val="18"/>
+              </w:rPr>
+            </w:pPr>
+          </w:p>
+        </w:tc>
+        <w:tc>
+          <w:tcPr>
+            <w:tcW w:w="998" w:type="dxa"/>
+          </w:tcPr>
+          <w:p>
+            <w:pPr>
+              <w:cnfStyle w:val="000000000000" w:firstRow="0" w:lastRow="0" w:firstColumn="0" w:lastColumn="0" w:oddVBand="0" w:evenVBand="0" w:oddHBand="0" w:evenHBand="0" w:firstRowFirstColumn="0" w:firstRowLastColumn="0" w:lastRowFirstColumn="0" w:lastRowLastColumn="0"/>
+              <w:rPr>
+                <w:sz w:val="18"/>
+                <w:szCs w:val="18"/>
+              </w:rPr>
+            </w:pPr>
+          </w:p>
+        </w:tc>
+        <w:tc>
+          <w:tcPr>
+            <w:tcW w:w="992" w:type="dxa"/>
+          </w:tcPr>
+          <w:p>
+            <w:pPr>
+              <w:cnfStyle w:val="000000000000" w:firstRow="0" w:lastRow="0" w:firstColumn="0" w:lastColumn="0" w:oddVBand="0" w:evenVBand="0" w:oddHBand="0" w:evenHBand="0" w:firstRowFirstColumn="0" w:firstRowLastColumn="0" w:lastRowFirstColumn="0" w:lastRowLastColumn="0"/>
+              <w:rPr>
+                <w:sz w:val="18"/>
+                <w:szCs w:val="18"/>
+              </w:rPr>
+            </w:pPr>
+          </w:p>
+        </w:tc>
+        <w:tc>
+          <w:tcPr>
+            <w:tcW w:w="1134" w:type="dxa"/>
+          </w:tcPr>
+          <w:p>
+            <w:pPr>
+              <w:cnfStyle w:val="000000000000" w:firstRow="0" w:lastRow="0" w:firstColumn="0" w:lastColumn="0" w:oddVBand="0" w:evenVBand="0" w:oddHBand="0" w:evenHBand="0" w:firstRowFirstColumn="0" w:firstRowLastColumn="0" w:lastRowFirstColumn="0" w:lastRowLastColumn="0"/>
+              <w:rPr>
+                <w:sz w:val="18"/>
+                <w:szCs w:val="18"/>
+              </w:rPr>
+            </w:pPr>
+          </w:p>
+        </w:tc>
+        <w:tc>
+          <w:tcPr>
+            <w:tcW w:w="992" w:type="dxa"/>
+          </w:tcPr>
+          <w:p>
+            <w:pPr>
+              <w:pStyle w:val="Paragrafoelenco"/>
+              <w:numPr>
+                <w:ilvl w:val="0"/>
+                <w:numId w:val="17"/>
+              </w:numPr>
+              <w:spacing w:after="0" w:line="240" w:lineRule="auto"/>
+              <w:ind w:left="30" w:hanging="142"/>
+              <w:cnfStyle w:val="000000000000" w:firstRow="0" w:lastRow="0" w:firstColumn="0" w:lastColumn="0" w:oddVBand="0" w:evenVBand="0" w:oddHBand="0" w:evenHBand="0" w:firstRowFirstColumn="0" w:firstRowLastColumn="0" w:lastRowFirstColumn="0" w:lastRowLastColumn="0"/>
+              <w:rPr>
+                <w:sz w:val="18"/>
+                <w:szCs w:val="18"/>
+              </w:rPr>
+            </w:pPr>
+            <w:r>
+              <w:rPr>
+                <w:sz w:val="18"/>
+                <w:szCs w:val="18"/>
+              </w:rPr>
+              <w:t>Visualizza</w:t>
+            </w:r>
+          </w:p>
+          <w:p>
+            <w:pPr>
+              <w:pStyle w:val="Paragrafoelenco"/>
+              <w:numPr>
+                <w:ilvl w:val="0"/>
+                <w:numId w:val="17"/>
+              </w:numPr>
+              <w:spacing w:after="0" w:line="240" w:lineRule="auto"/>
+              <w:ind w:left="30" w:hanging="142"/>
+              <w:cnfStyle w:val="000000000000" w:firstRow="0" w:lastRow="0" w:firstColumn="0" w:lastColumn="0" w:oddVBand="0" w:evenVBand="0" w:oddHBand="0" w:evenHBand="0" w:firstRowFirstColumn="0" w:firstRowLastColumn="0" w:lastRowFirstColumn="0" w:lastRowLastColumn="0"/>
+              <w:rPr>
+                <w:sz w:val="18"/>
+                <w:szCs w:val="18"/>
+              </w:rPr>
+            </w:pPr>
+            <w:r>
+              <w:rPr>
+                <w:sz w:val="18"/>
+                <w:szCs w:val="18"/>
+              </w:rPr>
+              <w:t>Elimina</w:t>
+            </w:r>
+            <w:r>
+              <w:rPr>
+                <w:sz w:val="18"/>
+                <w:szCs w:val="18"/>
+              </w:rPr>
+              <w:t xml:space="preserve"> utente</w:t>
+            </w:r>
+          </w:p>
+        </w:tc>
+        <w:tc>
+          <w:tcPr>
+            <w:tcW w:w="992" w:type="dxa"/>
+          </w:tcPr>
+          <w:p>
+            <w:pPr>
+              <w:cnfStyle w:val="000000000000" w:firstRow="0" w:lastRow="0" w:firstColumn="0" w:lastColumn="0" w:oddVBand="0" w:evenVBand="0" w:oddHBand="0" w:evenHBand="0" w:firstRowFirstColumn="0" w:firstRowLastColumn="0" w:lastRowFirstColumn="0" w:lastRowLastColumn="0"/>
+              <w:rPr>
+                <w:sz w:val="18"/>
+                <w:szCs w:val="18"/>
+              </w:rPr>
+            </w:pPr>
+          </w:p>
+        </w:tc>
+        <w:tc>
+          <w:tcPr>
+            <w:tcW w:w="1560" w:type="dxa"/>
+          </w:tcPr>
+          <w:p>
+            <w:pPr>
+              <w:cnfStyle w:val="000000000000" w:firstRow="0" w:lastRow="0" w:firstColumn="0" w:lastColumn="0" w:oddVBand="0" w:evenVBand="0" w:oddHBand="0" w:evenHBand="0" w:firstRowFirstColumn="0" w:firstRowLastColumn="0" w:lastRowFirstColumn="0" w:lastRowLastColumn="0"/>
+              <w:rPr>
+                <w:sz w:val="18"/>
+                <w:szCs w:val="18"/>
+              </w:rPr>
+            </w:pPr>
           </w:p>
         </w:tc>
       </w:tr>
     </w:tbl>
-    <w:tbl>
-      <w:tblPr>
-        <w:tblStyle w:val="Grigliatabella"/>
-        <w:tblpPr w:leftFromText="141" w:rightFromText="141" w:vertAnchor="text" w:tblpY="3"/>
-        <w:tblW w:w="0" w:type="auto"/>
-        <w:tblLook w:val="04A0" w:firstRow="1" w:lastRow="0" w:firstColumn="1" w:lastColumn="0" w:noHBand="0" w:noVBand="1"/>
-      </w:tblPr>
-      <w:tblGrid>
-        <w:gridCol w:w="3114"/>
-        <w:gridCol w:w="3827"/>
-        <w:gridCol w:w="2687"/>
-      </w:tblGrid>
-      <w:tr>
-        <w:trPr>
-          <w:trHeight w:val="418"/>
-        </w:trPr>
-        <w:tc>
-          <w:tcPr>
-            <w:tcW w:w="3114" w:type="dxa"/>
-          </w:tcPr>
-          <w:p>
-            <w:pPr>
-              <w:rPr>
-                <w:b/>
-                <w:sz w:val="24"/>
-                <w:szCs w:val="24"/>
-              </w:rPr>
-            </w:pPr>
-            <w:r>
-              <w:rPr>
-                <w:b/>
-                <w:sz w:val="24"/>
-                <w:szCs w:val="24"/>
-              </w:rPr>
-              <w:t>Dashboard</w:t>
-            </w:r>
-          </w:p>
-        </w:tc>
-        <w:tc>
-          <w:tcPr>
-            <w:tcW w:w="3827" w:type="dxa"/>
-          </w:tcPr>
-          <w:p>
-            <w:pPr>
-              <w:rPr>
-                <w:b/>
-                <w:sz w:val="24"/>
-                <w:szCs w:val="24"/>
-              </w:rPr>
-            </w:pPr>
-            <w:r>
-              <w:rPr>
-                <w:b/>
-                <w:sz w:val="24"/>
-                <w:szCs w:val="24"/>
-              </w:rPr>
-              <w:t>Prodotti</w:t>
-            </w:r>
-          </w:p>
-        </w:tc>
-        <w:tc>
-          <w:tcPr>
-            <w:tcW w:w="2687" w:type="dxa"/>
-          </w:tcPr>
-          <w:p>
-            <w:pPr>
-              <w:rPr>
-                <w:b/>
-                <w:sz w:val="24"/>
-                <w:szCs w:val="24"/>
-              </w:rPr>
-            </w:pPr>
-            <w:r>
-              <w:rPr>
-                <w:b/>
-                <w:sz w:val="24"/>
-                <w:szCs w:val="24"/>
-              </w:rPr>
-              <w:t>Sessione</w:t>
-            </w:r>
-          </w:p>
-        </w:tc>
-      </w:tr>
-    </w:tbl>
-    <w:tbl>
-      <w:tblPr>
-        <w:tblStyle w:val="Grigliatabella"/>
-        <w:tblW w:w="0" w:type="auto"/>
-        <w:tblLook w:val="04A0" w:firstRow="1" w:lastRow="0" w:firstColumn="1" w:lastColumn="0" w:noHBand="0" w:noVBand="1"/>
-      </w:tblPr>
-      <w:tblGrid>
-        <w:gridCol w:w="3114"/>
-        <w:gridCol w:w="3827"/>
-        <w:gridCol w:w="2687"/>
-      </w:tblGrid>
-      <w:tr>
-        <w:trPr>
-          <w:trHeight w:val="1245"/>
-        </w:trPr>
-        <w:tc>
-          <w:tcPr>
-            <w:tcW w:w="3114" w:type="dxa"/>
-          </w:tcPr>
-          <w:p>
-            <w:pPr>
-              <w:rPr>
-                <w:sz w:val="24"/>
-                <w:szCs w:val="24"/>
-              </w:rPr>
-            </w:pPr>
-            <w:r>
-              <w:rPr>
-                <w:sz w:val="24"/>
-                <w:szCs w:val="24"/>
-              </w:rPr>
-              <w:t>Controlla dati relativi agli utenti</w:t>
-            </w:r>
-          </w:p>
-          <w:p>
-            <w:pPr>
-              <w:rPr>
-                <w:sz w:val="24"/>
-                <w:szCs w:val="24"/>
-              </w:rPr>
-            </w:pPr>
-          </w:p>
-          <w:p>
-            <w:pPr>
-              <w:rPr>
-                <w:sz w:val="24"/>
-                <w:szCs w:val="24"/>
-              </w:rPr>
-            </w:pPr>
-            <w:r>
-              <w:rPr>
-                <w:sz w:val="24"/>
-                <w:szCs w:val="24"/>
-              </w:rPr>
-              <w:t>Permesso di eliminare un utente dalla piattaforma</w:t>
-            </w:r>
-          </w:p>
-          <w:p>
-            <w:pPr>
-              <w:rPr>
-                <w:sz w:val="24"/>
-                <w:szCs w:val="24"/>
-              </w:rPr>
-            </w:pPr>
-          </w:p>
-        </w:tc>
-        <w:tc>
-          <w:tcPr>
-            <w:tcW w:w="3827" w:type="dxa"/>
-          </w:tcPr>
-          <w:p>
-            <w:pPr>
-              <w:rPr>
-                <w:sz w:val="24"/>
-                <w:szCs w:val="24"/>
-              </w:rPr>
-            </w:pPr>
-            <w:r>
-              <w:rPr>
-                <w:sz w:val="24"/>
-                <w:szCs w:val="24"/>
-              </w:rPr>
-              <w:t>-</w:t>
-            </w:r>
-          </w:p>
-        </w:tc>
-        <w:tc>
-          <w:tcPr>
-            <w:tcW w:w="2687" w:type="dxa"/>
-          </w:tcPr>
-          <w:p>
-            <w:pPr>
-              <w:rPr>
-                <w:sz w:val="24"/>
-                <w:szCs w:val="24"/>
-              </w:rPr>
-            </w:pPr>
-            <w:r>
-              <w:rPr>
-                <w:sz w:val="24"/>
-                <w:szCs w:val="24"/>
-              </w:rPr>
-              <w:t>-</w:t>
-            </w:r>
-          </w:p>
-        </w:tc>
-      </w:tr>
-    </w:tbl>
     <w:p>
       <w:pPr>
         <w:rPr>
@@ -7621,16 +9145,49 @@
     </w:p>
     <w:p>
       <w:pPr>
-        <w:pStyle w:val="Titolo1"/>
-        <w:numPr>
-          <w:ilvl w:val="0"/>
-          <w:numId w:val="0"/>
-        </w:numPr>
-        <w:ind w:left="432"/>
-      </w:pPr>
-      <w:r>
-        <w:t>CONTROLLO DEL FLUSSO GLOBALE DEL SISTEMA</w:t>
-      </w:r>
+        <w:jc w:val="both"/>
+        <w:rPr>
+          <w:b/>
+          <w:sz w:val="28"/>
+          <w:szCs w:val="28"/>
+        </w:rPr>
+      </w:pPr>
+    </w:p>
+    <w:p>
+      <w:pPr>
+        <w:jc w:val="both"/>
+        <w:rPr>
+          <w:b/>
+          <w:sz w:val="28"/>
+          <w:szCs w:val="28"/>
+        </w:rPr>
+      </w:pPr>
+    </w:p>
+    <w:p>
+      <w:pPr>
+        <w:jc w:val="both"/>
+        <w:rPr>
+          <w:b/>
+          <w:sz w:val="28"/>
+          <w:szCs w:val="28"/>
+        </w:rPr>
+      </w:pPr>
+    </w:p>
+    <w:p>
+      <w:pPr>
+        <w:pStyle w:val="Titolo2"/>
+      </w:pPr>
+      <w:bookmarkStart w:id="19" w:name="_Toc500061555"/>
+      <w:r>
+        <w:lastRenderedPageBreak/>
+        <w:t xml:space="preserve">Controllo globale </w:t>
+      </w:r>
+      <w:proofErr w:type="spellStart"/>
+      <w:r>
+        <w:t>sotware</w:t>
+      </w:r>
+      <w:bookmarkEnd w:id="19"/>
+      <w:proofErr w:type="spellEnd"/>
     </w:p>
     <w:p>
       <w:pPr>
@@ -7666,114 +9223,6 @@
           <w:szCs w:val="28"/>
         </w:rPr>
       </w:pPr>
-    </w:p>
-    <w:p>
-      <w:pPr>
-        <w:jc w:val="both"/>
-        <w:rPr>
-          <w:b/>
-          <w:sz w:val="28"/>
-          <w:szCs w:val="28"/>
-        </w:rPr>
-      </w:pPr>
-    </w:p>
-    <w:p>
-      <w:pPr>
-        <w:jc w:val="both"/>
-        <w:rPr>
-          <w:b/>
-          <w:sz w:val="28"/>
-          <w:szCs w:val="28"/>
-        </w:rPr>
-      </w:pPr>
-    </w:p>
-    <w:p>
-      <w:pPr>
-        <w:jc w:val="both"/>
-        <w:rPr>
-          <w:b/>
-          <w:sz w:val="28"/>
-          <w:szCs w:val="28"/>
-        </w:rPr>
-      </w:pPr>
-    </w:p>
-    <w:p>
-      <w:pPr>
-        <w:jc w:val="both"/>
-        <w:rPr>
-          <w:b/>
-          <w:sz w:val="28"/>
-          <w:szCs w:val="28"/>
-        </w:rPr>
-      </w:pPr>
-    </w:p>
-    <w:p>
-      <w:pPr>
-        <w:jc w:val="both"/>
-        <w:rPr>
-          <w:b/>
-          <w:sz w:val="28"/>
-          <w:szCs w:val="28"/>
-        </w:rPr>
-      </w:pPr>
-    </w:p>
-    <w:p>
-      <w:pPr>
-        <w:jc w:val="both"/>
-        <w:rPr>
-          <w:b/>
-          <w:sz w:val="28"/>
-          <w:szCs w:val="28"/>
-        </w:rPr>
-      </w:pPr>
-    </w:p>
-    <w:p>
-      <w:pPr>
-        <w:jc w:val="both"/>
-        <w:rPr>
-          <w:b/>
-          <w:sz w:val="28"/>
-          <w:szCs w:val="28"/>
-        </w:rPr>
-      </w:pPr>
-    </w:p>
-    <w:p>
-      <w:pPr>
-        <w:pStyle w:val="Titolo2"/>
-      </w:pPr>
-      <w:bookmarkStart w:id="18" w:name="_Toc500061555"/>
-      <w:r>
-        <w:lastRenderedPageBreak/>
-        <w:t xml:space="preserve">Controllo globale </w:t>
-      </w:r>
-      <w:proofErr w:type="spellStart"/>
-      <w:r>
-        <w:t>sotware</w:t>
-      </w:r>
-      <w:bookmarkEnd w:id="18"/>
-      <w:proofErr w:type="spellEnd"/>
-    </w:p>
-    <w:p>
-      <w:pPr>
-        <w:jc w:val="both"/>
-        <w:rPr>
-          <w:b/>
-          <w:sz w:val="28"/>
-          <w:szCs w:val="28"/>
-        </w:rPr>
-      </w:pPr>
-    </w:p>
-    <w:p>
-      <w:pPr>
-        <w:jc w:val="both"/>
-        <w:rPr>
-          <w:b/>
-          <w:sz w:val="28"/>
-          <w:szCs w:val="28"/>
-        </w:rPr>
-      </w:pPr>
-      <w:bookmarkStart w:id="19" w:name="_GoBack"/>
-      <w:bookmarkEnd w:id="19"/>
     </w:p>
     <w:p>
       <w:pPr>
@@ -10520,8 +11969,8 @@
       </w:pPr>
     </w:p>
     <w:sectPr>
-      <w:headerReference w:type="default" r:id="rId14"/>
-      <w:footerReference w:type="default" r:id="rId15"/>
+      <w:headerReference w:type="default" r:id="rId15"/>
+      <w:footerReference w:type="default" r:id="rId16"/>
       <w:pgSz w:w="11906" w:h="16838"/>
       <w:pgMar w:top="1560" w:right="1134" w:bottom="1798" w:left="1134" w:header="720" w:footer="720" w:gutter="0"/>
       <w:cols w:space="720"/>
@@ -10611,6 +12060,119 @@
 <file path=word/numbering.xml><?xml version="1.0" encoding="utf-8"?>
 <w:numbering xmlns:wpc="http://schemas.microsoft.com/office/word/2010/wordprocessingCanvas" xmlns:cx="http://schemas.microsoft.com/office/drawing/2014/chartex" xmlns:cx1="http://schemas.microsoft.com/office/drawing/2015/9/8/chartex" xmlns:cx2="http://schemas.microsoft.com/office/drawing/2015/10/21/chartex" xmlns:cx3="http://schemas.microsoft.com/office/drawing/2016/5/9/chartex" xmlns:cx4="http://schemas.microsoft.com/office/drawing/2016/5/10/chartex" xmlns:cx5="http://schemas.microsoft.com/office/drawing/2016/5/11/chartex" xmlns:cx6="http://schemas.microsoft.com/office/drawing/2016/5/12/chartex" xmlns:cx7="http://schemas.microsoft.com/office/drawing/2016/5/13/chartex" xmlns:cx8="http://schemas.microsoft.com/office/drawing/2016/5/14/chartex" xmlns:mc="http://schemas.openxmlformats.org/markup-compatibility/2006" xmlns:aink="http://schemas.microsoft.com/office/drawing/2016/ink" xmlns:am3d="http://schemas.microsoft.com/office/drawing/2017/model3d" xmlns:o="urn:schemas-microsoft-com:office:office" xmlns:r="http://schemas.openxmlformats.org/officeDocument/2006/relationships" xmlns:m="http://schemas.openxmlformats.org/officeDocument/2006/math" xmlns:v="urn:schemas-microsoft-com:vml" xmlns:wp14="http://schemas.microsoft.com/office/word/2010/wordprocessingDrawing" xmlns:wp="http://schemas.openxmlformats.org/drawingml/2006/wordprocessingDrawing" xmlns:w10="urn:schemas-microsoft-com:office:word" xmlns:w="http://schemas.openxmlformats.org/wordprocessingml/2006/main" xmlns:w14="http://schemas.microsoft.com/office/word/2010/wordml" xmlns:w15="http://schemas.microsoft.com/office/word/2012/wordml" xmlns:w16cid="http://schemas.microsoft.com/office/word/2016/wordml/cid" xmlns:w16se="http://schemas.microsoft.com/office/word/2015/wordml/symex" xmlns:wpg="http://schemas.microsoft.com/office/word/2010/wordprocessingGroup" xmlns:wpi="http://schemas.microsoft.com/office/word/2010/wordprocessingInk" xmlns:wne="http://schemas.microsoft.com/office/word/2006/wordml" xmlns:wps="http://schemas.microsoft.com/office/word/2010/wordprocessingShape" mc:Ignorable="w14 w15 w16se w16cid wp14">
   <w:abstractNum w:abstractNumId="0" w15:restartNumberingAfterBreak="0">
+    <w:nsid w:val="069F4390"/>
+    <w:multiLevelType w:val="hybridMultilevel"/>
+    <w:tmpl w:val="BCBE621E"/>
+    <w:lvl w:ilvl="0" w:tplc="04100001">
+      <w:start w:val="1"/>
+      <w:numFmt w:val="bullet"/>
+      <w:lvlText w:val=""/>
+      <w:lvlJc w:val="left"/>
+      <w:pPr>
+        <w:ind w:left="720" w:hanging="360"/>
+      </w:pPr>
+      <w:rPr>
+        <w:rFonts w:ascii="Symbol" w:hAnsi="Symbol" w:hint="default"/>
+      </w:rPr>
+    </w:lvl>
+    <w:lvl w:ilvl="1" w:tplc="04100003" w:tentative="1">
+      <w:start w:val="1"/>
+      <w:numFmt w:val="bullet"/>
+      <w:lvlText w:val="o"/>
+      <w:lvlJc w:val="left"/>
+      <w:pPr>
+        <w:ind w:left="1440" w:hanging="360"/>
+      </w:pPr>
+      <w:rPr>
+        <w:rFonts w:ascii="Courier New" w:hAnsi="Courier New" w:cs="Courier New" w:hint="default"/>
+      </w:rPr>
+    </w:lvl>
+    <w:lvl w:ilvl="2" w:tplc="04100005" w:tentative="1">
+      <w:start w:val="1"/>
+      <w:numFmt w:val="bullet"/>
+      <w:lvlText w:val=""/>
+      <w:lvlJc w:val="left"/>
+      <w:pPr>
+        <w:ind w:left="2160" w:hanging="360"/>
+      </w:pPr>
+      <w:rPr>
+        <w:rFonts w:ascii="Wingdings" w:hAnsi="Wingdings" w:hint="default"/>
+      </w:rPr>
+    </w:lvl>
+    <w:lvl w:ilvl="3" w:tplc="04100001" w:tentative="1">
+      <w:start w:val="1"/>
+      <w:numFmt w:val="bullet"/>
+      <w:lvlText w:val=""/>
+      <w:lvlJc w:val="left"/>
+      <w:pPr>
+        <w:ind w:left="2880" w:hanging="360"/>
+      </w:pPr>
+      <w:rPr>
+        <w:rFonts w:ascii="Symbol" w:hAnsi="Symbol" w:hint="default"/>
+      </w:rPr>
+    </w:lvl>
+    <w:lvl w:ilvl="4" w:tplc="04100003" w:tentative="1">
+      <w:start w:val="1"/>
+      <w:numFmt w:val="bullet"/>
+      <w:lvlText w:val="o"/>
+      <w:lvlJc w:val="left"/>
+      <w:pPr>
+        <w:ind w:left="3600" w:hanging="360"/>
+      </w:pPr>
+      <w:rPr>
+        <w:rFonts w:ascii="Courier New" w:hAnsi="Courier New" w:cs="Courier New" w:hint="default"/>
+      </w:rPr>
+    </w:lvl>
+    <w:lvl w:ilvl="5" w:tplc="04100005" w:tentative="1">
+      <w:start w:val="1"/>
+      <w:numFmt w:val="bullet"/>
+      <w:lvlText w:val=""/>
+      <w:lvlJc w:val="left"/>
+      <w:pPr>
+        <w:ind w:left="4320" w:hanging="360"/>
+      </w:pPr>
+      <w:rPr>
+        <w:rFonts w:ascii="Wingdings" w:hAnsi="Wingdings" w:hint="default"/>
+      </w:rPr>
+    </w:lvl>
+    <w:lvl w:ilvl="6" w:tplc="04100001" w:tentative="1">
+      <w:start w:val="1"/>
+      <w:numFmt w:val="bullet"/>
+      <w:lvlText w:val=""/>
+      <w:lvlJc w:val="left"/>
+      <w:pPr>
+        <w:ind w:left="5040" w:hanging="360"/>
+      </w:pPr>
+      <w:rPr>
+        <w:rFonts w:ascii="Symbol" w:hAnsi="Symbol" w:hint="default"/>
+      </w:rPr>
+    </w:lvl>
+    <w:lvl w:ilvl="7" w:tplc="04100003" w:tentative="1">
+      <w:start w:val="1"/>
+      <w:numFmt w:val="bullet"/>
+      <w:lvlText w:val="o"/>
+      <w:lvlJc w:val="left"/>
+      <w:pPr>
+        <w:ind w:left="5760" w:hanging="360"/>
+      </w:pPr>
+      <w:rPr>
+        <w:rFonts w:ascii="Courier New" w:hAnsi="Courier New" w:cs="Courier New" w:hint="default"/>
+      </w:rPr>
+    </w:lvl>
+    <w:lvl w:ilvl="8" w:tplc="04100005" w:tentative="1">
+      <w:start w:val="1"/>
+      <w:numFmt w:val="bullet"/>
+      <w:lvlText w:val=""/>
+      <w:lvlJc w:val="left"/>
+      <w:pPr>
+        <w:ind w:left="6480" w:hanging="360"/>
+      </w:pPr>
+      <w:rPr>
+        <w:rFonts w:ascii="Wingdings" w:hAnsi="Wingdings" w:hint="default"/>
+      </w:rPr>
+    </w:lvl>
+  </w:abstractNum>
+  <w:abstractNum w:abstractNumId="1" w15:restartNumberingAfterBreak="0">
     <w:nsid w:val="1482775B"/>
     <w:multiLevelType w:val="multilevel"/>
     <w:tmpl w:val="CCD46E4A"/>
@@ -10795,7 +12357,7 @@
       </w:pPr>
     </w:lvl>
   </w:abstractNum>
-  <w:abstractNum w:abstractNumId="1" w15:restartNumberingAfterBreak="0">
+  <w:abstractNum w:abstractNumId="2" w15:restartNumberingAfterBreak="0">
     <w:nsid w:val="18E25EC5"/>
     <w:multiLevelType w:val="hybridMultilevel"/>
     <w:tmpl w:val="228EE7CA"/>
@@ -10884,7 +12446,7 @@
       </w:pPr>
     </w:lvl>
   </w:abstractNum>
-  <w:abstractNum w:abstractNumId="2" w15:restartNumberingAfterBreak="0">
+  <w:abstractNum w:abstractNumId="3" w15:restartNumberingAfterBreak="0">
     <w:nsid w:val="1B8B5F51"/>
     <w:multiLevelType w:val="multilevel"/>
     <w:tmpl w:val="DBB41176"/>
@@ -10950,7 +12512,7 @@
       <w:lvlJc w:val="left"/>
     </w:lvl>
   </w:abstractNum>
-  <w:abstractNum w:abstractNumId="3" w15:restartNumberingAfterBreak="0">
+  <w:abstractNum w:abstractNumId="4" w15:restartNumberingAfterBreak="0">
     <w:nsid w:val="24F47044"/>
     <w:multiLevelType w:val="hybridMultilevel"/>
     <w:tmpl w:val="948C4F1C"/>
@@ -11065,10 +12627,10 @@
       </w:rPr>
     </w:lvl>
   </w:abstractNum>
-  <w:abstractNum w:abstractNumId="4" w15:restartNumberingAfterBreak="0">
-    <w:nsid w:val="307375E9"/>
+  <w:abstractNum w:abstractNumId="5" w15:restartNumberingAfterBreak="0">
+    <w:nsid w:val="27686B8F"/>
     <w:multiLevelType w:val="hybridMultilevel"/>
-    <w:tmpl w:val="9D4CD206"/>
+    <w:tmpl w:val="193ECB2A"/>
     <w:lvl w:ilvl="0" w:tplc="04100001">
       <w:start w:val="1"/>
       <w:numFmt w:val="bullet"/>
@@ -11178,7 +12740,120 @@
       </w:rPr>
     </w:lvl>
   </w:abstractNum>
-  <w:abstractNum w:abstractNumId="5" w15:restartNumberingAfterBreak="0">
+  <w:abstractNum w:abstractNumId="6" w15:restartNumberingAfterBreak="0">
+    <w:nsid w:val="307375E9"/>
+    <w:multiLevelType w:val="hybridMultilevel"/>
+    <w:tmpl w:val="9D4CD206"/>
+    <w:lvl w:ilvl="0" w:tplc="04100001">
+      <w:start w:val="1"/>
+      <w:numFmt w:val="bullet"/>
+      <w:lvlText w:val=""/>
+      <w:lvlJc w:val="left"/>
+      <w:pPr>
+        <w:ind w:left="720" w:hanging="360"/>
+      </w:pPr>
+      <w:rPr>
+        <w:rFonts w:ascii="Symbol" w:hAnsi="Symbol" w:hint="default"/>
+      </w:rPr>
+    </w:lvl>
+    <w:lvl w:ilvl="1" w:tplc="04100003" w:tentative="1">
+      <w:start w:val="1"/>
+      <w:numFmt w:val="bullet"/>
+      <w:lvlText w:val="o"/>
+      <w:lvlJc w:val="left"/>
+      <w:pPr>
+        <w:ind w:left="1440" w:hanging="360"/>
+      </w:pPr>
+      <w:rPr>
+        <w:rFonts w:ascii="Courier New" w:hAnsi="Courier New" w:cs="Courier New" w:hint="default"/>
+      </w:rPr>
+    </w:lvl>
+    <w:lvl w:ilvl="2" w:tplc="04100005" w:tentative="1">
+      <w:start w:val="1"/>
+      <w:numFmt w:val="bullet"/>
+      <w:lvlText w:val=""/>
+      <w:lvlJc w:val="left"/>
+      <w:pPr>
+        <w:ind w:left="2160" w:hanging="360"/>
+      </w:pPr>
+      <w:rPr>
+        <w:rFonts w:ascii="Wingdings" w:hAnsi="Wingdings" w:hint="default"/>
+      </w:rPr>
+    </w:lvl>
+    <w:lvl w:ilvl="3" w:tplc="04100001" w:tentative="1">
+      <w:start w:val="1"/>
+      <w:numFmt w:val="bullet"/>
+      <w:lvlText w:val=""/>
+      <w:lvlJc w:val="left"/>
+      <w:pPr>
+        <w:ind w:left="2880" w:hanging="360"/>
+      </w:pPr>
+      <w:rPr>
+        <w:rFonts w:ascii="Symbol" w:hAnsi="Symbol" w:hint="default"/>
+      </w:rPr>
+    </w:lvl>
+    <w:lvl w:ilvl="4" w:tplc="04100003" w:tentative="1">
+      <w:start w:val="1"/>
+      <w:numFmt w:val="bullet"/>
+      <w:lvlText w:val="o"/>
+      <w:lvlJc w:val="left"/>
+      <w:pPr>
+        <w:ind w:left="3600" w:hanging="360"/>
+      </w:pPr>
+      <w:rPr>
+        <w:rFonts w:ascii="Courier New" w:hAnsi="Courier New" w:cs="Courier New" w:hint="default"/>
+      </w:rPr>
+    </w:lvl>
+    <w:lvl w:ilvl="5" w:tplc="04100005" w:tentative="1">
+      <w:start w:val="1"/>
+      <w:numFmt w:val="bullet"/>
+      <w:lvlText w:val=""/>
+      <w:lvlJc w:val="left"/>
+      <w:pPr>
+        <w:ind w:left="4320" w:hanging="360"/>
+      </w:pPr>
+      <w:rPr>
+        <w:rFonts w:ascii="Wingdings" w:hAnsi="Wingdings" w:hint="default"/>
+      </w:rPr>
+    </w:lvl>
+    <w:lvl w:ilvl="6" w:tplc="04100001" w:tentative="1">
+      <w:start w:val="1"/>
+      <w:numFmt w:val="bullet"/>
+      <w:lvlText w:val=""/>
+      <w:lvlJc w:val="left"/>
+      <w:pPr>
+        <w:ind w:left="5040" w:hanging="360"/>
+      </w:pPr>
+      <w:rPr>
+        <w:rFonts w:ascii="Symbol" w:hAnsi="Symbol" w:hint="default"/>
+      </w:rPr>
+    </w:lvl>
+    <w:lvl w:ilvl="7" w:tplc="04100003" w:tentative="1">
+      <w:start w:val="1"/>
+      <w:numFmt w:val="bullet"/>
+      <w:lvlText w:val="o"/>
+      <w:lvlJc w:val="left"/>
+      <w:pPr>
+        <w:ind w:left="5760" w:hanging="360"/>
+      </w:pPr>
+      <w:rPr>
+        <w:rFonts w:ascii="Courier New" w:hAnsi="Courier New" w:cs="Courier New" w:hint="default"/>
+      </w:rPr>
+    </w:lvl>
+    <w:lvl w:ilvl="8" w:tplc="04100005" w:tentative="1">
+      <w:start w:val="1"/>
+      <w:numFmt w:val="bullet"/>
+      <w:lvlText w:val=""/>
+      <w:lvlJc w:val="left"/>
+      <w:pPr>
+        <w:ind w:left="6480" w:hanging="360"/>
+      </w:pPr>
+      <w:rPr>
+        <w:rFonts w:ascii="Wingdings" w:hAnsi="Wingdings" w:hint="default"/>
+      </w:rPr>
+    </w:lvl>
+  </w:abstractNum>
+  <w:abstractNum w:abstractNumId="7" w15:restartNumberingAfterBreak="0">
     <w:nsid w:val="30B4244E"/>
     <w:multiLevelType w:val="multilevel"/>
     <w:tmpl w:val="602E41F4"/>
@@ -11299,7 +12974,7 @@
       </w:rPr>
     </w:lvl>
   </w:abstractNum>
-  <w:abstractNum w:abstractNumId="6" w15:restartNumberingAfterBreak="0">
+  <w:abstractNum w:abstractNumId="8" w15:restartNumberingAfterBreak="0">
     <w:nsid w:val="38BA7286"/>
     <w:multiLevelType w:val="multilevel"/>
     <w:tmpl w:val="9DBE2408"/>
@@ -11365,7 +13040,7 @@
       <w:lvlJc w:val="left"/>
     </w:lvl>
   </w:abstractNum>
-  <w:abstractNum w:abstractNumId="7" w15:restartNumberingAfterBreak="0">
+  <w:abstractNum w:abstractNumId="9" w15:restartNumberingAfterBreak="0">
     <w:nsid w:val="3FF2764C"/>
     <w:multiLevelType w:val="hybridMultilevel"/>
     <w:tmpl w:val="248C51BA"/>
@@ -11478,7 +13153,7 @@
       </w:rPr>
     </w:lvl>
   </w:abstractNum>
-  <w:abstractNum w:abstractNumId="8" w15:restartNumberingAfterBreak="0">
+  <w:abstractNum w:abstractNumId="10" w15:restartNumberingAfterBreak="0">
     <w:nsid w:val="50260B8B"/>
     <w:multiLevelType w:val="hybridMultilevel"/>
     <w:tmpl w:val="228EE7CA"/>
@@ -11567,7 +13242,7 @@
       </w:pPr>
     </w:lvl>
   </w:abstractNum>
-  <w:abstractNum w:abstractNumId="9" w15:restartNumberingAfterBreak="0">
+  <w:abstractNum w:abstractNumId="11" w15:restartNumberingAfterBreak="0">
     <w:nsid w:val="575657DC"/>
     <w:multiLevelType w:val="hybridMultilevel"/>
     <w:tmpl w:val="CD6E97D6"/>
@@ -11680,7 +13355,7 @@
       </w:rPr>
     </w:lvl>
   </w:abstractNum>
-  <w:abstractNum w:abstractNumId="10" w15:restartNumberingAfterBreak="0">
+  <w:abstractNum w:abstractNumId="12" w15:restartNumberingAfterBreak="0">
     <w:nsid w:val="600900DB"/>
     <w:multiLevelType w:val="hybridMultilevel"/>
     <w:tmpl w:val="FC0ABEEC"/>
@@ -11766,7 +13441,120 @@
       </w:pPr>
     </w:lvl>
   </w:abstractNum>
-  <w:abstractNum w:abstractNumId="11" w15:restartNumberingAfterBreak="0">
+  <w:abstractNum w:abstractNumId="13" w15:restartNumberingAfterBreak="0">
+    <w:nsid w:val="6CD15E41"/>
+    <w:multiLevelType w:val="hybridMultilevel"/>
+    <w:tmpl w:val="488A34E4"/>
+    <w:lvl w:ilvl="0" w:tplc="04100001">
+      <w:start w:val="1"/>
+      <w:numFmt w:val="bullet"/>
+      <w:lvlText w:val=""/>
+      <w:lvlJc w:val="left"/>
+      <w:pPr>
+        <w:ind w:left="720" w:hanging="360"/>
+      </w:pPr>
+      <w:rPr>
+        <w:rFonts w:ascii="Symbol" w:hAnsi="Symbol" w:hint="default"/>
+      </w:rPr>
+    </w:lvl>
+    <w:lvl w:ilvl="1" w:tplc="04100003" w:tentative="1">
+      <w:start w:val="1"/>
+      <w:numFmt w:val="bullet"/>
+      <w:lvlText w:val="o"/>
+      <w:lvlJc w:val="left"/>
+      <w:pPr>
+        <w:ind w:left="1440" w:hanging="360"/>
+      </w:pPr>
+      <w:rPr>
+        <w:rFonts w:ascii="Courier New" w:hAnsi="Courier New" w:cs="Courier New" w:hint="default"/>
+      </w:rPr>
+    </w:lvl>
+    <w:lvl w:ilvl="2" w:tplc="04100005" w:tentative="1">
+      <w:start w:val="1"/>
+      <w:numFmt w:val="bullet"/>
+      <w:lvlText w:val=""/>
+      <w:lvlJc w:val="left"/>
+      <w:pPr>
+        <w:ind w:left="2160" w:hanging="360"/>
+      </w:pPr>
+      <w:rPr>
+        <w:rFonts w:ascii="Wingdings" w:hAnsi="Wingdings" w:hint="default"/>
+      </w:rPr>
+    </w:lvl>
+    <w:lvl w:ilvl="3" w:tplc="04100001" w:tentative="1">
+      <w:start w:val="1"/>
+      <w:numFmt w:val="bullet"/>
+      <w:lvlText w:val=""/>
+      <w:lvlJc w:val="left"/>
+      <w:pPr>
+        <w:ind w:left="2880" w:hanging="360"/>
+      </w:pPr>
+      <w:rPr>
+        <w:rFonts w:ascii="Symbol" w:hAnsi="Symbol" w:hint="default"/>
+      </w:rPr>
+    </w:lvl>
+    <w:lvl w:ilvl="4" w:tplc="04100003" w:tentative="1">
+      <w:start w:val="1"/>
+      <w:numFmt w:val="bullet"/>
+      <w:lvlText w:val="o"/>
+      <w:lvlJc w:val="left"/>
+      <w:pPr>
+        <w:ind w:left="3600" w:hanging="360"/>
+      </w:pPr>
+      <w:rPr>
+        <w:rFonts w:ascii="Courier New" w:hAnsi="Courier New" w:cs="Courier New" w:hint="default"/>
+      </w:rPr>
+    </w:lvl>
+    <w:lvl w:ilvl="5" w:tplc="04100005" w:tentative="1">
+      <w:start w:val="1"/>
+      <w:numFmt w:val="bullet"/>
+      <w:lvlText w:val=""/>
+      <w:lvlJc w:val="left"/>
+      <w:pPr>
+        <w:ind w:left="4320" w:hanging="360"/>
+      </w:pPr>
+      <w:rPr>
+        <w:rFonts w:ascii="Wingdings" w:hAnsi="Wingdings" w:hint="default"/>
+      </w:rPr>
+    </w:lvl>
+    <w:lvl w:ilvl="6" w:tplc="04100001" w:tentative="1">
+      <w:start w:val="1"/>
+      <w:numFmt w:val="bullet"/>
+      <w:lvlText w:val=""/>
+      <w:lvlJc w:val="left"/>
+      <w:pPr>
+        <w:ind w:left="5040" w:hanging="360"/>
+      </w:pPr>
+      <w:rPr>
+        <w:rFonts w:ascii="Symbol" w:hAnsi="Symbol" w:hint="default"/>
+      </w:rPr>
+    </w:lvl>
+    <w:lvl w:ilvl="7" w:tplc="04100003" w:tentative="1">
+      <w:start w:val="1"/>
+      <w:numFmt w:val="bullet"/>
+      <w:lvlText w:val="o"/>
+      <w:lvlJc w:val="left"/>
+      <w:pPr>
+        <w:ind w:left="5760" w:hanging="360"/>
+      </w:pPr>
+      <w:rPr>
+        <w:rFonts w:ascii="Courier New" w:hAnsi="Courier New" w:cs="Courier New" w:hint="default"/>
+      </w:rPr>
+    </w:lvl>
+    <w:lvl w:ilvl="8" w:tplc="04100005" w:tentative="1">
+      <w:start w:val="1"/>
+      <w:numFmt w:val="bullet"/>
+      <w:lvlText w:val=""/>
+      <w:lvlJc w:val="left"/>
+      <w:pPr>
+        <w:ind w:left="6480" w:hanging="360"/>
+      </w:pPr>
+      <w:rPr>
+        <w:rFonts w:ascii="Wingdings" w:hAnsi="Wingdings" w:hint="default"/>
+      </w:rPr>
+    </w:lvl>
+  </w:abstractNum>
+  <w:abstractNum w:abstractNumId="14" w15:restartNumberingAfterBreak="0">
     <w:nsid w:val="6D924C78"/>
     <w:multiLevelType w:val="hybridMultilevel"/>
     <w:tmpl w:val="32F8D2EE"/>
@@ -11855,7 +13643,7 @@
       </w:pPr>
     </w:lvl>
   </w:abstractNum>
-  <w:abstractNum w:abstractNumId="12" w15:restartNumberingAfterBreak="0">
+  <w:abstractNum w:abstractNumId="15" w15:restartNumberingAfterBreak="0">
     <w:nsid w:val="7843709B"/>
     <w:multiLevelType w:val="hybridMultilevel"/>
     <w:tmpl w:val="228EE7CA"/>
@@ -11944,7 +13732,7 @@
       </w:pPr>
     </w:lvl>
   </w:abstractNum>
-  <w:abstractNum w:abstractNumId="13" w15:restartNumberingAfterBreak="0">
+  <w:abstractNum w:abstractNumId="16" w15:restartNumberingAfterBreak="0">
     <w:nsid w:val="7EF252F0"/>
     <w:multiLevelType w:val="hybridMultilevel"/>
     <w:tmpl w:val="196CAF86"/>
@@ -12058,46 +13846,55 @@
     </w:lvl>
   </w:abstractNum>
   <w:num w:numId="1">
+    <w:abstractNumId w:val="8"/>
+  </w:num>
+  <w:num w:numId="2">
+    <w:abstractNumId w:val="3"/>
+  </w:num>
+  <w:num w:numId="3">
+    <w:abstractNumId w:val="2"/>
+  </w:num>
+  <w:num w:numId="4">
+    <w:abstractNumId w:val="15"/>
+  </w:num>
+  <w:num w:numId="5">
+    <w:abstractNumId w:val="10"/>
+  </w:num>
+  <w:num w:numId="6">
+    <w:abstractNumId w:val="12"/>
+  </w:num>
+  <w:num w:numId="7">
+    <w:abstractNumId w:val="7"/>
+  </w:num>
+  <w:num w:numId="8">
+    <w:abstractNumId w:val="1"/>
+  </w:num>
+  <w:num w:numId="9">
     <w:abstractNumId w:val="6"/>
   </w:num>
-  <w:num w:numId="2">
-    <w:abstractNumId w:val="2"/>
+  <w:num w:numId="10">
+    <w:abstractNumId w:val="4"/>
   </w:num>
-  <w:num w:numId="3">
-    <w:abstractNumId w:val="1"/>
+  <w:num w:numId="11">
+    <w:abstractNumId w:val="16"/>
   </w:num>
-  <w:num w:numId="4">
-    <w:abstractNumId w:val="12"/>
+  <w:num w:numId="12">
+    <w:abstractNumId w:val="11"/>
   </w:num>
-  <w:num w:numId="5">
-    <w:abstractNumId w:val="8"/>
+  <w:num w:numId="13">
+    <w:abstractNumId w:val="9"/>
   </w:num>
-  <w:num w:numId="6">
-    <w:abstractNumId w:val="10"/>
+  <w:num w:numId="14">
+    <w:abstractNumId w:val="14"/>
   </w:num>
-  <w:num w:numId="7">
+  <w:num w:numId="15">
     <w:abstractNumId w:val="5"/>
   </w:num>
-  <w:num w:numId="8">
+  <w:num w:numId="16">
     <w:abstractNumId w:val="0"/>
   </w:num>
-  <w:num w:numId="9">
-    <w:abstractNumId w:val="4"/>
-  </w:num>
-  <w:num w:numId="10">
-    <w:abstractNumId w:val="3"/>
-  </w:num>
-  <w:num w:numId="11">
+  <w:num w:numId="17">
     <w:abstractNumId w:val="13"/>
-  </w:num>
-  <w:num w:numId="12">
-    <w:abstractNumId w:val="9"/>
-  </w:num>
-  <w:num w:numId="13">
-    <w:abstractNumId w:val="7"/>
-  </w:num>
-  <w:num w:numId="14">
-    <w:abstractNumId w:val="11"/>
   </w:num>
   <w:numIdMacAtCleanup w:val="10"/>
 </w:numbering>
@@ -13379,6 +15176,154 @@
       </w:tblBorders>
     </w:tblPr>
   </w:style>
+  <w:style w:type="table" w:styleId="Tabellagriglia4-colore5">
+    <w:name w:val="Grid Table 4 Accent 5"/>
+    <w:basedOn w:val="Tabellanormale"/>
+    <w:uiPriority w:val="49"/>
+    <w:rsid w:val="00994D14"/>
+    <w:pPr>
+      <w:spacing w:after="0" w:line="240" w:lineRule="auto"/>
+    </w:pPr>
+    <w:tblPr>
+      <w:tblStyleRowBandSize w:val="1"/>
+      <w:tblStyleColBandSize w:val="1"/>
+      <w:tblBorders>
+        <w:top w:val="single" w:sz="4" w:space="0" w:color="9CC2E5" w:themeColor="accent5" w:themeTint="99"/>
+        <w:left w:val="single" w:sz="4" w:space="0" w:color="9CC2E5" w:themeColor="accent5" w:themeTint="99"/>
+        <w:bottom w:val="single" w:sz="4" w:space="0" w:color="9CC2E5" w:themeColor="accent5" w:themeTint="99"/>
+        <w:right w:val="single" w:sz="4" w:space="0" w:color="9CC2E5" w:themeColor="accent5" w:themeTint="99"/>
+        <w:insideH w:val="single" w:sz="4" w:space="0" w:color="9CC2E5" w:themeColor="accent5" w:themeTint="99"/>
+        <w:insideV w:val="single" w:sz="4" w:space="0" w:color="9CC2E5" w:themeColor="accent5" w:themeTint="99"/>
+      </w:tblBorders>
+    </w:tblPr>
+    <w:tblStylePr w:type="firstRow">
+      <w:rPr>
+        <w:b/>
+        <w:bCs/>
+        <w:color w:val="FFFFFF" w:themeColor="background1"/>
+      </w:rPr>
+      <w:tblPr/>
+      <w:tcPr>
+        <w:tcBorders>
+          <w:top w:val="single" w:sz="4" w:space="0" w:color="5B9BD5" w:themeColor="accent5"/>
+          <w:left w:val="single" w:sz="4" w:space="0" w:color="5B9BD5" w:themeColor="accent5"/>
+          <w:bottom w:val="single" w:sz="4" w:space="0" w:color="5B9BD5" w:themeColor="accent5"/>
+          <w:right w:val="single" w:sz="4" w:space="0" w:color="5B9BD5" w:themeColor="accent5"/>
+          <w:insideH w:val="nil"/>
+          <w:insideV w:val="nil"/>
+        </w:tcBorders>
+        <w:shd w:val="clear" w:color="auto" w:fill="5B9BD5" w:themeFill="accent5"/>
+      </w:tcPr>
+    </w:tblStylePr>
+    <w:tblStylePr w:type="lastRow">
+      <w:rPr>
+        <w:b/>
+        <w:bCs/>
+      </w:rPr>
+      <w:tblPr/>
+      <w:tcPr>
+        <w:tcBorders>
+          <w:top w:val="double" w:sz="4" w:space="0" w:color="5B9BD5" w:themeColor="accent5"/>
+        </w:tcBorders>
+      </w:tcPr>
+    </w:tblStylePr>
+    <w:tblStylePr w:type="firstCol">
+      <w:rPr>
+        <w:b/>
+        <w:bCs/>
+      </w:rPr>
+    </w:tblStylePr>
+    <w:tblStylePr w:type="lastCol">
+      <w:rPr>
+        <w:b/>
+        <w:bCs/>
+      </w:rPr>
+    </w:tblStylePr>
+    <w:tblStylePr w:type="band1Vert">
+      <w:tblPr/>
+      <w:tcPr>
+        <w:shd w:val="clear" w:color="auto" w:fill="DEEAF6" w:themeFill="accent5" w:themeFillTint="33"/>
+      </w:tcPr>
+    </w:tblStylePr>
+    <w:tblStylePr w:type="band1Horz">
+      <w:tblPr/>
+      <w:tcPr>
+        <w:shd w:val="clear" w:color="auto" w:fill="DEEAF6" w:themeFill="accent5" w:themeFillTint="33"/>
+      </w:tcPr>
+    </w:tblStylePr>
+  </w:style>
+  <w:style w:type="table" w:styleId="Tabellagriglia6acolori-colore1">
+    <w:name w:val="Grid Table 6 Colorful Accent 1"/>
+    <w:basedOn w:val="Tabellanormale"/>
+    <w:uiPriority w:val="51"/>
+    <w:rsid w:val="00994D14"/>
+    <w:pPr>
+      <w:spacing w:after="0" w:line="240" w:lineRule="auto"/>
+    </w:pPr>
+    <w:rPr>
+      <w:color w:val="2F5496" w:themeColor="accent1" w:themeShade="BF"/>
+    </w:rPr>
+    <w:tblPr>
+      <w:tblStyleRowBandSize w:val="1"/>
+      <w:tblStyleColBandSize w:val="1"/>
+      <w:tblBorders>
+        <w:top w:val="single" w:sz="4" w:space="0" w:color="8EAADB" w:themeColor="accent1" w:themeTint="99"/>
+        <w:left w:val="single" w:sz="4" w:space="0" w:color="8EAADB" w:themeColor="accent1" w:themeTint="99"/>
+        <w:bottom w:val="single" w:sz="4" w:space="0" w:color="8EAADB" w:themeColor="accent1" w:themeTint="99"/>
+        <w:right w:val="single" w:sz="4" w:space="0" w:color="8EAADB" w:themeColor="accent1" w:themeTint="99"/>
+        <w:insideH w:val="single" w:sz="4" w:space="0" w:color="8EAADB" w:themeColor="accent1" w:themeTint="99"/>
+        <w:insideV w:val="single" w:sz="4" w:space="0" w:color="8EAADB" w:themeColor="accent1" w:themeTint="99"/>
+      </w:tblBorders>
+    </w:tblPr>
+    <w:tblStylePr w:type="firstRow">
+      <w:rPr>
+        <w:b/>
+        <w:bCs/>
+      </w:rPr>
+      <w:tblPr/>
+      <w:tcPr>
+        <w:tcBorders>
+          <w:bottom w:val="single" w:sz="12" w:space="0" w:color="8EAADB" w:themeColor="accent1" w:themeTint="99"/>
+        </w:tcBorders>
+      </w:tcPr>
+    </w:tblStylePr>
+    <w:tblStylePr w:type="lastRow">
+      <w:rPr>
+        <w:b/>
+        <w:bCs/>
+      </w:rPr>
+      <w:tblPr/>
+      <w:tcPr>
+        <w:tcBorders>
+          <w:top w:val="double" w:sz="4" w:space="0" w:color="8EAADB" w:themeColor="accent1" w:themeTint="99"/>
+        </w:tcBorders>
+      </w:tcPr>
+    </w:tblStylePr>
+    <w:tblStylePr w:type="firstCol">
+      <w:rPr>
+        <w:b/>
+        <w:bCs/>
+      </w:rPr>
+    </w:tblStylePr>
+    <w:tblStylePr w:type="lastCol">
+      <w:rPr>
+        <w:b/>
+        <w:bCs/>
+      </w:rPr>
+    </w:tblStylePr>
+    <w:tblStylePr w:type="band1Vert">
+      <w:tblPr/>
+      <w:tcPr>
+        <w:shd w:val="clear" w:color="auto" w:fill="D9E2F3" w:themeFill="accent1" w:themeFillTint="33"/>
+      </w:tcPr>
+    </w:tblStylePr>
+    <w:tblStylePr w:type="band1Horz">
+      <w:tblPr/>
+      <w:tcPr>
+        <w:shd w:val="clear" w:color="auto" w:fill="D9E2F3" w:themeFill="accent1" w:themeFillTint="33"/>
+      </w:tcPr>
+    </w:tblStylePr>
+  </w:style>
 </w:styles>
 </file>
 
@@ -13682,7 +15627,7 @@
 </file>
 
 <file path=customXml/itemProps1.xml><?xml version="1.0" encoding="utf-8"?>
-<ds:datastoreItem xmlns:ds="http://schemas.openxmlformats.org/officeDocument/2006/customXml" ds:itemID="{6CFA48F0-FFE3-44DF-BE93-8CF84D176780}">
+<ds:datastoreItem xmlns:ds="http://schemas.openxmlformats.org/officeDocument/2006/customXml" ds:itemID="{10713827-E093-4557-98B2-31CF14565898}">
   <ds:schemaRefs>
     <ds:schemaRef ds:uri="http://schemas.openxmlformats.org/officeDocument/2006/bibliography"/>
   </ds:schemaRefs>

</xml_diff>

<commit_message>
Revisione documenti e ER
</commit_message>
<xml_diff>
--- a/SDD_MusicParadise.com.docx
+++ b/SDD_MusicParadise.com.docx
@@ -2429,6 +2429,7 @@
           <w:docPartUnique/>
         </w:docPartObj>
       </w:sdtPr>
+      <w:sdtEndPr/>
       <w:sdtContent>
         <w:p>
           <w:pPr>
@@ -6190,8 +6191,6 @@
         </w:rPr>
         <w:t>composto da 1 sottosistema</w:t>
       </w:r>
-      <w:bookmarkStart w:id="13" w:name="_GoBack"/>
-      <w:bookmarkEnd w:id="13"/>
     </w:p>
     <w:p>
       <w:pPr>
@@ -6276,7 +6275,7 @@
         <w:pStyle w:val="Titolo2"/>
         <w:jc w:val="both"/>
       </w:pPr>
-      <w:bookmarkStart w:id="14" w:name="_Toc501618717"/>
+      <w:bookmarkStart w:id="13" w:name="_Toc501618717"/>
       <w:r>
         <w:lastRenderedPageBreak/>
         <w:t xml:space="preserve">Mapping </w:t>
@@ -6289,7 +6288,7 @@
       <w:r>
         <w:t xml:space="preserve"> / Software</w:t>
       </w:r>
-      <w:bookmarkEnd w:id="14"/>
+      <w:bookmarkEnd w:id="13"/>
     </w:p>
     <w:p>
       <w:pPr>
@@ -6651,12 +6650,12 @@
         <w:pStyle w:val="Titolo2"/>
         <w:jc w:val="both"/>
       </w:pPr>
-      <w:bookmarkStart w:id="15" w:name="_Toc501618718"/>
+      <w:bookmarkStart w:id="14" w:name="_Toc501618718"/>
       <w:r>
         <w:lastRenderedPageBreak/>
         <w:t>Gestione dei dati persistenti</w:t>
       </w:r>
-      <w:bookmarkEnd w:id="15"/>
+      <w:bookmarkEnd w:id="14"/>
     </w:p>
     <w:p>
       <w:r>
@@ -6692,11 +6691,11 @@
         <w:pStyle w:val="Titolo2"/>
         <w:jc w:val="both"/>
       </w:pPr>
-      <w:bookmarkStart w:id="16" w:name="_Toc501618719"/>
+      <w:bookmarkStart w:id="15" w:name="_Toc501618719"/>
       <w:r>
         <w:t>Controllo accesso e sicurezza</w:t>
       </w:r>
-      <w:bookmarkEnd w:id="16"/>
+      <w:bookmarkEnd w:id="15"/>
     </w:p>
     <w:p>
       <w:pPr>
@@ -8313,13 +8312,6 @@
           </w:p>
           <w:p>
             <w:pPr>
-              <w:pStyle w:val="Paragrafoelenco"/>
-              <w:numPr>
-                <w:ilvl w:val="0"/>
-                <w:numId w:val="17"/>
-              </w:numPr>
-              <w:spacing w:after="0" w:line="240" w:lineRule="auto"/>
-              <w:ind w:left="36" w:hanging="142"/>
               <w:jc w:val="both"/>
               <w:cnfStyle w:val="000000100000" w:firstRow="0" w:lastRow="0" w:firstColumn="0" w:lastColumn="0" w:oddVBand="0" w:evenVBand="0" w:oddHBand="1" w:evenHBand="0" w:firstRowFirstColumn="0" w:firstRowLastColumn="0" w:lastRowFirstColumn="0" w:lastRowLastColumn="0"/>
               <w:rPr>
@@ -8327,13 +8319,6 @@
                 <w:szCs w:val="18"/>
               </w:rPr>
             </w:pPr>
-            <w:r>
-              <w:rPr>
-                <w:sz w:val="18"/>
-                <w:szCs w:val="18"/>
-              </w:rPr>
-              <w:t>Elimina offerta</w:t>
-            </w:r>
           </w:p>
         </w:tc>
         <w:tc>
@@ -8669,7 +8654,7 @@
         <w:pStyle w:val="Titolo2"/>
         <w:jc w:val="both"/>
       </w:pPr>
-      <w:bookmarkStart w:id="17" w:name="_Toc501618720"/>
+      <w:bookmarkStart w:id="16" w:name="_Toc501618720"/>
       <w:r>
         <w:t xml:space="preserve">Controllo globale </w:t>
       </w:r>
@@ -8677,47 +8662,47 @@
       <w:r>
         <w:t>sotware</w:t>
       </w:r>
+      <w:bookmarkEnd w:id="16"/>
+      <w:proofErr w:type="spellEnd"/>
+    </w:p>
+    <w:p>
+      <w:pPr>
+        <w:jc w:val="both"/>
+      </w:pPr>
+      <w:r>
+        <w:t>Il sistema prevede la gestione del flusso di controllo di tipo esplicito, i controlli vengono gestiti</w:t>
+      </w:r>
+      <w:r>
+        <w:t xml:space="preserve"> </w:t>
+      </w:r>
+      <w:proofErr w:type="spellStart"/>
+      <w:r>
+        <w:t>event-driven</w:t>
+      </w:r>
+      <w:proofErr w:type="spellEnd"/>
+      <w:r>
+        <w:t xml:space="preserve"> </w:t>
+      </w:r>
+    </w:p>
+    <w:p>
+      <w:pPr>
+        <w:pStyle w:val="Titolo2"/>
+        <w:jc w:val="both"/>
+      </w:pPr>
+      <w:bookmarkStart w:id="17" w:name="_Toc501618721"/>
+      <w:proofErr w:type="spellStart"/>
+      <w:r>
+        <w:t>Boundary</w:t>
+      </w:r>
+      <w:proofErr w:type="spellEnd"/>
+      <w:r>
+        <w:t xml:space="preserve"> </w:t>
+      </w:r>
+      <w:proofErr w:type="spellStart"/>
+      <w:r>
+        <w:t>conditions</w:t>
+      </w:r>
       <w:bookmarkEnd w:id="17"/>
-      <w:proofErr w:type="spellEnd"/>
-    </w:p>
-    <w:p>
-      <w:pPr>
-        <w:jc w:val="both"/>
-      </w:pPr>
-      <w:r>
-        <w:t>Il sistema prevede la gestione del flusso di controllo di tipo esplicito, i controlli vengono gestiti</w:t>
-      </w:r>
-      <w:r>
-        <w:t xml:space="preserve"> </w:t>
-      </w:r>
-      <w:proofErr w:type="spellStart"/>
-      <w:r>
-        <w:t>event-driven</w:t>
-      </w:r>
-      <w:proofErr w:type="spellEnd"/>
-      <w:r>
-        <w:t xml:space="preserve"> </w:t>
-      </w:r>
-    </w:p>
-    <w:p>
-      <w:pPr>
-        <w:pStyle w:val="Titolo2"/>
-        <w:jc w:val="both"/>
-      </w:pPr>
-      <w:bookmarkStart w:id="18" w:name="_Toc501618721"/>
-      <w:proofErr w:type="spellStart"/>
-      <w:r>
-        <w:t>Boundary</w:t>
-      </w:r>
-      <w:proofErr w:type="spellEnd"/>
-      <w:r>
-        <w:t xml:space="preserve"> </w:t>
-      </w:r>
-      <w:proofErr w:type="spellStart"/>
-      <w:r>
-        <w:t>conditions</w:t>
-      </w:r>
-      <w:bookmarkEnd w:id="18"/>
       <w:proofErr w:type="spellEnd"/>
       <w:r>
         <w:t xml:space="preserve"> </w:t>
@@ -10710,11 +10695,11 @@
         <w:pStyle w:val="Titolo1"/>
         <w:jc w:val="both"/>
       </w:pPr>
-      <w:bookmarkStart w:id="19" w:name="_Toc501618722"/>
+      <w:bookmarkStart w:id="18" w:name="_Toc501618722"/>
       <w:r>
         <w:t>Servizi sottosistemi</w:t>
       </w:r>
-      <w:bookmarkEnd w:id="19"/>
+      <w:bookmarkEnd w:id="18"/>
     </w:p>
     <w:p>
       <w:pPr>
@@ -12016,41 +12001,6 @@
           </w:p>
         </w:tc>
       </w:tr>
-      <w:tr>
-        <w:trPr>
-          <w:cnfStyle w:val="000000100000" w:firstRow="0" w:lastRow="0" w:firstColumn="0" w:lastColumn="0" w:oddVBand="0" w:evenVBand="0" w:oddHBand="1" w:evenHBand="0" w:firstRowFirstColumn="0" w:firstRowLastColumn="0" w:lastRowFirstColumn="0" w:lastRowLastColumn="0"/>
-        </w:trPr>
-        <w:tc>
-          <w:tcPr>
-            <w:cnfStyle w:val="001000000000" w:firstRow="0" w:lastRow="0" w:firstColumn="1" w:lastColumn="0" w:oddVBand="0" w:evenVBand="0" w:oddHBand="0" w:evenHBand="0" w:firstRowFirstColumn="0" w:firstRowLastColumn="0" w:lastRowFirstColumn="0" w:lastRowLastColumn="0"/>
-            <w:tcW w:w="4814" w:type="dxa"/>
-          </w:tcPr>
-          <w:p>
-            <w:pPr>
-              <w:jc w:val="both"/>
-            </w:pPr>
-            <w:proofErr w:type="spellStart"/>
-            <w:r>
-              <w:t>EliminaOrdine</w:t>
-            </w:r>
-            <w:proofErr w:type="spellEnd"/>
-          </w:p>
-        </w:tc>
-        <w:tc>
-          <w:tcPr>
-            <w:tcW w:w="4814" w:type="dxa"/>
-          </w:tcPr>
-          <w:p>
-            <w:pPr>
-              <w:jc w:val="both"/>
-              <w:cnfStyle w:val="000000100000" w:firstRow="0" w:lastRow="0" w:firstColumn="0" w:lastColumn="0" w:oddVBand="0" w:evenVBand="0" w:oddHBand="1" w:evenHBand="0" w:firstRowFirstColumn="0" w:firstRowLastColumn="0" w:lastRowFirstColumn="0" w:lastRowLastColumn="0"/>
-            </w:pPr>
-            <w:r>
-              <w:t xml:space="preserve">Permette al gestore-ordini di eliminare un ordine </w:t>
-            </w:r>
-          </w:p>
-        </w:tc>
-      </w:tr>
     </w:tbl>
     <w:p>
       <w:pPr>
@@ -12423,7 +12373,7 @@
         </w:numPr>
         <w:jc w:val="both"/>
       </w:pPr>
-      <w:bookmarkStart w:id="20" w:name="_Toc501962556"/>
+      <w:bookmarkStart w:id="19" w:name="_Toc501962556"/>
       <w:r>
         <w:rPr>
           <w:b/>
@@ -12650,7 +12600,13 @@
         <w:jc w:val="both"/>
       </w:pPr>
       <w:r>
-        <w:t>Visualizza ordini da spedire e/o terminati (RF24)</w:t>
+        <w:t>Visualizza ordini da spedire e/o terminati (RF2</w:t>
+      </w:r>
+      <w:r>
+        <w:t>3</w:t>
+      </w:r>
+      <w:r>
+        <w:t>)</w:t>
       </w:r>
     </w:p>
     <w:p>
@@ -12665,9 +12621,17 @@
       <w:r>
         <w:t>Modifica stato dell’ordine.</w:t>
       </w:r>
+      <w:bookmarkEnd w:id="19"/>
+      <w:r>
+        <w:t xml:space="preserve"> (RF2</w:t>
+      </w:r>
+      <w:r>
+        <w:t>4</w:t>
+      </w:r>
+      <w:bookmarkStart w:id="20" w:name="_GoBack"/>
       <w:bookmarkEnd w:id="20"/>
       <w:r>
-        <w:t xml:space="preserve"> (RF25)</w:t>
+        <w:t>)</w:t>
       </w:r>
     </w:p>
     <w:p>
@@ -17718,7 +17682,7 @@
 </file>
 
 <file path=customXml/itemProps1.xml><?xml version="1.0" encoding="utf-8"?>
-<ds:datastoreItem xmlns:ds="http://schemas.openxmlformats.org/officeDocument/2006/customXml" ds:itemID="{79610116-5641-4C84-B00C-0E1432AEB078}">
+<ds:datastoreItem xmlns:ds="http://schemas.openxmlformats.org/officeDocument/2006/customXml" ds:itemID="{2011F033-0176-4713-B2A0-5E3AFAE01A19}">
   <ds:schemaRefs>
     <ds:schemaRef ds:uri="http://schemas.openxmlformats.org/officeDocument/2006/bibliography"/>
   </ds:schemaRefs>

</xml_diff>